<commit_message>
08/26/2022 - Chapter 1 Revision, Chapter 2 Edit
Complete Chapter 1 Revision
Revision of Chapter 2 Section 2.1
Inclusion of Section on Quantum State and Measurement
</commit_message>
<xml_diff>
--- a/PHYS 437 A_Thesis.docx
+++ b/PHYS 437 A_Thesis.docx
@@ -345,8 +345,6 @@
         <w:spacing w:after="240" w:line="240" w:lineRule="auto"/>
         <w:rPr>
           <w:rFonts w:ascii="Times New Roman" w:eastAsia="Times New Roman" w:hAnsi="Times New Roman" w:cs="Times New Roman"/>
-          <w:sz w:val="24"/>
-          <w:szCs w:val="24"/>
           <w:lang w:eastAsia="en-CA"/>
         </w:rPr>
       </w:pPr>
@@ -366,20 +364,16 @@
         <w:jc w:val="center"/>
         <w:rPr>
           <w:rFonts w:ascii="Times New Roman" w:eastAsia="Times New Roman" w:hAnsi="Times New Roman" w:cs="Times New Roman"/>
-          <w:sz w:val="24"/>
-          <w:szCs w:val="24"/>
-          <w:lang w:eastAsia="en-CA"/>
-        </w:rPr>
-      </w:pPr>
-      <w:r>
-        <w:rPr>
-          <w:rFonts w:ascii="Times New Roman" w:eastAsia="Times New Roman" w:hAnsi="Times New Roman" w:cs="Times New Roman"/>
-          <w:color w:val="000000"/>
-          <w:sz w:val="24"/>
-          <w:szCs w:val="24"/>
-          <w:lang w:eastAsia="en-CA"/>
-        </w:rPr>
-        <w:t>A thesis presented to the University of Waterloo in partial fulfilment of requirement for PHYS 437 A. </w:t>
+          <w:lang w:eastAsia="en-CA"/>
+        </w:rPr>
+      </w:pPr>
+      <w:r>
+        <w:rPr>
+          <w:rFonts w:ascii="Times New Roman" w:eastAsia="Times New Roman" w:hAnsi="Times New Roman" w:cs="Times New Roman"/>
+          <w:color w:val="000000"/>
+          <w:lang w:eastAsia="en-CA"/>
+        </w:rPr>
+        <w:t>A thesis presented to the University of Waterloo in partial fulfilment of requirement for PHYS 437 A </w:t>
       </w:r>
     </w:p>
     <w:p>
@@ -412,8 +406,30 @@
           <w:szCs w:val="24"/>
           <w:lang w:eastAsia="en-CA"/>
         </w:rPr>
-        <w:t>Waterloo, Ontario, Canada, 2021</w:t>
-      </w:r>
+        <w:t>Waterloo, Ontario, Canada, 202</w:t>
+      </w:r>
+      <w:r>
+        <w:rPr>
+          <w:rFonts w:ascii="Times New Roman" w:eastAsia="Times New Roman" w:hAnsi="Times New Roman" w:cs="Times New Roman"/>
+          <w:color w:val="000000"/>
+          <w:sz w:val="24"/>
+          <w:szCs w:val="24"/>
+          <w:lang w:eastAsia="en-CA"/>
+        </w:rPr>
+        <w:t>2</w:t>
+      </w:r>
+    </w:p>
+    <w:p>
+      <w:pPr>
+        <w:spacing w:after="0" w:line="240" w:lineRule="auto"/>
+        <w:rPr>
+          <w:rFonts w:ascii="Times New Roman" w:eastAsia="Times New Roman" w:hAnsi="Times New Roman" w:cs="Times New Roman"/>
+          <w:color w:val="000000"/>
+          <w:sz w:val="24"/>
+          <w:szCs w:val="24"/>
+          <w:lang w:eastAsia="en-CA"/>
+        </w:rPr>
+      </w:pPr>
     </w:p>
     <w:p>
       <w:pPr>
@@ -1057,29 +1073,7 @@
           <w:szCs w:val="24"/>
           <w:lang w:eastAsia="en-CA"/>
         </w:rPr>
-        <w:t xml:space="preserve">Hung </w:t>
-      </w:r>
-      <w:proofErr w:type="spellStart"/>
-      <w:r>
-        <w:rPr>
-          <w:rFonts w:ascii="Times New Roman" w:eastAsia="Times New Roman" w:hAnsi="Times New Roman" w:cs="Times New Roman"/>
-          <w:color w:val="000000"/>
-          <w:sz w:val="24"/>
-          <w:szCs w:val="24"/>
-          <w:lang w:eastAsia="en-CA"/>
-        </w:rPr>
-        <w:t>Ou</w:t>
-      </w:r>
-      <w:proofErr w:type="spellEnd"/>
-      <w:r>
-        <w:rPr>
-          <w:rFonts w:ascii="Times New Roman" w:eastAsia="Times New Roman" w:hAnsi="Times New Roman" w:cs="Times New Roman"/>
-          <w:color w:val="000000"/>
-          <w:sz w:val="24"/>
-          <w:szCs w:val="24"/>
-          <w:lang w:eastAsia="en-CA"/>
-        </w:rPr>
-        <w:t xml:space="preserve"> and Mandel</w:t>
+        <w:t>Hung Ou and Mandel</w:t>
       </w:r>
     </w:p>
     <w:p>
@@ -1442,6 +1436,48 @@
     </w:p>
     <w:p>
       <w:pPr>
+        <w:pStyle w:val="Heading1"/>
+        <w:rPr>
+          <w:rFonts w:eastAsia="Times New Roman"/>
+          <w:lang w:eastAsia="en-CA"/>
+        </w:rPr>
+      </w:pPr>
+      <w:r>
+        <w:rPr>
+          <w:rFonts w:eastAsia="Times New Roman"/>
+          <w:lang w:eastAsia="en-CA"/>
+        </w:rPr>
+        <w:lastRenderedPageBreak/>
+        <w:t>CHAPTER 1</w:t>
+      </w:r>
+    </w:p>
+    <w:p>
+      <w:pPr>
+        <w:pStyle w:val="Heading1"/>
+        <w:rPr>
+          <w:lang w:eastAsia="en-CA"/>
+        </w:rPr>
+      </w:pPr>
+      <w:r>
+        <w:rPr>
+          <w:lang w:eastAsia="en-CA"/>
+        </w:rPr>
+        <w:t>INTRODUCTION</w:t>
+      </w:r>
+    </w:p>
+    <w:p>
+      <w:pPr>
+        <w:spacing w:before="30" w:after="30" w:line="360" w:lineRule="auto"/>
+        <w:rPr>
+          <w:rFonts w:ascii="Times New Roman" w:eastAsia="Times New Roman" w:hAnsi="Times New Roman" w:cs="Times New Roman"/>
+          <w:sz w:val="24"/>
+          <w:szCs w:val="24"/>
+          <w:lang w:eastAsia="en-CA"/>
+        </w:rPr>
+      </w:pPr>
+    </w:p>
+    <w:p>
+      <w:pPr>
         <w:spacing w:before="30" w:after="30" w:line="360" w:lineRule="auto"/>
         <w:jc w:val="both"/>
         <w:rPr>
@@ -1455,13 +1491,53 @@
         <w:rPr>
           <w:rFonts w:ascii="Times New Roman" w:eastAsia="Times New Roman" w:hAnsi="Times New Roman" w:cs="Times New Roman"/>
           <w:color w:val="000000"/>
-          <w:sz w:val="42"/>
-          <w:szCs w:val="42"/>
-          <w:lang w:eastAsia="en-CA"/>
-        </w:rPr>
-        <w:lastRenderedPageBreak/>
-        <w:t>CHAPTER 1</w:t>
-      </w:r>
+          <w:sz w:val="24"/>
+          <w:szCs w:val="24"/>
+          <w:lang w:eastAsia="en-CA"/>
+        </w:rPr>
+        <w:tab/>
+      </w:r>
+      <w:r>
+        <w:rPr>
+          <w:rFonts w:ascii="Times New Roman" w:eastAsia="Times New Roman" w:hAnsi="Times New Roman" w:cs="Times New Roman"/>
+          <w:color w:val="000000"/>
+          <w:sz w:val="24"/>
+          <w:szCs w:val="24"/>
+          <w:lang w:eastAsia="en-CA"/>
+        </w:rPr>
+        <w:t xml:space="preserve">What makes up the quantum nature of a system? Is it particle size? Is it the inclusion of the Planck constant? Is it that the system is probabilistic? While these may contribute to the quantum nature of a system, one of the hallmarks of a quantum system is in the indistinguishability of particles. Indistinguishability, also called indiscernible or identical particles, is the consideration that one particle can not be distinguished from another. While it is not the only hallmark of a quantum system, indistinguishability is a purely quantum effect (1) and </w:t>
+      </w:r>
+      <w:r>
+        <w:rPr>
+          <w:rFonts w:ascii="Times New Roman" w:eastAsia="Times New Roman" w:hAnsi="Times New Roman" w:cs="Times New Roman"/>
+          <w:color w:val="000000"/>
+          <w:sz w:val="24"/>
+          <w:szCs w:val="24"/>
+          <w:lang w:eastAsia="en-CA"/>
+        </w:rPr>
+        <w:t>can be</w:t>
+      </w:r>
+      <w:r>
+        <w:rPr>
+          <w:rFonts w:ascii="Times New Roman" w:eastAsia="Times New Roman" w:hAnsi="Times New Roman" w:cs="Times New Roman"/>
+          <w:color w:val="000000"/>
+          <w:sz w:val="24"/>
+          <w:szCs w:val="24"/>
+          <w:lang w:eastAsia="en-CA"/>
+        </w:rPr>
+        <w:t xml:space="preserve"> used to determine the nature of a system in question. </w:t>
+      </w:r>
+    </w:p>
+    <w:p>
+      <w:pPr>
+        <w:spacing w:before="30" w:after="30" w:line="360" w:lineRule="auto"/>
+        <w:rPr>
+          <w:rFonts w:ascii="Times New Roman" w:eastAsia="Times New Roman" w:hAnsi="Times New Roman" w:cs="Times New Roman"/>
+          <w:sz w:val="24"/>
+          <w:szCs w:val="24"/>
+          <w:lang w:eastAsia="en-CA"/>
+        </w:rPr>
+      </w:pPr>
     </w:p>
     <w:p>
       <w:pPr>
@@ -1469,32 +1545,142 @@
         <w:jc w:val="both"/>
         <w:rPr>
           <w:rFonts w:ascii="Times New Roman" w:eastAsia="Times New Roman" w:hAnsi="Times New Roman" w:cs="Times New Roman"/>
-          <w:sz w:val="24"/>
-          <w:szCs w:val="24"/>
-          <w:lang w:eastAsia="en-CA"/>
-        </w:rPr>
-      </w:pPr>
-      <w:r>
-        <w:rPr>
-          <w:rFonts w:ascii="Times New Roman" w:eastAsia="Times New Roman" w:hAnsi="Times New Roman" w:cs="Times New Roman"/>
-          <w:color w:val="000000"/>
-          <w:sz w:val="42"/>
-          <w:szCs w:val="42"/>
-          <w:lang w:eastAsia="en-CA"/>
-        </w:rPr>
-        <w:t>INTRODUCTION</w:t>
-      </w:r>
-    </w:p>
-    <w:p>
-      <w:pPr>
-        <w:spacing w:before="30" w:after="30" w:line="360" w:lineRule="auto"/>
-        <w:rPr>
-          <w:rFonts w:ascii="Times New Roman" w:eastAsia="Times New Roman" w:hAnsi="Times New Roman" w:cs="Times New Roman"/>
-          <w:sz w:val="24"/>
-          <w:szCs w:val="24"/>
-          <w:lang w:eastAsia="en-CA"/>
-        </w:rPr>
-      </w:pPr>
+          <w:color w:val="000000"/>
+          <w:sz w:val="24"/>
+          <w:szCs w:val="24"/>
+          <w:lang w:eastAsia="en-CA"/>
+        </w:rPr>
+      </w:pPr>
+      <w:r>
+        <w:rPr>
+          <w:rFonts w:ascii="Times New Roman" w:eastAsia="Times New Roman" w:hAnsi="Times New Roman" w:cs="Times New Roman"/>
+          <w:color w:val="000000"/>
+          <w:sz w:val="24"/>
+          <w:szCs w:val="24"/>
+          <w:lang w:eastAsia="en-CA"/>
+        </w:rPr>
+        <w:tab/>
+      </w:r>
+      <w:r>
+        <w:rPr>
+          <w:rFonts w:ascii="Times New Roman" w:eastAsia="Times New Roman" w:hAnsi="Times New Roman" w:cs="Times New Roman"/>
+          <w:color w:val="000000"/>
+          <w:sz w:val="24"/>
+          <w:szCs w:val="24"/>
+          <w:lang w:eastAsia="en-CA"/>
+        </w:rPr>
+        <w:t xml:space="preserve">While the concept seems simple, it </w:t>
+      </w:r>
+      <w:r>
+        <w:rPr>
+          <w:rFonts w:ascii="Times New Roman" w:eastAsia="Times New Roman" w:hAnsi="Times New Roman" w:cs="Times New Roman"/>
+          <w:color w:val="000000"/>
+          <w:sz w:val="24"/>
+          <w:szCs w:val="24"/>
+          <w:lang w:eastAsia="en-CA"/>
+        </w:rPr>
+        <w:t>has</w:t>
+      </w:r>
+      <w:r>
+        <w:rPr>
+          <w:rFonts w:ascii="Times New Roman" w:eastAsia="Times New Roman" w:hAnsi="Times New Roman" w:cs="Times New Roman"/>
+          <w:color w:val="000000"/>
+          <w:sz w:val="24"/>
+          <w:szCs w:val="24"/>
+          <w:lang w:eastAsia="en-CA"/>
+        </w:rPr>
+        <w:t xml:space="preserve"> profound effects, particularly in quantum optics. But before we get there, let us </w:t>
+      </w:r>
+      <w:r>
+        <w:rPr>
+          <w:rFonts w:ascii="Times New Roman" w:eastAsia="Times New Roman" w:hAnsi="Times New Roman" w:cs="Times New Roman"/>
+          <w:color w:val="000000"/>
+          <w:sz w:val="24"/>
+          <w:szCs w:val="24"/>
+          <w:lang w:eastAsia="en-CA"/>
+        </w:rPr>
+        <w:t>further elaborate on the concept of indistinguishability</w:t>
+      </w:r>
+      <w:r>
+        <w:rPr>
+          <w:rFonts w:ascii="Times New Roman" w:eastAsia="Times New Roman" w:hAnsi="Times New Roman" w:cs="Times New Roman"/>
+          <w:color w:val="000000"/>
+          <w:sz w:val="24"/>
+          <w:szCs w:val="24"/>
+          <w:lang w:eastAsia="en-CA"/>
+        </w:rPr>
+        <w:t xml:space="preserve">. </w:t>
+      </w:r>
+      <w:r>
+        <w:rPr>
+          <w:rFonts w:ascii="Times New Roman" w:eastAsia="Times New Roman" w:hAnsi="Times New Roman" w:cs="Times New Roman"/>
+          <w:color w:val="000000"/>
+          <w:sz w:val="24"/>
+          <w:szCs w:val="24"/>
+          <w:lang w:eastAsia="en-CA"/>
+        </w:rPr>
+        <w:t>In classical mechanics, while two particles may be identical in their inherent qualities, we are still able to identify one from another</w:t>
+      </w:r>
+      <w:r>
+        <w:rPr>
+          <w:rFonts w:ascii="Times New Roman" w:eastAsia="Times New Roman" w:hAnsi="Times New Roman" w:cs="Times New Roman"/>
+          <w:color w:val="000000"/>
+          <w:sz w:val="24"/>
+          <w:szCs w:val="24"/>
+          <w:lang w:eastAsia="en-CA"/>
+        </w:rPr>
+        <w:t xml:space="preserve"> using their relative positions and momenta</w:t>
+      </w:r>
+      <w:r>
+        <w:rPr>
+          <w:rFonts w:ascii="Times New Roman" w:eastAsia="Times New Roman" w:hAnsi="Times New Roman" w:cs="Times New Roman"/>
+          <w:color w:val="000000"/>
+          <w:sz w:val="24"/>
+          <w:szCs w:val="24"/>
+          <w:lang w:eastAsia="en-CA"/>
+        </w:rPr>
+        <w:t>.</w:t>
+      </w:r>
+      <w:r>
+        <w:rPr>
+          <w:rFonts w:ascii="Times New Roman" w:eastAsia="Times New Roman" w:hAnsi="Times New Roman" w:cs="Times New Roman"/>
+          <w:color w:val="000000"/>
+          <w:sz w:val="24"/>
+          <w:szCs w:val="24"/>
+          <w:lang w:eastAsia="en-CA"/>
+        </w:rPr>
+        <w:t xml:space="preserve"> Following this, we are then able to follow the subsequent trajectories</w:t>
+      </w:r>
+      <w:r>
+        <w:rPr>
+          <w:rFonts w:ascii="Times New Roman" w:eastAsia="Times New Roman" w:hAnsi="Times New Roman" w:cs="Times New Roman"/>
+          <w:color w:val="000000"/>
+          <w:sz w:val="24"/>
+          <w:szCs w:val="24"/>
+          <w:lang w:eastAsia="en-CA"/>
+        </w:rPr>
+        <w:t xml:space="preserve"> and interactions</w:t>
+      </w:r>
+      <w:r>
+        <w:rPr>
+          <w:rFonts w:ascii="Times New Roman" w:eastAsia="Times New Roman" w:hAnsi="Times New Roman" w:cs="Times New Roman"/>
+          <w:color w:val="000000"/>
+          <w:sz w:val="24"/>
+          <w:szCs w:val="24"/>
+          <w:lang w:eastAsia="en-CA"/>
+        </w:rPr>
+        <w:t xml:space="preserve"> of these particles. However, suppose</w:t>
+      </w:r>
+      <w:r>
+        <w:rPr>
+          <w:rFonts w:ascii="Times New Roman" w:eastAsia="Times New Roman" w:hAnsi="Times New Roman" w:cs="Times New Roman"/>
+          <w:color w:val="000000"/>
+          <w:sz w:val="24"/>
+          <w:szCs w:val="24"/>
+          <w:lang w:eastAsia="en-CA"/>
+        </w:rPr>
+        <w:t xml:space="preserve"> we considered two electrons instead? What would the evolution of their collision look like?</w:t>
+      </w:r>
     </w:p>
     <w:p>
       <w:pPr>
@@ -1502,91 +1688,16 @@
         <w:jc w:val="both"/>
         <w:rPr>
           <w:rFonts w:ascii="Times New Roman" w:eastAsia="Times New Roman" w:hAnsi="Times New Roman" w:cs="Times New Roman"/>
-          <w:sz w:val="24"/>
-          <w:szCs w:val="24"/>
-          <w:lang w:eastAsia="en-CA"/>
-        </w:rPr>
-      </w:pPr>
-      <w:r>
-        <w:rPr>
-          <w:rFonts w:ascii="Times New Roman" w:eastAsia="Times New Roman" w:hAnsi="Times New Roman" w:cs="Times New Roman"/>
-          <w:color w:val="000000"/>
-          <w:sz w:val="24"/>
-          <w:szCs w:val="24"/>
-          <w:lang w:eastAsia="en-CA"/>
-        </w:rPr>
-        <w:t>What makes up the quantum nature of a system? Is it particle size? Is it the inclusion of the Planck constant? Is it that the system is probabilistic? While these may contribute to the quantum nature of a system, one of the hallmarks of a quantum system is in the indistinguishability of particles. Indistinguishability, also called indiscernible or identical particles, is the consideration that one particle can not be distinguished from another. While it is not the only hallmark of a quantum system, indistinguishability is a purely quantum effect (1) and is used to determine the nature of a system in question. </w:t>
-      </w:r>
-    </w:p>
-    <w:p>
-      <w:pPr>
-        <w:spacing w:before="30" w:after="30" w:line="360" w:lineRule="auto"/>
-        <w:rPr>
-          <w:rFonts w:ascii="Times New Roman" w:eastAsia="Times New Roman" w:hAnsi="Times New Roman" w:cs="Times New Roman"/>
-          <w:sz w:val="24"/>
-          <w:szCs w:val="24"/>
-          <w:lang w:eastAsia="en-CA"/>
-        </w:rPr>
-      </w:pPr>
-    </w:p>
-    <w:p>
-      <w:pPr>
-        <w:spacing w:before="30" w:after="30" w:line="360" w:lineRule="auto"/>
-        <w:jc w:val="both"/>
-        <w:rPr>
-          <w:rFonts w:ascii="Times New Roman" w:eastAsia="Times New Roman" w:hAnsi="Times New Roman" w:cs="Times New Roman"/>
-          <w:sz w:val="24"/>
-          <w:szCs w:val="24"/>
-          <w:lang w:eastAsia="en-CA"/>
-        </w:rPr>
-      </w:pPr>
-      <w:r>
-        <w:rPr>
-          <w:rFonts w:ascii="Times New Roman" w:eastAsia="Times New Roman" w:hAnsi="Times New Roman" w:cs="Times New Roman"/>
-          <w:color w:val="000000"/>
-          <w:sz w:val="24"/>
-          <w:szCs w:val="24"/>
-          <w:lang w:eastAsia="en-CA"/>
-        </w:rPr>
-        <w:t xml:space="preserve">While the concept seems simple, it can have profound effects, particularly in quantum optics. But before we get there, let us begin with a little history. The concept of indistinguishability was introduced </w:t>
-      </w:r>
-      <w:proofErr w:type="gramStart"/>
-      <w:r>
-        <w:rPr>
-          <w:rFonts w:ascii="Times New Roman" w:eastAsia="Times New Roman" w:hAnsi="Times New Roman" w:cs="Times New Roman"/>
-          <w:color w:val="000000"/>
-          <w:sz w:val="24"/>
-          <w:szCs w:val="24"/>
-          <w:lang w:eastAsia="en-CA"/>
-        </w:rPr>
-        <w:t>in order to</w:t>
-      </w:r>
-      <w:proofErr w:type="gramEnd"/>
-      <w:r>
-        <w:rPr>
-          <w:rFonts w:ascii="Times New Roman" w:eastAsia="Times New Roman" w:hAnsi="Times New Roman" w:cs="Times New Roman"/>
-          <w:color w:val="000000"/>
-          <w:sz w:val="24"/>
-          <w:szCs w:val="24"/>
-          <w:lang w:eastAsia="en-CA"/>
-        </w:rPr>
-        <w:t xml:space="preserve"> explain experimental results. If we were to have two electrons that collide with one another and we were to question which electron took which path; how would we do so? </w:t>
-      </w:r>
-    </w:p>
-    <w:p>
-      <w:pPr>
-        <w:spacing w:before="30" w:after="30" w:line="360" w:lineRule="auto"/>
-        <w:rPr>
-          <w:rFonts w:ascii="Times New Roman" w:eastAsia="Times New Roman" w:hAnsi="Times New Roman" w:cs="Times New Roman"/>
-          <w:sz w:val="24"/>
-          <w:szCs w:val="24"/>
+          <w:sz w:val="10"/>
+          <w:szCs w:val="10"/>
           <w:lang w:eastAsia="en-CA"/>
         </w:rPr>
       </w:pPr>
     </w:p>
     <w:tbl>
       <w:tblPr>
-        <w:tblW w:w="9026" w:type="dxa"/>
+        <w:tblW w:w="9106" w:type="dxa"/>
+        <w:jc w:val="center"/>
         <w:tblCellMar>
           <w:top w:w="15" w:type="dxa"/>
           <w:left w:w="15" w:type="dxa"/>
@@ -1596,19 +1707,17 @@
         <w:tblLook w:val="04A0" w:firstRow="1" w:lastRow="0" w:firstColumn="1" w:lastColumn="0" w:noHBand="0" w:noVBand="1"/>
       </w:tblPr>
       <w:tblGrid>
-        <w:gridCol w:w="4521"/>
-        <w:gridCol w:w="4610"/>
+        <w:gridCol w:w="4484"/>
+        <w:gridCol w:w="4622"/>
       </w:tblGrid>
       <w:tr>
+        <w:trPr>
+          <w:trHeight w:val="2869"/>
+          <w:jc w:val="center"/>
+        </w:trPr>
         <w:tc>
           <w:tcPr>
             <w:tcW w:w="0" w:type="auto"/>
-            <w:tcBorders>
-              <w:top w:val="single" w:sz="8" w:space="0" w:color="000000"/>
-              <w:left w:val="single" w:sz="8" w:space="0" w:color="000000"/>
-              <w:bottom w:val="single" w:sz="8" w:space="0" w:color="000000"/>
-              <w:right w:val="single" w:sz="8" w:space="0" w:color="000000"/>
-            </w:tcBorders>
             <w:tcMar>
               <w:top w:w="100" w:type="dxa"/>
               <w:left w:w="100" w:type="dxa"/>
@@ -1619,7 +1728,7 @@
           </w:tcPr>
           <w:p>
             <w:pPr>
-              <w:spacing w:before="30" w:after="30" w:line="360" w:lineRule="auto"/>
+              <w:spacing w:after="0" w:line="240" w:lineRule="auto"/>
               <w:rPr>
                 <w:rFonts w:ascii="Times New Roman" w:eastAsia="Times New Roman" w:hAnsi="Times New Roman" w:cs="Times New Roman"/>
                 <w:sz w:val="24"/>
@@ -1636,15 +1745,15 @@
                 <w:lang w:eastAsia="en-CA"/>
               </w:rPr>
               <w:drawing>
-                <wp:anchor distT="0" distB="0" distL="114300" distR="114300" simplePos="0" relativeHeight="251658240" behindDoc="0" locked="0" layoutInCell="1" allowOverlap="1" wp14:anchorId="07688A69" wp14:editId="59459AE9">
+                <wp:anchor distT="0" distB="0" distL="114300" distR="114300" simplePos="0" relativeHeight="251658240" behindDoc="0" locked="0" layoutInCell="1" allowOverlap="1" wp14:anchorId="07688A69" wp14:editId="41B97DFD">
                   <wp:simplePos x="0" y="0"/>
                   <wp:positionH relativeFrom="column">
-                    <wp:posOffset>-402</wp:posOffset>
+                    <wp:posOffset>3810</wp:posOffset>
                   </wp:positionH>
                   <wp:positionV relativeFrom="paragraph">
-                    <wp:posOffset>17153</wp:posOffset>
+                    <wp:posOffset>0</wp:posOffset>
                   </wp:positionV>
-                  <wp:extent cx="2744380" cy="1932973"/>
+                  <wp:extent cx="2713355" cy="1910715"/>
                   <wp:effectExtent l="0" t="0" r="0" b="0"/>
                   <wp:wrapSquare wrapText="bothSides"/>
                   <wp:docPr id="1" name="Picture 1"/>
@@ -1676,7 +1785,7 @@
                         <pic:spPr bwMode="auto">
                           <a:xfrm>
                             <a:off x="0" y="0"/>
-                            <a:ext cx="2744380" cy="1932973"/>
+                            <a:ext cx="2713355" cy="1910715"/>
                           </a:xfrm>
                           <a:prstGeom prst="rect">
                             <a:avLst/>
@@ -1689,6 +1798,12 @@
                       </pic:pic>
                     </a:graphicData>
                   </a:graphic>
+                  <wp14:sizeRelH relativeFrom="margin">
+                    <wp14:pctWidth>0</wp14:pctWidth>
+                  </wp14:sizeRelH>
+                  <wp14:sizeRelV relativeFrom="margin">
+                    <wp14:pctHeight>0</wp14:pctHeight>
+                  </wp14:sizeRelV>
                 </wp:anchor>
               </w:drawing>
             </w:r>
@@ -1697,12 +1812,6 @@
         <w:tc>
           <w:tcPr>
             <w:tcW w:w="0" w:type="auto"/>
-            <w:tcBorders>
-              <w:top w:val="single" w:sz="8" w:space="0" w:color="000000"/>
-              <w:left w:val="single" w:sz="8" w:space="0" w:color="000000"/>
-              <w:bottom w:val="single" w:sz="8" w:space="0" w:color="000000"/>
-              <w:right w:val="single" w:sz="8" w:space="0" w:color="000000"/>
-            </w:tcBorders>
             <w:tcMar>
               <w:top w:w="100" w:type="dxa"/>
               <w:left w:w="100" w:type="dxa"/>
@@ -1713,7 +1822,7 @@
           </w:tcPr>
           <w:p>
             <w:pPr>
-              <w:spacing w:before="30" w:after="30" w:line="360" w:lineRule="auto"/>
+              <w:spacing w:after="0" w:line="240" w:lineRule="auto"/>
               <w:rPr>
                 <w:rFonts w:ascii="Times New Roman" w:eastAsia="Times New Roman" w:hAnsi="Times New Roman" w:cs="Times New Roman"/>
                 <w:sz w:val="24"/>
@@ -1730,9 +1839,17 @@
                 <w:lang w:eastAsia="en-CA"/>
               </w:rPr>
               <w:drawing>
-                <wp:inline distT="0" distB="0" distL="0" distR="0" wp14:anchorId="13F97444" wp14:editId="4277A6F0">
+                <wp:anchor distT="0" distB="0" distL="114300" distR="114300" simplePos="0" relativeHeight="251661312" behindDoc="0" locked="0" layoutInCell="1" allowOverlap="1" wp14:anchorId="13F97444" wp14:editId="238FF734">
+                  <wp:simplePos x="0" y="0"/>
+                  <wp:positionH relativeFrom="column">
+                    <wp:posOffset>8597</wp:posOffset>
+                  </wp:positionH>
+                  <wp:positionV relativeFrom="paragraph">
+                    <wp:posOffset>324</wp:posOffset>
+                  </wp:positionV>
                   <wp:extent cx="2794473" cy="1904035"/>
                   <wp:effectExtent l="0" t="0" r="6350" b="1270"/>
+                  <wp:wrapSquare wrapText="bothSides"/>
                   <wp:docPr id="2" name="Picture 2"/>
                   <wp:cNvGraphicFramePr>
                     <a:graphicFrameLocks xmlns:a="http://schemas.openxmlformats.org/drawingml/2006/main" noChangeAspect="1"/>
@@ -1762,7 +1879,7 @@
                         <pic:spPr bwMode="auto">
                           <a:xfrm>
                             <a:off x="0" y="0"/>
-                            <a:ext cx="2803535" cy="1910209"/>
+                            <a:ext cx="2794473" cy="1904035"/>
                           </a:xfrm>
                           <a:prstGeom prst="rect">
                             <a:avLst/>
@@ -1775,8 +1892,47 @@
                       </pic:pic>
                     </a:graphicData>
                   </a:graphic>
-                </wp:inline>
+                </wp:anchor>
               </w:drawing>
+            </w:r>
+          </w:p>
+        </w:tc>
+      </w:tr>
+      <w:tr>
+        <w:trPr>
+          <w:trHeight w:val="19"/>
+          <w:jc w:val="center"/>
+        </w:trPr>
+        <w:tc>
+          <w:tcPr>
+            <w:tcW w:w="0" w:type="auto"/>
+            <w:gridSpan w:val="2"/>
+            <w:tcMar>
+              <w:top w:w="100" w:type="dxa"/>
+              <w:left w:w="100" w:type="dxa"/>
+              <w:bottom w:w="100" w:type="dxa"/>
+              <w:right w:w="100" w:type="dxa"/>
+            </w:tcMar>
+          </w:tcPr>
+          <w:p>
+            <w:pPr>
+              <w:spacing w:after="0" w:line="240" w:lineRule="auto"/>
+              <w:rPr>
+                <w:rFonts w:ascii="Times New Roman" w:eastAsia="Times New Roman" w:hAnsi="Times New Roman" w:cs="Times New Roman"/>
+                <w:noProof/>
+                <w:sz w:val="24"/>
+                <w:szCs w:val="24"/>
+                <w:lang w:eastAsia="en-CA"/>
+              </w:rPr>
+            </w:pPr>
+            <w:r>
+              <w:rPr>
+                <w:rFonts w:ascii="Times New Roman" w:eastAsia="Times New Roman" w:hAnsi="Times New Roman" w:cs="Times New Roman"/>
+                <w:sz w:val="16"/>
+                <w:szCs w:val="16"/>
+                <w:lang w:eastAsia="en-CA"/>
+              </w:rPr>
+              <w:t>Fig 1.1 – Which is the correct path?</w:t>
             </w:r>
           </w:p>
         </w:tc>
@@ -1785,22 +1941,15 @@
     <w:p>
       <w:pPr>
         <w:spacing w:before="30" w:after="30" w:line="360" w:lineRule="auto"/>
-        <w:rPr>
-          <w:rFonts w:ascii="Times New Roman" w:eastAsia="Times New Roman" w:hAnsi="Times New Roman" w:cs="Times New Roman"/>
-          <w:sz w:val="24"/>
-          <w:szCs w:val="24"/>
-          <w:lang w:eastAsia="en-CA"/>
-        </w:rPr>
-      </w:pPr>
-      <w:r>
-        <w:rPr>
-          <w:rFonts w:ascii="Times New Roman" w:eastAsia="Times New Roman" w:hAnsi="Times New Roman" w:cs="Times New Roman"/>
-          <w:sz w:val="24"/>
-          <w:szCs w:val="24"/>
-          <w:lang w:eastAsia="en-CA"/>
-        </w:rPr>
-        <w:t>Fig 1.1 – Which is the correct path?</w:t>
-      </w:r>
+        <w:jc w:val="both"/>
+        <w:rPr>
+          <w:rFonts w:ascii="Times New Roman" w:eastAsia="Times New Roman" w:hAnsi="Times New Roman" w:cs="Times New Roman"/>
+          <w:color w:val="000000"/>
+          <w:sz w:val="10"/>
+          <w:szCs w:val="10"/>
+          <w:lang w:eastAsia="en-CA"/>
+        </w:rPr>
+      </w:pPr>
     </w:p>
     <w:p>
       <w:pPr>
@@ -1821,7 +1970,118 @@
           <w:szCs w:val="24"/>
           <w:lang w:eastAsia="en-CA"/>
         </w:rPr>
-        <w:t>Two particles that are inherently not different from one another, which path seems more correct? When we consider this with Heisenberg’s uncertainty principle, a particle’s location ends up having very little meaning, and almost renders this question moot. </w:t>
+        <w:t>For t</w:t>
+      </w:r>
+      <w:r>
+        <w:rPr>
+          <w:rFonts w:ascii="Times New Roman" w:eastAsia="Times New Roman" w:hAnsi="Times New Roman" w:cs="Times New Roman"/>
+          <w:color w:val="000000"/>
+          <w:sz w:val="24"/>
+          <w:szCs w:val="24"/>
+          <w:lang w:eastAsia="en-CA"/>
+        </w:rPr>
+        <w:t xml:space="preserve">wo particles that are inherently not different from one another, which path seems more correct? </w:t>
+      </w:r>
+      <w:r>
+        <w:rPr>
+          <w:rFonts w:ascii="Times New Roman" w:eastAsia="Times New Roman" w:hAnsi="Times New Roman" w:cs="Times New Roman"/>
+          <w:color w:val="000000"/>
+          <w:sz w:val="24"/>
+          <w:szCs w:val="24"/>
+          <w:lang w:eastAsia="en-CA"/>
+        </w:rPr>
+        <w:t xml:space="preserve">Especially </w:t>
+      </w:r>
+      <w:r>
+        <w:rPr>
+          <w:rFonts w:ascii="Times New Roman" w:eastAsia="Times New Roman" w:hAnsi="Times New Roman" w:cs="Times New Roman"/>
+          <w:color w:val="000000"/>
+          <w:sz w:val="24"/>
+          <w:szCs w:val="24"/>
+          <w:lang w:eastAsia="en-CA"/>
+        </w:rPr>
+        <w:t xml:space="preserve">when taking </w:t>
+      </w:r>
+      <w:r>
+        <w:rPr>
+          <w:rFonts w:ascii="Times New Roman" w:eastAsia="Times New Roman" w:hAnsi="Times New Roman" w:cs="Times New Roman"/>
+          <w:color w:val="000000"/>
+          <w:sz w:val="24"/>
+          <w:szCs w:val="24"/>
+          <w:lang w:eastAsia="en-CA"/>
+        </w:rPr>
+        <w:t>Heisenberg’s uncertainty principle</w:t>
+      </w:r>
+      <w:r>
+        <w:rPr>
+          <w:rFonts w:ascii="Times New Roman" w:eastAsia="Times New Roman" w:hAnsi="Times New Roman" w:cs="Times New Roman"/>
+          <w:color w:val="000000"/>
+          <w:sz w:val="24"/>
+          <w:szCs w:val="24"/>
+          <w:lang w:eastAsia="en-CA"/>
+        </w:rPr>
+        <w:t xml:space="preserve"> into </w:t>
+      </w:r>
+      <w:r>
+        <w:rPr>
+          <w:rFonts w:ascii="Times New Roman" w:eastAsia="Times New Roman" w:hAnsi="Times New Roman" w:cs="Times New Roman"/>
+          <w:color w:val="000000"/>
+          <w:sz w:val="24"/>
+          <w:szCs w:val="24"/>
+          <w:lang w:eastAsia="en-CA"/>
+        </w:rPr>
+        <w:t>consideration</w:t>
+      </w:r>
+      <w:r>
+        <w:rPr>
+          <w:rFonts w:ascii="Times New Roman" w:eastAsia="Times New Roman" w:hAnsi="Times New Roman" w:cs="Times New Roman"/>
+          <w:color w:val="000000"/>
+          <w:sz w:val="24"/>
+          <w:szCs w:val="24"/>
+          <w:lang w:eastAsia="en-CA"/>
+        </w:rPr>
+        <w:t>, a particle’s location ends up having very little meaning</w:t>
+      </w:r>
+      <w:r>
+        <w:rPr>
+          <w:rFonts w:ascii="Times New Roman" w:eastAsia="Times New Roman" w:hAnsi="Times New Roman" w:cs="Times New Roman"/>
+          <w:color w:val="000000"/>
+          <w:sz w:val="24"/>
+          <w:szCs w:val="24"/>
+          <w:lang w:eastAsia="en-CA"/>
+        </w:rPr>
+        <w:t xml:space="preserve"> outside of the time of measurement</w:t>
+      </w:r>
+      <w:r>
+        <w:rPr>
+          <w:rFonts w:ascii="Times New Roman" w:eastAsia="Times New Roman" w:hAnsi="Times New Roman" w:cs="Times New Roman"/>
+          <w:color w:val="000000"/>
+          <w:sz w:val="24"/>
+          <w:szCs w:val="24"/>
+          <w:lang w:eastAsia="en-CA"/>
+        </w:rPr>
+        <w:t>. </w:t>
+      </w:r>
+      <w:r>
+        <w:rPr>
+          <w:rFonts w:ascii="Times New Roman" w:eastAsia="Times New Roman" w:hAnsi="Times New Roman" w:cs="Times New Roman"/>
+          <w:color w:val="000000"/>
+          <w:sz w:val="24"/>
+          <w:szCs w:val="24"/>
+          <w:lang w:eastAsia="en-CA"/>
+        </w:rPr>
+        <w:t xml:space="preserve">We now have no </w:t>
+      </w:r>
+      <w:r>
+        <w:rPr>
+          <w:rFonts w:ascii="Times New Roman" w:eastAsia="Times New Roman" w:hAnsi="Times New Roman" w:cs="Times New Roman"/>
+          <w:color w:val="000000"/>
+          <w:sz w:val="24"/>
+          <w:szCs w:val="24"/>
+          <w:lang w:eastAsia="en-CA"/>
+        </w:rPr>
+        <w:lastRenderedPageBreak/>
+        <w:t xml:space="preserve">real way to distinguish the particles, and as such, we cannot follow particle trajectory in the same way as in the classical case. </w:t>
       </w:r>
     </w:p>
     <w:p>
@@ -1854,8 +2114,67 @@
           <w:szCs w:val="24"/>
           <w:lang w:eastAsia="en-CA"/>
         </w:rPr>
-        <w:lastRenderedPageBreak/>
-        <w:t>What we have above seems rather abstract, more like a thought experiment. However, the lack of indistinguishability in quantum experiments can lead to some very interesting</w:t>
+        <w:tab/>
+      </w:r>
+      <w:r>
+        <w:rPr>
+          <w:rFonts w:ascii="Times New Roman" w:eastAsia="Times New Roman" w:hAnsi="Times New Roman" w:cs="Times New Roman"/>
+          <w:color w:val="000000"/>
+          <w:sz w:val="24"/>
+          <w:szCs w:val="24"/>
+          <w:lang w:eastAsia="en-CA"/>
+        </w:rPr>
+        <w:t>What we have above seems rather abstract, more like a thought experiment</w:t>
+      </w:r>
+      <w:r>
+        <w:rPr>
+          <w:rFonts w:ascii="Times New Roman" w:eastAsia="Times New Roman" w:hAnsi="Times New Roman" w:cs="Times New Roman"/>
+          <w:color w:val="000000"/>
+          <w:sz w:val="24"/>
+          <w:szCs w:val="24"/>
+          <w:lang w:eastAsia="en-CA"/>
+        </w:rPr>
+        <w:t xml:space="preserve">, </w:t>
+      </w:r>
+      <w:r>
+        <w:rPr>
+          <w:rFonts w:ascii="Times New Roman" w:eastAsia="Times New Roman" w:hAnsi="Times New Roman" w:cs="Times New Roman"/>
+          <w:color w:val="000000"/>
+          <w:sz w:val="24"/>
+          <w:szCs w:val="24"/>
+          <w:lang w:eastAsia="en-CA"/>
+        </w:rPr>
+        <w:t>how could this possibly have any real-life applications?</w:t>
+      </w:r>
+      <w:r>
+        <w:rPr>
+          <w:rFonts w:ascii="Times New Roman" w:eastAsia="Times New Roman" w:hAnsi="Times New Roman" w:cs="Times New Roman"/>
+          <w:color w:val="000000"/>
+          <w:sz w:val="24"/>
+          <w:szCs w:val="24"/>
+          <w:lang w:eastAsia="en-CA"/>
+        </w:rPr>
+        <w:t xml:space="preserve"> However, </w:t>
+      </w:r>
+      <w:r>
+        <w:rPr>
+          <w:rFonts w:ascii="Times New Roman" w:eastAsia="Times New Roman" w:hAnsi="Times New Roman" w:cs="Times New Roman"/>
+          <w:color w:val="000000"/>
+          <w:sz w:val="24"/>
+          <w:szCs w:val="24"/>
+          <w:lang w:eastAsia="en-CA"/>
+        </w:rPr>
+        <w:t xml:space="preserve">as mentioned above, </w:t>
+      </w:r>
+      <w:r>
+        <w:rPr>
+          <w:rFonts w:ascii="Times New Roman" w:eastAsia="Times New Roman" w:hAnsi="Times New Roman" w:cs="Times New Roman"/>
+          <w:color w:val="000000"/>
+          <w:sz w:val="24"/>
+          <w:szCs w:val="24"/>
+          <w:lang w:eastAsia="en-CA"/>
+        </w:rPr>
+        <w:t>the lack of indistinguishability can lead to some very interesting</w:t>
       </w:r>
       <w:r>
         <w:rPr>
@@ -1915,51 +2234,27 @@
           <w:szCs w:val="24"/>
           <w:lang w:eastAsia="en-CA"/>
         </w:rPr>
-        <w:t xml:space="preserve"> leads us to the work done by </w:t>
-      </w:r>
-      <w:proofErr w:type="spellStart"/>
-      <w:r>
-        <w:rPr>
-          <w:rFonts w:ascii="Times New Roman" w:eastAsia="Times New Roman" w:hAnsi="Times New Roman" w:cs="Times New Roman"/>
-          <w:color w:val="000000"/>
-          <w:sz w:val="24"/>
-          <w:szCs w:val="24"/>
-          <w:lang w:eastAsia="en-CA"/>
-        </w:rPr>
-        <w:t>Legero</w:t>
-      </w:r>
-      <w:proofErr w:type="spellEnd"/>
-      <w:r>
-        <w:rPr>
-          <w:rFonts w:ascii="Times New Roman" w:eastAsia="Times New Roman" w:hAnsi="Times New Roman" w:cs="Times New Roman"/>
-          <w:color w:val="000000"/>
-          <w:sz w:val="24"/>
-          <w:szCs w:val="24"/>
-          <w:lang w:eastAsia="en-CA"/>
-        </w:rPr>
-        <w:t xml:space="preserve">, Wilk, Kuhn, and Rempe. In 2003 they produced a paper detailing the mathematical framework that would result in a quantum beat. In particular, they found that if there was a difference in frequency between the photons, </w:t>
-      </w:r>
-      <w:proofErr w:type="spellStart"/>
-      <w:r>
-        <w:rPr>
-          <w:rFonts w:ascii="Times New Roman" w:eastAsia="Times New Roman" w:hAnsi="Times New Roman" w:cs="Times New Roman"/>
-          <w:color w:val="000000"/>
-          <w:sz w:val="24"/>
-          <w:szCs w:val="24"/>
-          <w:lang w:eastAsia="en-CA"/>
-        </w:rPr>
-        <w:t>i.e</w:t>
-      </w:r>
-      <w:proofErr w:type="spellEnd"/>
-      <w:r>
-        <w:rPr>
-          <w:rFonts w:ascii="Times New Roman" w:eastAsia="Times New Roman" w:hAnsi="Times New Roman" w:cs="Times New Roman"/>
-          <w:color w:val="000000"/>
-          <w:sz w:val="24"/>
-          <w:szCs w:val="24"/>
-          <w:lang w:eastAsia="en-CA"/>
-        </w:rPr>
-        <w:t xml:space="preserve"> something that made the photons distinguishable, this would lead to an effect they called the quantum beat. </w:t>
+        <w:t xml:space="preserve"> leads us to the work done by Legero, Wilk, Kuhn, and Rempe. In 2003 they produced a paper detailing the mathematical framework that </w:t>
+      </w:r>
+      <w:r>
+        <w:rPr>
+          <w:rFonts w:ascii="Times New Roman" w:eastAsia="Times New Roman" w:hAnsi="Times New Roman" w:cs="Times New Roman"/>
+          <w:color w:val="000000"/>
+          <w:sz w:val="24"/>
+          <w:szCs w:val="24"/>
+          <w:lang w:eastAsia="en-CA"/>
+        </w:rPr>
+        <w:t>could demonstrate the distinguishability in photons</w:t>
+      </w:r>
+      <w:r>
+        <w:rPr>
+          <w:rFonts w:ascii="Times New Roman" w:eastAsia="Times New Roman" w:hAnsi="Times New Roman" w:cs="Times New Roman"/>
+          <w:color w:val="000000"/>
+          <w:sz w:val="24"/>
+          <w:szCs w:val="24"/>
+          <w:lang w:eastAsia="en-CA"/>
+        </w:rPr>
+        <w:t>. In particular, they found that if there was a difference in frequency between the photons, this would lead to an effect they called the quantum beat. </w:t>
       </w:r>
     </w:p>
     <w:p>
@@ -1973,6 +2268,159 @@
         </w:rPr>
       </w:pPr>
     </w:p>
+    <w:tbl>
+      <w:tblPr>
+        <w:tblpPr w:leftFromText="180" w:rightFromText="180" w:vertAnchor="text" w:tblpY="1"/>
+        <w:tblOverlap w:val="never"/>
+        <w:tblW w:w="2650" w:type="dxa"/>
+        <w:tblLayout w:type="fixed"/>
+        <w:tblCellMar>
+          <w:top w:w="15" w:type="dxa"/>
+          <w:left w:w="15" w:type="dxa"/>
+          <w:bottom w:w="15" w:type="dxa"/>
+          <w:right w:w="15" w:type="dxa"/>
+        </w:tblCellMar>
+        <w:tblLook w:val="04A0" w:firstRow="1" w:lastRow="0" w:firstColumn="1" w:lastColumn="0" w:noHBand="0" w:noVBand="1"/>
+      </w:tblPr>
+      <w:tblGrid>
+        <w:gridCol w:w="2650"/>
+      </w:tblGrid>
+      <w:tr>
+        <w:trPr>
+          <w:trHeight w:val="1671"/>
+        </w:trPr>
+        <w:tc>
+          <w:tcPr>
+            <w:tcW w:w="2650" w:type="dxa"/>
+            <w:tcMar>
+              <w:top w:w="100" w:type="dxa"/>
+              <w:left w:w="100" w:type="dxa"/>
+              <w:bottom w:w="100" w:type="dxa"/>
+              <w:right w:w="100" w:type="dxa"/>
+            </w:tcMar>
+            <w:hideMark/>
+          </w:tcPr>
+          <w:p>
+            <w:pPr>
+              <w:spacing w:after="0" w:line="240" w:lineRule="auto"/>
+              <w:rPr>
+                <w:rFonts w:ascii="Times New Roman" w:eastAsia="Times New Roman" w:hAnsi="Times New Roman" w:cs="Times New Roman"/>
+                <w:sz w:val="16"/>
+                <w:szCs w:val="16"/>
+                <w:lang w:eastAsia="en-CA"/>
+              </w:rPr>
+            </w:pPr>
+            <w:r>
+              <w:rPr>
+                <w:rFonts w:ascii="Times New Roman" w:eastAsia="Times New Roman" w:hAnsi="Times New Roman" w:cs="Times New Roman"/>
+                <w:noProof/>
+                <w:sz w:val="16"/>
+                <w:szCs w:val="16"/>
+                <w:lang w:eastAsia="en-CA"/>
+              </w:rPr>
+              <w:drawing>
+                <wp:anchor distT="0" distB="0" distL="114300" distR="114300" simplePos="0" relativeHeight="251660288" behindDoc="0" locked="0" layoutInCell="1" allowOverlap="1" wp14:anchorId="058B006C" wp14:editId="6C82ABE5">
+                  <wp:simplePos x="0" y="0"/>
+                  <wp:positionH relativeFrom="column">
+                    <wp:posOffset>-63500</wp:posOffset>
+                  </wp:positionH>
+                  <wp:positionV relativeFrom="paragraph">
+                    <wp:posOffset>0</wp:posOffset>
+                  </wp:positionV>
+                  <wp:extent cx="1690370" cy="986155"/>
+                  <wp:effectExtent l="0" t="0" r="5080" b="4445"/>
+                  <wp:wrapSquare wrapText="bothSides"/>
+                  <wp:docPr id="5" name="Picture 5"/>
+                  <wp:cNvGraphicFramePr>
+                    <a:graphicFrameLocks xmlns:a="http://schemas.openxmlformats.org/drawingml/2006/main" noChangeAspect="1"/>
+                  </wp:cNvGraphicFramePr>
+                  <a:graphic xmlns:a="http://schemas.openxmlformats.org/drawingml/2006/main">
+                    <a:graphicData uri="http://schemas.openxmlformats.org/drawingml/2006/picture">
+                      <pic:pic xmlns:pic="http://schemas.openxmlformats.org/drawingml/2006/picture">
+                        <pic:nvPicPr>
+                          <pic:cNvPr id="0" name="Picture 1"/>
+                          <pic:cNvPicPr>
+                            <a:picLocks noChangeAspect="1" noChangeArrowheads="1"/>
+                          </pic:cNvPicPr>
+                        </pic:nvPicPr>
+                        <pic:blipFill>
+                          <a:blip r:embed="rId10" cstate="print">
+                            <a:extLst>
+                              <a:ext uri="{28A0092B-C50C-407E-A947-70E740481C1C}">
+                                <a14:useLocalDpi xmlns:a14="http://schemas.microsoft.com/office/drawing/2010/main" val="0"/>
+                              </a:ext>
+                            </a:extLst>
+                          </a:blip>
+                          <a:srcRect/>
+                          <a:stretch>
+                            <a:fillRect/>
+                          </a:stretch>
+                        </pic:blipFill>
+                        <pic:spPr bwMode="auto">
+                          <a:xfrm>
+                            <a:off x="0" y="0"/>
+                            <a:ext cx="1690370" cy="986155"/>
+                          </a:xfrm>
+                          <a:prstGeom prst="rect">
+                            <a:avLst/>
+                          </a:prstGeom>
+                          <a:noFill/>
+                          <a:ln>
+                            <a:noFill/>
+                          </a:ln>
+                        </pic:spPr>
+                      </pic:pic>
+                    </a:graphicData>
+                  </a:graphic>
+                  <wp14:sizeRelH relativeFrom="margin">
+                    <wp14:pctWidth>0</wp14:pctWidth>
+                  </wp14:sizeRelH>
+                  <wp14:sizeRelV relativeFrom="margin">
+                    <wp14:pctHeight>0</wp14:pctHeight>
+                  </wp14:sizeRelV>
+                </wp:anchor>
+              </w:drawing>
+            </w:r>
+          </w:p>
+        </w:tc>
+      </w:tr>
+      <w:tr>
+        <w:trPr>
+          <w:trHeight w:val="175"/>
+        </w:trPr>
+        <w:tc>
+          <w:tcPr>
+            <w:tcW w:w="2650" w:type="dxa"/>
+            <w:tcMar>
+              <w:top w:w="100" w:type="dxa"/>
+              <w:left w:w="100" w:type="dxa"/>
+              <w:bottom w:w="100" w:type="dxa"/>
+              <w:right w:w="100" w:type="dxa"/>
+            </w:tcMar>
+          </w:tcPr>
+          <w:p>
+            <w:pPr>
+              <w:spacing w:after="0" w:line="240" w:lineRule="auto"/>
+              <w:rPr>
+                <w:rFonts w:ascii="Times New Roman" w:eastAsia="Times New Roman" w:hAnsi="Times New Roman" w:cs="Times New Roman"/>
+                <w:sz w:val="16"/>
+                <w:szCs w:val="16"/>
+                <w:lang w:eastAsia="en-CA"/>
+              </w:rPr>
+            </w:pPr>
+            <w:r>
+              <w:rPr>
+                <w:rFonts w:ascii="Times New Roman" w:eastAsia="Times New Roman" w:hAnsi="Times New Roman" w:cs="Times New Roman"/>
+                <w:sz w:val="16"/>
+                <w:szCs w:val="16"/>
+                <w:lang w:eastAsia="en-CA"/>
+              </w:rPr>
+              <w:t>Fig 1.2 – The Beat Effect</w:t>
+            </w:r>
+          </w:p>
+        </w:tc>
+      </w:tr>
+    </w:tbl>
     <w:p>
       <w:pPr>
         <w:spacing w:before="30" w:after="30" w:line="360" w:lineRule="auto"/>
@@ -1992,7 +2440,157 @@
           <w:szCs w:val="24"/>
           <w:lang w:eastAsia="en-CA"/>
         </w:rPr>
-        <w:t>What is the quantum beat? When two photons, that are distinguishable, with a temporal delay that is far shorter than the wave packet length, can create an interference effect that looks like a beat effect, in which the intensity of the signal oscillates with respect to time. This is demonstrated experimentally by graphing coincidences vs. temporal separation. Though this is only part of the story.</w:t>
+        <w:tab/>
+      </w:r>
+      <w:r>
+        <w:rPr>
+          <w:rFonts w:ascii="Times New Roman" w:eastAsia="Times New Roman" w:hAnsi="Times New Roman" w:cs="Times New Roman"/>
+          <w:color w:val="000000"/>
+          <w:sz w:val="24"/>
+          <w:szCs w:val="24"/>
+          <w:lang w:eastAsia="en-CA"/>
+        </w:rPr>
+        <w:t>What is the quantum beat? When two photons, that are distinguishable</w:t>
+      </w:r>
+      <w:r>
+        <w:rPr>
+          <w:rFonts w:ascii="Times New Roman" w:eastAsia="Times New Roman" w:hAnsi="Times New Roman" w:cs="Times New Roman"/>
+          <w:color w:val="000000"/>
+          <w:sz w:val="24"/>
+          <w:szCs w:val="24"/>
+          <w:lang w:eastAsia="en-CA"/>
+        </w:rPr>
+        <w:t xml:space="preserve"> due to a difference in frequency</w:t>
+      </w:r>
+      <w:r>
+        <w:rPr>
+          <w:rFonts w:ascii="Times New Roman" w:eastAsia="Times New Roman" w:hAnsi="Times New Roman" w:cs="Times New Roman"/>
+          <w:color w:val="000000"/>
+          <w:sz w:val="24"/>
+          <w:szCs w:val="24"/>
+          <w:lang w:eastAsia="en-CA"/>
+        </w:rPr>
+        <w:t>,</w:t>
+      </w:r>
+      <w:r>
+        <w:rPr>
+          <w:rFonts w:ascii="Times New Roman" w:eastAsia="Times New Roman" w:hAnsi="Times New Roman" w:cs="Times New Roman"/>
+          <w:color w:val="000000"/>
+          <w:sz w:val="24"/>
+          <w:szCs w:val="24"/>
+          <w:lang w:eastAsia="en-CA"/>
+        </w:rPr>
+        <w:t xml:space="preserve"> and</w:t>
+      </w:r>
+      <w:r>
+        <w:rPr>
+          <w:rFonts w:ascii="Times New Roman" w:eastAsia="Times New Roman" w:hAnsi="Times New Roman" w:cs="Times New Roman"/>
+          <w:color w:val="000000"/>
+          <w:sz w:val="24"/>
+          <w:szCs w:val="24"/>
+          <w:lang w:eastAsia="en-CA"/>
+        </w:rPr>
+        <w:t xml:space="preserve"> </w:t>
+      </w:r>
+      <w:r>
+        <w:rPr>
+          <w:rFonts w:ascii="Times New Roman" w:eastAsia="Times New Roman" w:hAnsi="Times New Roman" w:cs="Times New Roman"/>
+          <w:color w:val="000000"/>
+          <w:sz w:val="24"/>
+          <w:szCs w:val="24"/>
+          <w:lang w:eastAsia="en-CA"/>
+        </w:rPr>
+        <w:t>have a temporal delay with respect to one another that is shorter than their wave packet length</w:t>
+      </w:r>
+      <w:r>
+        <w:rPr>
+          <w:rFonts w:ascii="Times New Roman" w:eastAsia="Times New Roman" w:hAnsi="Times New Roman" w:cs="Times New Roman"/>
+          <w:color w:val="000000"/>
+          <w:sz w:val="24"/>
+          <w:szCs w:val="24"/>
+          <w:lang w:eastAsia="en-CA"/>
+        </w:rPr>
+        <w:t>,</w:t>
+      </w:r>
+      <w:r>
+        <w:rPr>
+          <w:rFonts w:ascii="Times New Roman" w:eastAsia="Times New Roman" w:hAnsi="Times New Roman" w:cs="Times New Roman"/>
+          <w:color w:val="000000"/>
+          <w:sz w:val="24"/>
+          <w:szCs w:val="24"/>
+          <w:lang w:eastAsia="en-CA"/>
+        </w:rPr>
+        <w:t xml:space="preserve"> interact; they </w:t>
+      </w:r>
+      <w:r>
+        <w:rPr>
+          <w:rFonts w:ascii="Times New Roman" w:eastAsia="Times New Roman" w:hAnsi="Times New Roman" w:cs="Times New Roman"/>
+          <w:color w:val="000000"/>
+          <w:sz w:val="24"/>
+          <w:szCs w:val="24"/>
+          <w:lang w:eastAsia="en-CA"/>
+        </w:rPr>
+        <w:t xml:space="preserve">can create an interference effect that looks like a beat effect. This </w:t>
+      </w:r>
+      <w:r>
+        <w:rPr>
+          <w:rFonts w:ascii="Times New Roman" w:eastAsia="Times New Roman" w:hAnsi="Times New Roman" w:cs="Times New Roman"/>
+          <w:color w:val="000000"/>
+          <w:sz w:val="24"/>
+          <w:szCs w:val="24"/>
+          <w:lang w:eastAsia="en-CA"/>
+        </w:rPr>
+        <w:t xml:space="preserve">can be </w:t>
+      </w:r>
+      <w:r>
+        <w:rPr>
+          <w:rFonts w:ascii="Times New Roman" w:eastAsia="Times New Roman" w:hAnsi="Times New Roman" w:cs="Times New Roman"/>
+          <w:color w:val="000000"/>
+          <w:sz w:val="24"/>
+          <w:szCs w:val="24"/>
+          <w:lang w:eastAsia="en-CA"/>
+        </w:rPr>
+        <w:t xml:space="preserve">demonstrated experimentally by graphing </w:t>
+      </w:r>
+      <w:r>
+        <w:rPr>
+          <w:rFonts w:ascii="Times New Roman" w:eastAsia="Times New Roman" w:hAnsi="Times New Roman" w:cs="Times New Roman"/>
+          <w:color w:val="000000"/>
+          <w:sz w:val="24"/>
+          <w:szCs w:val="24"/>
+          <w:lang w:eastAsia="en-CA"/>
+        </w:rPr>
+        <w:t xml:space="preserve">coincidence </w:t>
+      </w:r>
+      <w:r>
+        <w:rPr>
+          <w:rFonts w:ascii="Times New Roman" w:eastAsia="Times New Roman" w:hAnsi="Times New Roman" w:cs="Times New Roman"/>
+          <w:color w:val="000000"/>
+          <w:sz w:val="24"/>
+          <w:szCs w:val="24"/>
+          <w:lang w:eastAsia="en-CA"/>
+        </w:rPr>
+        <w:t xml:space="preserve">counts </w:t>
+      </w:r>
+      <w:r>
+        <w:rPr>
+          <w:rFonts w:ascii="Times New Roman" w:eastAsia="Times New Roman" w:hAnsi="Times New Roman" w:cs="Times New Roman"/>
+          <w:color w:val="000000"/>
+          <w:sz w:val="24"/>
+          <w:szCs w:val="24"/>
+          <w:lang w:eastAsia="en-CA"/>
+        </w:rPr>
+        <w:t xml:space="preserve">of the output photons. </w:t>
+      </w:r>
+      <w:r>
+        <w:rPr>
+          <w:rFonts w:ascii="Times New Roman" w:eastAsia="Times New Roman" w:hAnsi="Times New Roman" w:cs="Times New Roman"/>
+          <w:color w:val="000000"/>
+          <w:sz w:val="24"/>
+          <w:szCs w:val="24"/>
+          <w:lang w:eastAsia="en-CA"/>
+        </w:rPr>
+        <w:t xml:space="preserve"> </w:t>
       </w:r>
     </w:p>
     <w:p>
@@ -2026,7 +2624,37 @@
           <w:szCs w:val="24"/>
           <w:lang w:eastAsia="en-CA"/>
         </w:rPr>
-        <w:t xml:space="preserve">In this paper I seek to convince the reader that the presence of a quantum beat can be used to determine the distinguishability of photon sources. I do this by demonstrating that the beat can be observed via the graphing of the second order correlation function, </w:t>
+        <w:t xml:space="preserve">In this paper I seek to convince the reader that the presence of a quantum beat can be used to determine the distinguishability of photon sources. </w:t>
+      </w:r>
+      <w:r>
+        <w:rPr>
+          <w:rFonts w:ascii="Times New Roman" w:eastAsia="Times New Roman" w:hAnsi="Times New Roman" w:cs="Times New Roman"/>
+          <w:color w:val="000000"/>
+          <w:sz w:val="24"/>
+          <w:szCs w:val="24"/>
+          <w:lang w:eastAsia="en-CA"/>
+        </w:rPr>
+        <w:t xml:space="preserve">First, I must </w:t>
+      </w:r>
+      <w:r>
+        <w:rPr>
+          <w:rFonts w:ascii="Times New Roman" w:eastAsia="Times New Roman" w:hAnsi="Times New Roman" w:cs="Times New Roman"/>
+          <w:color w:val="000000"/>
+          <w:sz w:val="24"/>
+          <w:szCs w:val="24"/>
+          <w:lang w:eastAsia="en-CA"/>
+        </w:rPr>
+        <w:t xml:space="preserve">calculate the second </w:t>
+      </w:r>
+      <w:r>
+        <w:rPr>
+          <w:rFonts w:ascii="Times New Roman" w:eastAsia="Times New Roman" w:hAnsi="Times New Roman" w:cs="Times New Roman"/>
+          <w:color w:val="000000"/>
+          <w:sz w:val="24"/>
+          <w:szCs w:val="24"/>
+          <w:lang w:eastAsia="en-CA"/>
+        </w:rPr>
+        <w:t xml:space="preserve">order correlation function, </w:t>
       </w:r>
       <m:oMath>
         <m:sSup>
@@ -2086,49 +2714,107 @@
           <w:szCs w:val="24"/>
           <w:lang w:eastAsia="en-CA"/>
         </w:rPr>
-        <w:t xml:space="preserve"> I then take this result and integrate it over all possible detection times (τ), to determine the probability distribution of all possible measurements. This will be contrasted with the </w:t>
-      </w:r>
-      <w:r>
-        <w:rPr>
-          <w:rFonts w:ascii="Times New Roman" w:eastAsia="Times New Roman" w:hAnsi="Times New Roman" w:cs="Times New Roman"/>
-          <w:color w:val="000000"/>
-          <w:sz w:val="24"/>
-          <w:szCs w:val="24"/>
-          <w:lang w:eastAsia="en-CA"/>
-        </w:rPr>
-        <w:t>probability distribution of the Hong-</w:t>
-      </w:r>
-      <w:proofErr w:type="spellStart"/>
-      <w:r>
-        <w:rPr>
-          <w:rFonts w:ascii="Times New Roman" w:eastAsia="Times New Roman" w:hAnsi="Times New Roman" w:cs="Times New Roman"/>
-          <w:color w:val="000000"/>
-          <w:sz w:val="24"/>
-          <w:szCs w:val="24"/>
-          <w:lang w:eastAsia="en-CA"/>
-        </w:rPr>
-        <w:t>Ou</w:t>
-      </w:r>
-      <w:proofErr w:type="spellEnd"/>
-      <w:r>
-        <w:rPr>
-          <w:rFonts w:ascii="Times New Roman" w:eastAsia="Times New Roman" w:hAnsi="Times New Roman" w:cs="Times New Roman"/>
-          <w:color w:val="000000"/>
-          <w:sz w:val="24"/>
-          <w:szCs w:val="24"/>
-          <w:lang w:eastAsia="en-CA"/>
-        </w:rPr>
-        <w:t>-Mandel experiment. Although I’m getting a bit ahead of myself,</w:t>
-      </w:r>
-      <w:r>
-        <w:rPr>
-          <w:rFonts w:ascii="Times New Roman" w:eastAsia="Times New Roman" w:hAnsi="Times New Roman" w:cs="Times New Roman"/>
-          <w:color w:val="000000"/>
-          <w:sz w:val="24"/>
-          <w:szCs w:val="24"/>
-          <w:lang w:eastAsia="en-CA"/>
-        </w:rPr>
-        <w:t xml:space="preserve"> before we get there, in Chapter 2 I will </w:t>
+        <w:t xml:space="preserve"> I then take this result and integrate it over all possible detection times (τ), to determine the probability distribution </w:t>
+      </w:r>
+      <w:r>
+        <w:rPr>
+          <w:rFonts w:ascii="Times New Roman" w:eastAsia="Times New Roman" w:hAnsi="Times New Roman" w:cs="Times New Roman"/>
+          <w:color w:val="000000"/>
+          <w:sz w:val="24"/>
+          <w:szCs w:val="24"/>
+          <w:lang w:eastAsia="en-CA"/>
+        </w:rPr>
+        <w:t>of all possible detection times</w:t>
+      </w:r>
+      <w:r>
+        <w:rPr>
+          <w:rFonts w:ascii="Times New Roman" w:eastAsia="Times New Roman" w:hAnsi="Times New Roman" w:cs="Times New Roman"/>
+          <w:color w:val="000000"/>
+          <w:sz w:val="24"/>
+          <w:szCs w:val="24"/>
+          <w:lang w:eastAsia="en-CA"/>
+        </w:rPr>
+        <w:t xml:space="preserve">. This will be contrasted with the </w:t>
+      </w:r>
+      <w:r>
+        <w:rPr>
+          <w:rFonts w:ascii="Times New Roman" w:eastAsia="Times New Roman" w:hAnsi="Times New Roman" w:cs="Times New Roman"/>
+          <w:color w:val="000000"/>
+          <w:sz w:val="24"/>
+          <w:szCs w:val="24"/>
+          <w:lang w:eastAsia="en-CA"/>
+        </w:rPr>
+        <w:t>probability distribution of the Hong-Ou-Mandel experiment</w:t>
+      </w:r>
+      <w:r>
+        <w:rPr>
+          <w:rFonts w:ascii="Times New Roman" w:eastAsia="Times New Roman" w:hAnsi="Times New Roman" w:cs="Times New Roman"/>
+          <w:color w:val="000000"/>
+          <w:sz w:val="24"/>
+          <w:szCs w:val="24"/>
+          <w:lang w:eastAsia="en-CA"/>
+        </w:rPr>
+        <w:t>, as well as with Legero, Wilk, Kuhn, and Rempe’s work</w:t>
+      </w:r>
+      <w:r>
+        <w:rPr>
+          <w:rFonts w:ascii="Times New Roman" w:eastAsia="Times New Roman" w:hAnsi="Times New Roman" w:cs="Times New Roman"/>
+          <w:color w:val="000000"/>
+          <w:sz w:val="24"/>
+          <w:szCs w:val="24"/>
+          <w:lang w:eastAsia="en-CA"/>
+        </w:rPr>
+        <w:t xml:space="preserve">. </w:t>
+      </w:r>
+      <w:r>
+        <w:rPr>
+          <w:rFonts w:ascii="Times New Roman" w:eastAsia="Times New Roman" w:hAnsi="Times New Roman" w:cs="Times New Roman"/>
+          <w:color w:val="000000"/>
+          <w:sz w:val="24"/>
+          <w:szCs w:val="24"/>
+          <w:lang w:eastAsia="en-CA"/>
+        </w:rPr>
+        <w:t>However,</w:t>
+      </w:r>
+      <w:r>
+        <w:rPr>
+          <w:rFonts w:ascii="Times New Roman" w:eastAsia="Times New Roman" w:hAnsi="Times New Roman" w:cs="Times New Roman"/>
+          <w:color w:val="000000"/>
+          <w:sz w:val="24"/>
+          <w:szCs w:val="24"/>
+          <w:lang w:eastAsia="en-CA"/>
+        </w:rPr>
+        <w:t xml:space="preserve"> I’m getting a bit ahead of myself,</w:t>
+      </w:r>
+      <w:r>
+        <w:rPr>
+          <w:rFonts w:ascii="Times New Roman" w:eastAsia="Times New Roman" w:hAnsi="Times New Roman" w:cs="Times New Roman"/>
+          <w:color w:val="000000"/>
+          <w:sz w:val="24"/>
+          <w:szCs w:val="24"/>
+          <w:lang w:eastAsia="en-CA"/>
+        </w:rPr>
+        <w:t xml:space="preserve"> before we get there, in Chapter 2</w:t>
+      </w:r>
+      <w:r>
+        <w:rPr>
+          <w:rFonts w:ascii="Times New Roman" w:eastAsia="Times New Roman" w:hAnsi="Times New Roman" w:cs="Times New Roman"/>
+          <w:color w:val="000000"/>
+          <w:sz w:val="24"/>
+          <w:szCs w:val="24"/>
+          <w:lang w:eastAsia="en-CA"/>
+        </w:rPr>
+        <w:t>,</w:t>
+      </w:r>
+      <w:r>
+        <w:rPr>
+          <w:rFonts w:ascii="Times New Roman" w:eastAsia="Times New Roman" w:hAnsi="Times New Roman" w:cs="Times New Roman"/>
+          <w:color w:val="000000"/>
+          <w:sz w:val="24"/>
+          <w:szCs w:val="24"/>
+          <w:lang w:eastAsia="en-CA"/>
+        </w:rPr>
+        <w:t xml:space="preserve"> I will </w:t>
       </w:r>
       <w:r>
         <w:rPr>
@@ -2180,17 +2866,16 @@
         </w:rPr>
         <w:t>. In Chapter 3, I will provide my own contributions to the demonstration of the quantum beat, with a detailed analysis of my findings. Finally, in Chapter 4, I will make my conclusions with future considerations and improvements. </w:t>
       </w:r>
-    </w:p>
-    <w:p>
-      <w:pPr>
-        <w:spacing w:before="30" w:after="30" w:line="360" w:lineRule="auto"/>
-        <w:rPr>
-          <w:rFonts w:ascii="Times New Roman" w:eastAsia="Times New Roman" w:hAnsi="Times New Roman" w:cs="Times New Roman"/>
-          <w:sz w:val="24"/>
-          <w:szCs w:val="24"/>
-          <w:lang w:eastAsia="en-CA"/>
-        </w:rPr>
-      </w:pPr>
+      <w:r>
+        <w:rPr>
+          <w:rFonts w:ascii="Times New Roman" w:eastAsia="Times New Roman" w:hAnsi="Times New Roman" w:cs="Times New Roman"/>
+          <w:color w:val="000000"/>
+          <w:sz w:val="24"/>
+          <w:szCs w:val="24"/>
+          <w:lang w:eastAsia="en-CA"/>
+        </w:rPr>
+        <w:t xml:space="preserve">It is my genuine hope that you will have learned as much as I have through the reading of this thesis. </w:t>
+      </w:r>
     </w:p>
     <w:p>
       <w:pPr>
@@ -2207,85 +2892,18 @@
     </w:p>
     <w:p>
       <w:pPr>
-        <w:spacing w:before="30" w:after="30" w:line="360" w:lineRule="auto"/>
-        <w:jc w:val="both"/>
-        <w:rPr>
-          <w:rFonts w:ascii="Times New Roman" w:eastAsia="Times New Roman" w:hAnsi="Times New Roman" w:cs="Times New Roman"/>
-          <w:color w:val="000000"/>
-          <w:sz w:val="42"/>
-          <w:szCs w:val="42"/>
-          <w:lang w:eastAsia="en-CA"/>
-        </w:rPr>
-      </w:pPr>
-    </w:p>
-    <w:p>
-      <w:pPr>
-        <w:spacing w:before="30" w:after="30" w:line="360" w:lineRule="auto"/>
-        <w:jc w:val="both"/>
-        <w:rPr>
-          <w:rFonts w:ascii="Times New Roman" w:eastAsia="Times New Roman" w:hAnsi="Times New Roman" w:cs="Times New Roman"/>
-          <w:color w:val="000000"/>
-          <w:sz w:val="42"/>
-          <w:szCs w:val="42"/>
-          <w:lang w:eastAsia="en-CA"/>
-        </w:rPr>
-      </w:pPr>
-    </w:p>
-    <w:p>
-      <w:pPr>
-        <w:spacing w:before="30" w:after="30" w:line="360" w:lineRule="auto"/>
-        <w:jc w:val="both"/>
-        <w:rPr>
-          <w:rFonts w:ascii="Times New Roman" w:eastAsia="Times New Roman" w:hAnsi="Times New Roman" w:cs="Times New Roman"/>
-          <w:color w:val="000000"/>
-          <w:sz w:val="42"/>
-          <w:szCs w:val="42"/>
-          <w:lang w:eastAsia="en-CA"/>
-        </w:rPr>
-      </w:pPr>
-    </w:p>
-    <w:p>
-      <w:pPr>
-        <w:spacing w:before="30" w:after="30" w:line="360" w:lineRule="auto"/>
-        <w:jc w:val="both"/>
-        <w:rPr>
-          <w:rFonts w:ascii="Times New Roman" w:eastAsia="Times New Roman" w:hAnsi="Times New Roman" w:cs="Times New Roman"/>
-          <w:sz w:val="24"/>
-          <w:szCs w:val="24"/>
-          <w:lang w:eastAsia="en-CA"/>
-        </w:rPr>
-      </w:pPr>
-      <w:r>
-        <w:rPr>
-          <w:rFonts w:ascii="Times New Roman" w:eastAsia="Times New Roman" w:hAnsi="Times New Roman" w:cs="Times New Roman"/>
-          <w:color w:val="000000"/>
-          <w:sz w:val="42"/>
-          <w:szCs w:val="42"/>
-          <w:lang w:eastAsia="en-CA"/>
-        </w:rPr>
+        <w:pStyle w:val="Heading1"/>
+      </w:pPr>
+      <w:r>
         <w:lastRenderedPageBreak/>
         <w:t>CHAPTER 2</w:t>
       </w:r>
     </w:p>
     <w:p>
       <w:pPr>
-        <w:spacing w:before="30" w:after="30" w:line="360" w:lineRule="auto"/>
-        <w:jc w:val="both"/>
-        <w:rPr>
-          <w:rFonts w:ascii="Times New Roman" w:eastAsia="Times New Roman" w:hAnsi="Times New Roman" w:cs="Times New Roman"/>
-          <w:sz w:val="24"/>
-          <w:szCs w:val="24"/>
-          <w:lang w:eastAsia="en-CA"/>
-        </w:rPr>
-      </w:pPr>
-      <w:r>
-        <w:rPr>
-          <w:rFonts w:ascii="Times New Roman" w:eastAsia="Times New Roman" w:hAnsi="Times New Roman" w:cs="Times New Roman"/>
-          <w:color w:val="000000"/>
-          <w:sz w:val="42"/>
-          <w:szCs w:val="42"/>
-          <w:lang w:eastAsia="en-CA"/>
-        </w:rPr>
+        <w:pStyle w:val="Heading1"/>
+      </w:pPr>
+      <w:r>
         <w:t>CONTEXT</w:t>
       </w:r>
     </w:p>
@@ -2406,29 +3024,7 @@
           <w:szCs w:val="24"/>
           <w:lang w:eastAsia="en-CA"/>
         </w:rPr>
-        <w:t xml:space="preserve">The Hong </w:t>
-      </w:r>
-      <w:proofErr w:type="spellStart"/>
-      <w:r>
-        <w:rPr>
-          <w:rFonts w:ascii="Times New Roman" w:eastAsia="Times New Roman" w:hAnsi="Times New Roman" w:cs="Times New Roman"/>
-          <w:color w:val="000000"/>
-          <w:sz w:val="24"/>
-          <w:szCs w:val="24"/>
-          <w:lang w:eastAsia="en-CA"/>
-        </w:rPr>
-        <w:t>Ou</w:t>
-      </w:r>
-      <w:proofErr w:type="spellEnd"/>
-      <w:r>
-        <w:rPr>
-          <w:rFonts w:ascii="Times New Roman" w:eastAsia="Times New Roman" w:hAnsi="Times New Roman" w:cs="Times New Roman"/>
-          <w:color w:val="000000"/>
-          <w:sz w:val="24"/>
-          <w:szCs w:val="24"/>
-          <w:lang w:eastAsia="en-CA"/>
-        </w:rPr>
-        <w:t xml:space="preserve"> Mandel Experiment</w:t>
+        <w:t>The Hong Ou Mandel Experiment</w:t>
       </w:r>
     </w:p>
     <w:p>
@@ -2472,54 +3068,34 @@
     </w:p>
     <w:p>
       <w:pPr>
+        <w:pStyle w:val="Heading2"/>
+      </w:pPr>
+      <w:r>
+        <w:t>2.1 Quantum Background</w:t>
+      </w:r>
+    </w:p>
+    <w:p>
+      <w:pPr>
         <w:spacing w:before="30" w:after="30" w:line="360" w:lineRule="auto"/>
-        <w:jc w:val="both"/>
-        <w:rPr>
-          <w:rFonts w:ascii="Times New Roman" w:eastAsia="Times New Roman" w:hAnsi="Times New Roman" w:cs="Times New Roman"/>
-          <w:sz w:val="24"/>
-          <w:szCs w:val="24"/>
-          <w:lang w:eastAsia="en-CA"/>
-        </w:rPr>
-      </w:pPr>
-      <w:r>
-        <w:rPr>
-          <w:rFonts w:ascii="Times New Roman" w:eastAsia="Times New Roman" w:hAnsi="Times New Roman" w:cs="Times New Roman"/>
-          <w:color w:val="000000"/>
-          <w:sz w:val="24"/>
-          <w:szCs w:val="24"/>
-          <w:lang w:eastAsia="en-CA"/>
-        </w:rPr>
-        <w:t>2.1 Quantum Background</w:t>
-      </w:r>
-    </w:p>
-    <w:p>
-      <w:pPr>
-        <w:spacing w:before="30" w:after="30" w:line="360" w:lineRule="auto"/>
-        <w:rPr>
-          <w:rFonts w:ascii="Times New Roman" w:eastAsia="Times New Roman" w:hAnsi="Times New Roman" w:cs="Times New Roman"/>
-          <w:sz w:val="24"/>
-          <w:szCs w:val="24"/>
-          <w:lang w:eastAsia="en-CA"/>
-        </w:rPr>
-      </w:pPr>
-    </w:p>
-    <w:p>
-      <w:pPr>
-        <w:spacing w:before="30" w:after="30" w:line="360" w:lineRule="auto"/>
-        <w:jc w:val="both"/>
-        <w:rPr>
-          <w:rFonts w:ascii="Times New Roman" w:eastAsia="Times New Roman" w:hAnsi="Times New Roman" w:cs="Times New Roman"/>
-          <w:sz w:val="24"/>
-          <w:szCs w:val="24"/>
-          <w:lang w:eastAsia="en-CA"/>
-        </w:rPr>
-      </w:pPr>
-      <w:r>
-        <w:rPr>
-          <w:rFonts w:ascii="Times New Roman" w:eastAsia="Times New Roman" w:hAnsi="Times New Roman" w:cs="Times New Roman"/>
-          <w:color w:val="000000"/>
-          <w:sz w:val="24"/>
-          <w:szCs w:val="24"/>
+        <w:rPr>
+          <w:rFonts w:ascii="Times New Roman" w:eastAsia="Times New Roman" w:hAnsi="Times New Roman" w:cs="Times New Roman"/>
+          <w:sz w:val="24"/>
+          <w:szCs w:val="24"/>
+          <w:lang w:eastAsia="en-CA"/>
+        </w:rPr>
+      </w:pPr>
+    </w:p>
+    <w:p>
+      <w:pPr>
+        <w:pStyle w:val="Heading3"/>
+        <w:rPr>
+          <w:rFonts w:eastAsia="Times New Roman"/>
+          <w:lang w:eastAsia="en-CA"/>
+        </w:rPr>
+      </w:pPr>
+      <w:r>
+        <w:rPr>
+          <w:rFonts w:eastAsia="Times New Roman"/>
           <w:lang w:eastAsia="en-CA"/>
         </w:rPr>
         <w:t>2.1.1 Quantum Information Processing</w:t>
@@ -2556,7 +3132,157 @@
           <w:szCs w:val="24"/>
           <w:lang w:eastAsia="en-CA"/>
         </w:rPr>
-        <w:t>First proposed by Paul Benioff in 1980, and built upon by Feynman in 1981, quantum computation takes the framework of quantum mechanics to perform simulations that are beyond the ability of classical computation. A way that it does this is through the principle of superposition. Prior to measurement, a given quantum state is said to have access to and exists in multiple states. Upon measurement, a state is picked with some probability, and no information of its previous accessible states are available. </w:t>
+        <w:t xml:space="preserve">First proposed by Paul Benioff in 1980, and built upon by Feynman in 1981, quantum computation takes </w:t>
+      </w:r>
+      <w:r>
+        <w:rPr>
+          <w:rFonts w:ascii="Times New Roman" w:eastAsia="Times New Roman" w:hAnsi="Times New Roman" w:cs="Times New Roman"/>
+          <w:color w:val="000000"/>
+          <w:sz w:val="24"/>
+          <w:szCs w:val="24"/>
+          <w:lang w:eastAsia="en-CA"/>
+        </w:rPr>
+        <w:t>on the</w:t>
+      </w:r>
+      <w:r>
+        <w:rPr>
+          <w:rFonts w:ascii="Times New Roman" w:eastAsia="Times New Roman" w:hAnsi="Times New Roman" w:cs="Times New Roman"/>
+          <w:color w:val="000000"/>
+          <w:sz w:val="24"/>
+          <w:szCs w:val="24"/>
+          <w:lang w:eastAsia="en-CA"/>
+        </w:rPr>
+        <w:t xml:space="preserve"> framework of quantum mechanics to perform simulations that are</w:t>
+      </w:r>
+      <w:r>
+        <w:rPr>
+          <w:rFonts w:ascii="Times New Roman" w:eastAsia="Times New Roman" w:hAnsi="Times New Roman" w:cs="Times New Roman"/>
+          <w:color w:val="000000"/>
+          <w:sz w:val="24"/>
+          <w:szCs w:val="24"/>
+          <w:lang w:eastAsia="en-CA"/>
+        </w:rPr>
+        <w:t xml:space="preserve"> far</w:t>
+      </w:r>
+      <w:r>
+        <w:rPr>
+          <w:rFonts w:ascii="Times New Roman" w:eastAsia="Times New Roman" w:hAnsi="Times New Roman" w:cs="Times New Roman"/>
+          <w:color w:val="000000"/>
+          <w:sz w:val="24"/>
+          <w:szCs w:val="24"/>
+          <w:lang w:eastAsia="en-CA"/>
+        </w:rPr>
+        <w:t xml:space="preserve"> beyond the ability of classical computation. </w:t>
+      </w:r>
+      <w:r>
+        <w:rPr>
+          <w:rFonts w:ascii="Times New Roman" w:eastAsia="Times New Roman" w:hAnsi="Times New Roman" w:cs="Times New Roman"/>
+          <w:color w:val="000000"/>
+          <w:sz w:val="24"/>
+          <w:szCs w:val="24"/>
+          <w:lang w:eastAsia="en-CA"/>
+        </w:rPr>
+        <w:t xml:space="preserve">In particular, it takes advantage </w:t>
+      </w:r>
+      <w:r>
+        <w:rPr>
+          <w:rFonts w:ascii="Times New Roman" w:eastAsia="Times New Roman" w:hAnsi="Times New Roman" w:cs="Times New Roman"/>
+          <w:color w:val="000000"/>
+          <w:sz w:val="24"/>
+          <w:szCs w:val="24"/>
+          <w:lang w:eastAsia="en-CA"/>
+        </w:rPr>
+        <w:t xml:space="preserve">of </w:t>
+      </w:r>
+      <w:r>
+        <w:rPr>
+          <w:rFonts w:ascii="Times New Roman" w:eastAsia="Times New Roman" w:hAnsi="Times New Roman" w:cs="Times New Roman"/>
+          <w:color w:val="000000"/>
+          <w:sz w:val="24"/>
+          <w:szCs w:val="24"/>
+          <w:lang w:eastAsia="en-CA"/>
+        </w:rPr>
+        <w:t>superposition and entanglement</w:t>
+      </w:r>
+      <w:r>
+        <w:rPr>
+          <w:rFonts w:ascii="Times New Roman" w:eastAsia="Times New Roman" w:hAnsi="Times New Roman" w:cs="Times New Roman"/>
+          <w:color w:val="000000"/>
+          <w:sz w:val="24"/>
+          <w:szCs w:val="24"/>
+          <w:lang w:eastAsia="en-CA"/>
+        </w:rPr>
+        <w:t>;</w:t>
+      </w:r>
+      <w:r>
+        <w:rPr>
+          <w:rFonts w:ascii="Times New Roman" w:eastAsia="Times New Roman" w:hAnsi="Times New Roman" w:cs="Times New Roman"/>
+          <w:color w:val="000000"/>
+          <w:sz w:val="24"/>
+          <w:szCs w:val="24"/>
+          <w:lang w:eastAsia="en-CA"/>
+        </w:rPr>
+        <w:t xml:space="preserve"> both of </w:t>
+      </w:r>
+      <w:r>
+        <w:rPr>
+          <w:rFonts w:ascii="Times New Roman" w:eastAsia="Times New Roman" w:hAnsi="Times New Roman" w:cs="Times New Roman"/>
+          <w:color w:val="000000"/>
+          <w:sz w:val="24"/>
+          <w:szCs w:val="24"/>
+          <w:lang w:eastAsia="en-CA"/>
+        </w:rPr>
+        <w:t>which are fundamental to quantum mechanics. Let us consider the</w:t>
+      </w:r>
+      <w:r>
+        <w:rPr>
+          <w:rFonts w:ascii="Times New Roman" w:eastAsia="Times New Roman" w:hAnsi="Times New Roman" w:cs="Times New Roman"/>
+          <w:color w:val="000000"/>
+          <w:sz w:val="24"/>
+          <w:szCs w:val="24"/>
+          <w:lang w:eastAsia="en-CA"/>
+        </w:rPr>
+        <w:t xml:space="preserve"> superposition principle, and its use in quantum computation. </w:t>
+      </w:r>
+      <w:r>
+        <w:rPr>
+          <w:rFonts w:ascii="Times New Roman" w:eastAsia="Times New Roman" w:hAnsi="Times New Roman" w:cs="Times New Roman"/>
+          <w:color w:val="000000"/>
+          <w:sz w:val="24"/>
+          <w:szCs w:val="24"/>
+          <w:lang w:eastAsia="en-CA"/>
+        </w:rPr>
+        <w:t xml:space="preserve"> </w:t>
+      </w:r>
+      <w:r>
+        <w:rPr>
+          <w:rFonts w:ascii="Times New Roman" w:eastAsia="Times New Roman" w:hAnsi="Times New Roman" w:cs="Times New Roman"/>
+          <w:color w:val="000000"/>
+          <w:sz w:val="24"/>
+          <w:szCs w:val="24"/>
+          <w:lang w:eastAsia="en-CA"/>
+        </w:rPr>
+        <w:t>Put simply, p</w:t>
+      </w:r>
+      <w:r>
+        <w:rPr>
+          <w:rFonts w:ascii="Times New Roman" w:eastAsia="Times New Roman" w:hAnsi="Times New Roman" w:cs="Times New Roman"/>
+          <w:color w:val="000000"/>
+          <w:sz w:val="24"/>
+          <w:szCs w:val="24"/>
+          <w:lang w:eastAsia="en-CA"/>
+        </w:rPr>
+        <w:t xml:space="preserve">rior to measurement, a given quantum state is said to have access to and exists in multiple states. Upon measurement, a state is picked with some probability, and no information of its previous </w:t>
+      </w:r>
+      <w:r>
+        <w:rPr>
+          <w:rFonts w:ascii="Times New Roman" w:eastAsia="Times New Roman" w:hAnsi="Times New Roman" w:cs="Times New Roman"/>
+          <w:color w:val="000000"/>
+          <w:sz w:val="24"/>
+          <w:szCs w:val="24"/>
+          <w:lang w:eastAsia="en-CA"/>
+        </w:rPr>
+        <w:t xml:space="preserve">state is accessible. </w:t>
       </w:r>
     </w:p>
     <w:p>
@@ -2590,7 +3316,87 @@
           <w:szCs w:val="24"/>
           <w:lang w:eastAsia="en-CA"/>
         </w:rPr>
-        <w:t>Before we continue to explain how this principle is used in quantum computation. Let us consider classical computation. The basic unit of computation in classical computation is the bit, which takes on either a 1 or 0 value. Given these bits, logic gates can be applied, which serve to compare and or combine the input bit values and provide an output bit in accordance to these gates and bits. </w:t>
+        <w:t xml:space="preserve">Before we continue </w:t>
+      </w:r>
+      <w:r>
+        <w:rPr>
+          <w:rFonts w:ascii="Times New Roman" w:eastAsia="Times New Roman" w:hAnsi="Times New Roman" w:cs="Times New Roman"/>
+          <w:color w:val="000000"/>
+          <w:sz w:val="24"/>
+          <w:szCs w:val="24"/>
+          <w:lang w:eastAsia="en-CA"/>
+        </w:rPr>
+        <w:t>in more depth, let us consider the basic premise behind classical computation</w:t>
+      </w:r>
+      <w:r>
+        <w:rPr>
+          <w:rFonts w:ascii="Times New Roman" w:eastAsia="Times New Roman" w:hAnsi="Times New Roman" w:cs="Times New Roman"/>
+          <w:color w:val="000000"/>
+          <w:sz w:val="24"/>
+          <w:szCs w:val="24"/>
+          <w:lang w:eastAsia="en-CA"/>
+        </w:rPr>
+        <w:t>. The basic unit in classical computation is the bit, which takes on either a 1 or 0 value. Given these bits, logic gates can be applied</w:t>
+      </w:r>
+      <w:r>
+        <w:rPr>
+          <w:rFonts w:ascii="Times New Roman" w:eastAsia="Times New Roman" w:hAnsi="Times New Roman" w:cs="Times New Roman"/>
+          <w:color w:val="000000"/>
+          <w:sz w:val="24"/>
+          <w:szCs w:val="24"/>
+          <w:lang w:eastAsia="en-CA"/>
+        </w:rPr>
+        <w:t xml:space="preserve"> to them</w:t>
+      </w:r>
+      <w:r>
+        <w:rPr>
+          <w:rFonts w:ascii="Times New Roman" w:eastAsia="Times New Roman" w:hAnsi="Times New Roman" w:cs="Times New Roman"/>
+          <w:color w:val="000000"/>
+          <w:sz w:val="24"/>
+          <w:szCs w:val="24"/>
+          <w:lang w:eastAsia="en-CA"/>
+        </w:rPr>
+        <w:t xml:space="preserve">, which serve to compare and or combine the input bit values and provide an output bit in accordance </w:t>
+      </w:r>
+      <w:r>
+        <w:rPr>
+          <w:rFonts w:ascii="Times New Roman" w:eastAsia="Times New Roman" w:hAnsi="Times New Roman" w:cs="Times New Roman"/>
+          <w:color w:val="000000"/>
+          <w:sz w:val="24"/>
+          <w:szCs w:val="24"/>
+          <w:lang w:eastAsia="en-CA"/>
+        </w:rPr>
+        <w:t>with</w:t>
+      </w:r>
+      <w:r>
+        <w:rPr>
+          <w:rFonts w:ascii="Times New Roman" w:eastAsia="Times New Roman" w:hAnsi="Times New Roman" w:cs="Times New Roman"/>
+          <w:color w:val="000000"/>
+          <w:sz w:val="24"/>
+          <w:szCs w:val="24"/>
+          <w:lang w:eastAsia="en-CA"/>
+        </w:rPr>
+        <w:t xml:space="preserve"> these gates and </w:t>
+      </w:r>
+      <w:r>
+        <w:rPr>
+          <w:rFonts w:ascii="Times New Roman" w:eastAsia="Times New Roman" w:hAnsi="Times New Roman" w:cs="Times New Roman"/>
+          <w:color w:val="000000"/>
+          <w:sz w:val="24"/>
+          <w:szCs w:val="24"/>
+          <w:lang w:eastAsia="en-CA"/>
+        </w:rPr>
+        <w:t>inputs</w:t>
+      </w:r>
+      <w:r>
+        <w:rPr>
+          <w:rFonts w:ascii="Times New Roman" w:eastAsia="Times New Roman" w:hAnsi="Times New Roman" w:cs="Times New Roman"/>
+          <w:color w:val="000000"/>
+          <w:sz w:val="24"/>
+          <w:szCs w:val="24"/>
+          <w:lang w:eastAsia="en-CA"/>
+        </w:rPr>
+        <w:t>. </w:t>
       </w:r>
     </w:p>
     <w:p>
@@ -2965,7 +3771,7 @@
               </w:rPr>
             </w:pPr>
             <w:r>
-              <w:t xml:space="preserve">( </w:t>
+              <w:t>(</w:t>
             </w:r>
             <w:r>
               <w:t>2</w:t>
@@ -3003,7 +3809,7 @@
               </w:rPr>
             </w:pPr>
             <w:r>
-              <w:t xml:space="preserve">( </w:t>
+              <w:t>(</w:t>
             </w:r>
             <w:r>
               <w:t>2</w:t>
@@ -3041,7 +3847,47 @@
           <w:szCs w:val="24"/>
           <w:lang w:eastAsia="en-CA"/>
         </w:rPr>
-        <w:t xml:space="preserve">This notation is called Dirac notation and equations 1.1 and 1.2 denote the ground and excited states, respectively. The qubit can exist as these states individually, or as a superposition of the two states. </w:t>
+        <w:t xml:space="preserve">This notation is called Dirac notation and equations </w:t>
+      </w:r>
+      <w:r>
+        <w:rPr>
+          <w:rFonts w:ascii="Times New Roman" w:eastAsia="Times New Roman" w:hAnsi="Times New Roman" w:cs="Times New Roman"/>
+          <w:color w:val="000000"/>
+          <w:sz w:val="24"/>
+          <w:szCs w:val="24"/>
+          <w:lang w:eastAsia="en-CA"/>
+        </w:rPr>
+        <w:t>2.</w:t>
+      </w:r>
+      <w:r>
+        <w:rPr>
+          <w:rFonts w:ascii="Times New Roman" w:eastAsia="Times New Roman" w:hAnsi="Times New Roman" w:cs="Times New Roman"/>
+          <w:color w:val="000000"/>
+          <w:sz w:val="24"/>
+          <w:szCs w:val="24"/>
+          <w:lang w:eastAsia="en-CA"/>
+        </w:rPr>
+        <w:t xml:space="preserve">1.1 and </w:t>
+      </w:r>
+      <w:r>
+        <w:rPr>
+          <w:rFonts w:ascii="Times New Roman" w:eastAsia="Times New Roman" w:hAnsi="Times New Roman" w:cs="Times New Roman"/>
+          <w:color w:val="000000"/>
+          <w:sz w:val="24"/>
+          <w:szCs w:val="24"/>
+          <w:lang w:eastAsia="en-CA"/>
+        </w:rPr>
+        <w:t>2.</w:t>
+      </w:r>
+      <w:r>
+        <w:rPr>
+          <w:rFonts w:ascii="Times New Roman" w:eastAsia="Times New Roman" w:hAnsi="Times New Roman" w:cs="Times New Roman"/>
+          <w:color w:val="000000"/>
+          <w:sz w:val="24"/>
+          <w:szCs w:val="24"/>
+          <w:lang w:eastAsia="en-CA"/>
+        </w:rPr>
+        <w:t xml:space="preserve">1.2 denote the ground and excited states, respectively. The qubit can exist as these states individually, or as a superposition of the two states. </w:t>
       </w:r>
       <w:r>
         <w:rPr>
@@ -3357,7 +4203,7 @@
               </w:rPr>
             </w:pPr>
             <w:r>
-              <w:t xml:space="preserve">( </w:t>
+              <w:t>(</w:t>
             </w:r>
             <w:r>
               <w:t>2.1.3</w:t>
@@ -3388,7 +4234,27 @@
           <w:szCs w:val="24"/>
           <w:lang w:eastAsia="en-CA"/>
         </w:rPr>
-        <w:t xml:space="preserve">This is a normalised superposition of the ground and excited states. Each state has a complex coefficient, in this case </w:t>
+        <w:t>This is a normalised superposition of the ground and excited states. Each state has a complex coefficient</w:t>
+      </w:r>
+      <w:r>
+        <w:rPr>
+          <w:rFonts w:ascii="Times New Roman" w:eastAsia="Times New Roman" w:hAnsi="Times New Roman" w:cs="Times New Roman"/>
+          <w:color w:val="000000"/>
+          <w:sz w:val="24"/>
+          <w:szCs w:val="24"/>
+          <w:lang w:eastAsia="en-CA"/>
+        </w:rPr>
+        <w:t xml:space="preserve"> (</w:t>
+      </w:r>
+      <w:r>
+        <w:rPr>
+          <w:rFonts w:ascii="Times New Roman" w:eastAsia="Times New Roman" w:hAnsi="Times New Roman" w:cs="Times New Roman"/>
+          <w:color w:val="000000"/>
+          <w:sz w:val="24"/>
+          <w:szCs w:val="24"/>
+          <w:lang w:eastAsia="en-CA"/>
+        </w:rPr>
+        <w:t xml:space="preserve">in this case </w:t>
       </w:r>
       <m:oMath>
         <m:f>
@@ -3447,12 +4313,71 @@
       <w:r>
         <w:rPr>
           <w:rFonts w:ascii="Times New Roman" w:eastAsia="Times New Roman" w:hAnsi="Times New Roman" w:cs="Times New Roman"/>
-          <w:color w:val="000000"/>
-          <w:sz w:val="24"/>
-          <w:szCs w:val="24"/>
-          <w:lang w:eastAsia="en-CA"/>
-        </w:rPr>
-        <w:t xml:space="preserve">, the modulus square of which return the probabilities of measuring each state, which in this case would be </w:t>
+          <w:sz w:val="24"/>
+          <w:szCs w:val="24"/>
+          <w:lang w:eastAsia="en-CA"/>
+        </w:rPr>
+        <w:t>)</w:t>
+      </w:r>
+      <w:r>
+        <w:rPr>
+          <w:rFonts w:ascii="Times New Roman" w:eastAsia="Times New Roman" w:hAnsi="Times New Roman" w:cs="Times New Roman"/>
+          <w:color w:val="000000"/>
+          <w:sz w:val="24"/>
+          <w:szCs w:val="24"/>
+          <w:lang w:eastAsia="en-CA"/>
+        </w:rPr>
+        <w:t>,</w:t>
+      </w:r>
+      <w:r>
+        <w:rPr>
+          <w:rFonts w:ascii="Times New Roman" w:eastAsia="Times New Roman" w:hAnsi="Times New Roman" w:cs="Times New Roman"/>
+          <w:color w:val="000000"/>
+          <w:sz w:val="24"/>
+          <w:szCs w:val="24"/>
+          <w:lang w:eastAsia="en-CA"/>
+        </w:rPr>
+        <w:t xml:space="preserve"> the modulus square of which </w:t>
+      </w:r>
+      <w:r>
+        <w:rPr>
+          <w:rFonts w:ascii="Times New Roman" w:eastAsia="Times New Roman" w:hAnsi="Times New Roman" w:cs="Times New Roman"/>
+          <w:color w:val="000000"/>
+          <w:sz w:val="24"/>
+          <w:szCs w:val="24"/>
+          <w:lang w:eastAsia="en-CA"/>
+        </w:rPr>
+        <w:t xml:space="preserve">would </w:t>
+      </w:r>
+      <w:r>
+        <w:rPr>
+          <w:rFonts w:ascii="Times New Roman" w:eastAsia="Times New Roman" w:hAnsi="Times New Roman" w:cs="Times New Roman"/>
+          <w:color w:val="000000"/>
+          <w:sz w:val="24"/>
+          <w:szCs w:val="24"/>
+          <w:lang w:eastAsia="en-CA"/>
+        </w:rPr>
+        <w:t>return the probabilities of measuring each state</w:t>
+      </w:r>
+      <w:r>
+        <w:rPr>
+          <w:rFonts w:ascii="Times New Roman" w:eastAsia="Times New Roman" w:hAnsi="Times New Roman" w:cs="Times New Roman"/>
+          <w:color w:val="000000"/>
+          <w:sz w:val="24"/>
+          <w:szCs w:val="24"/>
+          <w:lang w:eastAsia="en-CA"/>
+        </w:rPr>
+        <w:t xml:space="preserve"> (</w:t>
+      </w:r>
+      <w:r>
+        <w:rPr>
+          <w:rFonts w:ascii="Times New Roman" w:eastAsia="Times New Roman" w:hAnsi="Times New Roman" w:cs="Times New Roman"/>
+          <w:color w:val="000000"/>
+          <w:sz w:val="24"/>
+          <w:szCs w:val="24"/>
+          <w:lang w:eastAsia="en-CA"/>
+        </w:rPr>
+        <w:t xml:space="preserve">which in this case would be </w:t>
       </w:r>
       <m:oMath>
         <m:f>
@@ -3494,6 +4419,15 @@
       <w:r>
         <w:rPr>
           <w:rFonts w:ascii="Times New Roman" w:eastAsia="Times New Roman" w:hAnsi="Times New Roman" w:cs="Times New Roman"/>
+          <w:sz w:val="24"/>
+          <w:szCs w:val="24"/>
+          <w:lang w:eastAsia="en-CA"/>
+        </w:rPr>
+        <w:t>)</w:t>
+      </w:r>
+      <w:r>
+        <w:rPr>
+          <w:rFonts w:ascii="Times New Roman" w:eastAsia="Times New Roman" w:hAnsi="Times New Roman" w:cs="Times New Roman"/>
           <w:color w:val="000000"/>
           <w:sz w:val="24"/>
           <w:szCs w:val="24"/>
@@ -3539,7 +4473,27 @@
           <w:szCs w:val="24"/>
           <w:lang w:eastAsia="en-CA"/>
         </w:rPr>
-        <w:t>repeated measurement of the system we would be able to attain both the ground and excited states</w:t>
+        <w:t xml:space="preserve">repeated measurement of the system we would be able to attain </w:t>
+      </w:r>
+      <w:r>
+        <w:rPr>
+          <w:rFonts w:ascii="Times New Roman" w:eastAsia="Times New Roman" w:hAnsi="Times New Roman" w:cs="Times New Roman"/>
+          <w:color w:val="000000"/>
+          <w:sz w:val="24"/>
+          <w:szCs w:val="24"/>
+          <w:lang w:eastAsia="en-CA"/>
+        </w:rPr>
+        <w:t xml:space="preserve">measurements for </w:t>
+      </w:r>
+      <w:r>
+        <w:rPr>
+          <w:rFonts w:ascii="Times New Roman" w:eastAsia="Times New Roman" w:hAnsi="Times New Roman" w:cs="Times New Roman"/>
+          <w:color w:val="000000"/>
+          <w:sz w:val="24"/>
+          <w:szCs w:val="24"/>
+          <w:lang w:eastAsia="en-CA"/>
+        </w:rPr>
+        <w:t>both the ground and excited states</w:t>
       </w:r>
       <w:r>
         <w:rPr>
@@ -3961,7 +4915,7 @@
               </w:rPr>
             </w:pPr>
             <w:r>
-              <w:t xml:space="preserve">( </w:t>
+              <w:t>(</w:t>
             </w:r>
             <w:r>
               <w:t>2.1.4</w:t>
@@ -4344,7 +5298,10 @@
               </w:rPr>
             </w:pPr>
             <w:r>
-              <w:t xml:space="preserve">( </w:t>
+              <w:t xml:space="preserve">         </w:t>
+            </w:r>
+            <w:r>
+              <w:t>(</w:t>
             </w:r>
             <w:r>
               <w:t>2.1.5</w:t>
@@ -4843,19 +5800,32 @@
               </w:rPr>
             </w:pPr>
             <w:r>
-              <w:t xml:space="preserve">( </w:t>
+              <w:t>(</w:t>
             </w:r>
             <w:r>
               <w:t>2.</w:t>
             </w:r>
-            <w:fldSimple w:instr=" SEQ ( \* ARABIC ">
-              <w:r>
-                <w:rPr>
-                  <w:noProof/>
-                </w:rPr>
-                <w:t>1</w:t>
-              </w:r>
-            </w:fldSimple>
+            <w:r>
+              <w:fldChar w:fldCharType="begin"/>
+            </w:r>
+            <w:r>
+              <w:instrText xml:space="preserve"> SEQ ( \* ARABIC </w:instrText>
+            </w:r>
+            <w:r>
+              <w:fldChar w:fldCharType="separate"/>
+            </w:r>
+            <w:r>
+              <w:rPr>
+                <w:noProof/>
+              </w:rPr>
+              <w:t>1</w:t>
+            </w:r>
+            <w:r>
+              <w:rPr>
+                <w:noProof/>
+              </w:rPr>
+              <w:fldChar w:fldCharType="end"/>
+            </w:r>
             <w:r>
               <w:t>.</w:t>
             </w:r>
@@ -5156,19 +6126,32 @@
               </w:rPr>
             </w:pPr>
             <w:r>
-              <w:t xml:space="preserve">( </w:t>
+              <w:t>(</w:t>
             </w:r>
             <w:r>
               <w:t>2.</w:t>
             </w:r>
-            <w:fldSimple w:instr=" SEQ ( \* ARABIC ">
-              <w:r>
-                <w:rPr>
-                  <w:noProof/>
-                </w:rPr>
-                <w:t>1</w:t>
-              </w:r>
-            </w:fldSimple>
+            <w:r>
+              <w:fldChar w:fldCharType="begin"/>
+            </w:r>
+            <w:r>
+              <w:instrText xml:space="preserve"> SEQ ( \* ARABIC </w:instrText>
+            </w:r>
+            <w:r>
+              <w:fldChar w:fldCharType="separate"/>
+            </w:r>
+            <w:r>
+              <w:rPr>
+                <w:noProof/>
+              </w:rPr>
+              <w:t>1</w:t>
+            </w:r>
+            <w:r>
+              <w:rPr>
+                <w:noProof/>
+              </w:rPr>
+              <w:fldChar w:fldCharType="end"/>
+            </w:r>
             <w:r>
               <w:t>.</w:t>
             </w:r>
@@ -5469,19 +6452,32 @@
               </w:rPr>
             </w:pPr>
             <w:r>
-              <w:t xml:space="preserve">( </w:t>
+              <w:t>(</w:t>
             </w:r>
             <w:r>
               <w:t>2.</w:t>
             </w:r>
-            <w:fldSimple w:instr=" SEQ ( \* ARABIC ">
-              <w:r>
-                <w:rPr>
-                  <w:noProof/>
-                </w:rPr>
-                <w:t>1</w:t>
-              </w:r>
-            </w:fldSimple>
+            <w:r>
+              <w:fldChar w:fldCharType="begin"/>
+            </w:r>
+            <w:r>
+              <w:instrText xml:space="preserve"> SEQ ( \* ARABIC </w:instrText>
+            </w:r>
+            <w:r>
+              <w:fldChar w:fldCharType="separate"/>
+            </w:r>
+            <w:r>
+              <w:rPr>
+                <w:noProof/>
+              </w:rPr>
+              <w:t>1</w:t>
+            </w:r>
+            <w:r>
+              <w:rPr>
+                <w:noProof/>
+              </w:rPr>
+              <w:fldChar w:fldCharType="end"/>
+            </w:r>
             <w:r>
               <w:t>.</w:t>
             </w:r>
@@ -5782,19 +6778,32 @@
               </w:rPr>
             </w:pPr>
             <w:r>
-              <w:t xml:space="preserve">( </w:t>
+              <w:t>(</w:t>
             </w:r>
             <w:r>
               <w:t>2.</w:t>
             </w:r>
-            <w:fldSimple w:instr=" SEQ ( \* ARABIC ">
-              <w:r>
-                <w:rPr>
-                  <w:noProof/>
-                </w:rPr>
-                <w:t>1</w:t>
-              </w:r>
-            </w:fldSimple>
+            <w:r>
+              <w:fldChar w:fldCharType="begin"/>
+            </w:r>
+            <w:r>
+              <w:instrText xml:space="preserve"> SEQ ( \* ARABIC </w:instrText>
+            </w:r>
+            <w:r>
+              <w:fldChar w:fldCharType="separate"/>
+            </w:r>
+            <w:r>
+              <w:rPr>
+                <w:noProof/>
+              </w:rPr>
+              <w:t>1</w:t>
+            </w:r>
+            <w:r>
+              <w:rPr>
+                <w:noProof/>
+              </w:rPr>
+              <w:fldChar w:fldCharType="end"/>
+            </w:r>
             <w:r>
               <w:t>.</w:t>
             </w:r>
@@ -5810,38 +6819,135 @@
     </w:tbl>
     <w:p>
       <w:pPr>
+        <w:pStyle w:val="ListParagraph"/>
         <w:spacing w:before="30" w:after="30" w:line="360" w:lineRule="auto"/>
+        <w:ind w:left="360"/>
         <w:jc w:val="both"/>
         <w:rPr>
           <w:rFonts w:ascii="Times New Roman" w:eastAsia="Times New Roman" w:hAnsi="Times New Roman" w:cs="Times New Roman"/>
-          <w:sz w:val="24"/>
-          <w:szCs w:val="24"/>
-          <w:lang w:eastAsia="en-CA"/>
-        </w:rPr>
-      </w:pPr>
+          <w:color w:val="000000"/>
+          <w:sz w:val="24"/>
+          <w:szCs w:val="24"/>
+          <w:lang w:eastAsia="en-CA"/>
+        </w:rPr>
+      </w:pPr>
+    </w:p>
+    <w:p>
+      <w:pPr>
+        <w:pStyle w:val="Heading3"/>
+        <w:rPr>
+          <w:rFonts w:eastAsia="Times New Roman"/>
+          <w:lang w:eastAsia="en-CA"/>
+        </w:rPr>
+      </w:pPr>
+      <w:r>
+        <w:rPr>
+          <w:rFonts w:eastAsia="Times New Roman"/>
+          <w:lang w:eastAsia="en-CA"/>
+        </w:rPr>
+        <w:t>2.1.2 States and Measurement</w:t>
+      </w:r>
+    </w:p>
+    <w:p>
+      <w:pPr>
+        <w:rPr>
+          <w:rFonts w:ascii="Times New Roman" w:hAnsi="Times New Roman" w:cs="Times New Roman"/>
+          <w:sz w:val="24"/>
+          <w:szCs w:val="24"/>
+          <w:lang w:eastAsia="en-CA"/>
+        </w:rPr>
+      </w:pPr>
+    </w:p>
+    <w:p>
+      <w:pPr>
+        <w:rPr>
+          <w:rFonts w:ascii="Times New Roman" w:hAnsi="Times New Roman" w:cs="Times New Roman"/>
+          <w:sz w:val="24"/>
+          <w:szCs w:val="24"/>
+          <w:lang w:eastAsia="en-CA"/>
+        </w:rPr>
+      </w:pPr>
+      <w:r>
+        <w:rPr>
+          <w:rFonts w:ascii="Times New Roman" w:hAnsi="Times New Roman" w:cs="Times New Roman"/>
+          <w:sz w:val="24"/>
+          <w:szCs w:val="24"/>
+          <w:lang w:eastAsia="en-CA"/>
+        </w:rPr>
+        <w:t xml:space="preserve"> </w:t>
+      </w:r>
+      <w:r>
+        <w:rPr>
+          <w:rFonts w:ascii="Times New Roman" w:hAnsi="Times New Roman" w:cs="Times New Roman"/>
+          <w:sz w:val="24"/>
+          <w:szCs w:val="24"/>
+          <w:lang w:eastAsia="en-CA"/>
+        </w:rPr>
+        <w:tab/>
+        <w:t xml:space="preserve">I have </w:t>
+      </w:r>
+      <w:r>
+        <w:rPr>
+          <w:rFonts w:ascii="Times New Roman" w:hAnsi="Times New Roman" w:cs="Times New Roman"/>
+          <w:sz w:val="24"/>
+          <w:szCs w:val="24"/>
+          <w:lang w:eastAsia="en-CA"/>
+        </w:rPr>
+        <w:t xml:space="preserve">loosely used the terms measurement and state but have yet to provide context for either. </w:t>
+      </w:r>
     </w:p>
     <w:p>
       <w:pPr>
         <w:pStyle w:val="ListParagraph"/>
         <w:numPr>
-          <w:ilvl w:val="2"/>
-          <w:numId w:val="14"/>
+          <w:ilvl w:val="0"/>
+          <w:numId w:val="18"/>
         </w:numPr>
-        <w:spacing w:before="30" w:after="30" w:line="360" w:lineRule="auto"/>
-        <w:jc w:val="both"/>
-        <w:rPr>
-          <w:rFonts w:ascii="Times New Roman" w:eastAsia="Times New Roman" w:hAnsi="Times New Roman" w:cs="Times New Roman"/>
-          <w:sz w:val="24"/>
-          <w:szCs w:val="24"/>
-          <w:lang w:eastAsia="en-CA"/>
-        </w:rPr>
-      </w:pPr>
-      <w:r>
-        <w:rPr>
-          <w:rFonts w:ascii="Times New Roman" w:eastAsia="Times New Roman" w:hAnsi="Times New Roman" w:cs="Times New Roman"/>
-          <w:color w:val="000000"/>
-          <w:sz w:val="24"/>
-          <w:szCs w:val="24"/>
+        <w:rPr>
+          <w:rFonts w:ascii="Times New Roman" w:hAnsi="Times New Roman" w:cs="Times New Roman"/>
+          <w:sz w:val="24"/>
+          <w:szCs w:val="24"/>
+          <w:lang w:eastAsia="en-CA"/>
+        </w:rPr>
+      </w:pPr>
+      <w:r>
+        <w:rPr>
+          <w:rFonts w:ascii="Times New Roman" w:hAnsi="Times New Roman" w:cs="Times New Roman"/>
+          <w:sz w:val="24"/>
+          <w:szCs w:val="24"/>
+          <w:lang w:eastAsia="en-CA"/>
+        </w:rPr>
+        <w:t>Consider again an electron</w:t>
+      </w:r>
+    </w:p>
+    <w:p>
+      <w:pPr>
+        <w:rPr>
+          <w:rFonts w:ascii="Times New Roman" w:hAnsi="Times New Roman" w:cs="Times New Roman"/>
+          <w:sz w:val="24"/>
+          <w:szCs w:val="24"/>
+          <w:lang w:eastAsia="en-CA"/>
+        </w:rPr>
+      </w:pPr>
+    </w:p>
+    <w:p>
+      <w:pPr>
+        <w:pStyle w:val="Heading3"/>
+        <w:rPr>
+          <w:rFonts w:eastAsia="Times New Roman"/>
+          <w:lang w:eastAsia="en-CA"/>
+        </w:rPr>
+      </w:pPr>
+      <w:r>
+        <w:rPr>
+          <w:rFonts w:eastAsia="Times New Roman"/>
+          <w:lang w:eastAsia="en-CA"/>
+        </w:rPr>
+        <w:t xml:space="preserve">2.1.3 </w:t>
+      </w:r>
+      <w:r>
+        <w:rPr>
+          <w:rFonts w:eastAsia="Times New Roman"/>
           <w:lang w:eastAsia="en-CA"/>
         </w:rPr>
         <w:t>Quantum Harmonic Oscillator</w:t>
@@ -6004,6 +7110,7 @@
           <w:szCs w:val="24"/>
           <w:lang w:eastAsia="en-CA"/>
         </w:rPr>
+        <w:lastRenderedPageBreak/>
         <w:t>Consider a particle in a</w:t>
       </w:r>
       <w:r>
@@ -6458,7 +7565,6 @@
             <w:szCs w:val="24"/>
             <w:lang w:eastAsia="en-CA"/>
           </w:rPr>
-          <w:lastRenderedPageBreak/>
           <m:t>x</m:t>
         </m:r>
       </m:oMath>
@@ -7310,20 +8416,8 @@
           <w:szCs w:val="24"/>
           <w:lang w:eastAsia="en-CA"/>
         </w:rPr>
-        <w:t xml:space="preserve">redefinition of the variables, </w:t>
-      </w:r>
-      <w:proofErr w:type="spellStart"/>
-      <w:r>
-        <w:rPr>
-          <w:rFonts w:ascii="Times New Roman" w:eastAsia="Times New Roman" w:hAnsi="Times New Roman" w:cs="Times New Roman"/>
-          <w:color w:val="000000"/>
-          <w:sz w:val="24"/>
-          <w:szCs w:val="24"/>
-          <w:lang w:eastAsia="en-CA"/>
-        </w:rPr>
-        <w:t>i.e</w:t>
-      </w:r>
-      <w:proofErr w:type="spellEnd"/>
+        <w:t>redefinition of the variables, i.e</w:t>
+      </w:r>
     </w:p>
     <w:tbl>
       <w:tblPr>
@@ -8269,6 +9363,7 @@
           <w:szCs w:val="24"/>
           <w:lang w:eastAsia="en-CA"/>
         </w:rPr>
+        <w:lastRenderedPageBreak/>
         <w:t xml:space="preserve">Similarly, the lowering operator can </w:t>
       </w:r>
       <w:r>
@@ -8827,7 +9922,6 @@
           <w:szCs w:val="24"/>
           <w:lang w:eastAsia="en-CA"/>
         </w:rPr>
-        <w:lastRenderedPageBreak/>
         <w:t xml:space="preserve">Wherein the product of the ladder operators </w:t>
       </w:r>
       <w:r>
@@ -9549,14 +10643,27 @@
             <w:r>
               <w:t>( 2.</w:t>
             </w:r>
-            <w:fldSimple w:instr=" SEQ ( \* ARABIC ">
-              <w:r>
-                <w:rPr>
-                  <w:noProof/>
-                </w:rPr>
-                <w:t>1</w:t>
-              </w:r>
-            </w:fldSimple>
+            <w:r>
+              <w:fldChar w:fldCharType="begin"/>
+            </w:r>
+            <w:r>
+              <w:instrText xml:space="preserve"> SEQ ( \* ARABIC </w:instrText>
+            </w:r>
+            <w:r>
+              <w:fldChar w:fldCharType="separate"/>
+            </w:r>
+            <w:r>
+              <w:rPr>
+                <w:noProof/>
+              </w:rPr>
+              <w:t>1</w:t>
+            </w:r>
+            <w:r>
+              <w:rPr>
+                <w:noProof/>
+              </w:rPr>
+              <w:fldChar w:fldCharType="end"/>
+            </w:r>
             <w:r>
               <w:t>.19)</w:t>
             </w:r>
@@ -9731,14 +10838,27 @@
             <w:r>
               <w:t>( 2.</w:t>
             </w:r>
-            <w:fldSimple w:instr=" SEQ ( \* ARABIC ">
-              <w:r>
-                <w:rPr>
-                  <w:noProof/>
-                </w:rPr>
-                <w:t>1</w:t>
-              </w:r>
-            </w:fldSimple>
+            <w:r>
+              <w:fldChar w:fldCharType="begin"/>
+            </w:r>
+            <w:r>
+              <w:instrText xml:space="preserve"> SEQ ( \* ARABIC </w:instrText>
+            </w:r>
+            <w:r>
+              <w:fldChar w:fldCharType="separate"/>
+            </w:r>
+            <w:r>
+              <w:rPr>
+                <w:noProof/>
+              </w:rPr>
+              <w:t>1</w:t>
+            </w:r>
+            <w:r>
+              <w:rPr>
+                <w:noProof/>
+              </w:rPr>
+              <w:fldChar w:fldCharType="end"/>
+            </w:r>
             <w:r>
               <w:t>.20)</w:t>
             </w:r>
@@ -9957,14 +11077,27 @@
             <w:r>
               <w:t>( 2.</w:t>
             </w:r>
-            <w:fldSimple w:instr=" SEQ ( \* ARABIC ">
-              <w:r>
-                <w:rPr>
-                  <w:noProof/>
-                </w:rPr>
-                <w:t>1</w:t>
-              </w:r>
-            </w:fldSimple>
+            <w:r>
+              <w:fldChar w:fldCharType="begin"/>
+            </w:r>
+            <w:r>
+              <w:instrText xml:space="preserve"> SEQ ( \* ARABIC </w:instrText>
+            </w:r>
+            <w:r>
+              <w:fldChar w:fldCharType="separate"/>
+            </w:r>
+            <w:r>
+              <w:rPr>
+                <w:noProof/>
+              </w:rPr>
+              <w:t>1</w:t>
+            </w:r>
+            <w:r>
+              <w:rPr>
+                <w:noProof/>
+              </w:rPr>
+              <w:fldChar w:fldCharType="end"/>
+            </w:r>
             <w:r>
               <w:t>.21)</w:t>
             </w:r>
@@ -10237,14 +11370,27 @@
             <w:r>
               <w:t>( 2.</w:t>
             </w:r>
-            <w:fldSimple w:instr=" SEQ ( \* ARABIC ">
-              <w:r>
-                <w:rPr>
-                  <w:noProof/>
-                </w:rPr>
-                <w:t>1</w:t>
-              </w:r>
-            </w:fldSimple>
+            <w:r>
+              <w:fldChar w:fldCharType="begin"/>
+            </w:r>
+            <w:r>
+              <w:instrText xml:space="preserve"> SEQ ( \* ARABIC </w:instrText>
+            </w:r>
+            <w:r>
+              <w:fldChar w:fldCharType="separate"/>
+            </w:r>
+            <w:r>
+              <w:rPr>
+                <w:noProof/>
+              </w:rPr>
+              <w:t>1</w:t>
+            </w:r>
+            <w:r>
+              <w:rPr>
+                <w:noProof/>
+              </w:rPr>
+              <w:fldChar w:fldCharType="end"/>
+            </w:r>
             <w:r>
               <w:t>.22)</w:t>
             </w:r>
@@ -10273,6 +11419,7 @@
           <w:szCs w:val="24"/>
           <w:lang w:eastAsia="en-CA"/>
         </w:rPr>
+        <w:lastRenderedPageBreak/>
         <w:t>Wherein:</w:t>
       </w:r>
     </w:p>
@@ -10924,14 +12071,27 @@
             <w:r>
               <w:t>( 2.</w:t>
             </w:r>
-            <w:fldSimple w:instr=" SEQ ( \* ARABIC ">
-              <w:r>
-                <w:rPr>
-                  <w:noProof/>
-                </w:rPr>
-                <w:t>1</w:t>
-              </w:r>
-            </w:fldSimple>
+            <w:r>
+              <w:fldChar w:fldCharType="begin"/>
+            </w:r>
+            <w:r>
+              <w:instrText xml:space="preserve"> SEQ ( \* ARABIC </w:instrText>
+            </w:r>
+            <w:r>
+              <w:fldChar w:fldCharType="separate"/>
+            </w:r>
+            <w:r>
+              <w:rPr>
+                <w:noProof/>
+              </w:rPr>
+              <w:t>1</w:t>
+            </w:r>
+            <w:r>
+              <w:rPr>
+                <w:noProof/>
+              </w:rPr>
+              <w:fldChar w:fldCharType="end"/>
+            </w:r>
             <w:r>
               <w:t>.</w:t>
             </w:r>
@@ -11295,14 +12455,27 @@
             <w:r>
               <w:t>( 2.</w:t>
             </w:r>
-            <w:fldSimple w:instr=" SEQ ( \* ARABIC ">
-              <w:r>
-                <w:rPr>
-                  <w:noProof/>
-                </w:rPr>
-                <w:t>1</w:t>
-              </w:r>
-            </w:fldSimple>
+            <w:r>
+              <w:fldChar w:fldCharType="begin"/>
+            </w:r>
+            <w:r>
+              <w:instrText xml:space="preserve"> SEQ ( \* ARABIC </w:instrText>
+            </w:r>
+            <w:r>
+              <w:fldChar w:fldCharType="separate"/>
+            </w:r>
+            <w:r>
+              <w:rPr>
+                <w:noProof/>
+              </w:rPr>
+              <w:t>1</w:t>
+            </w:r>
+            <w:r>
+              <w:rPr>
+                <w:noProof/>
+              </w:rPr>
+              <w:fldChar w:fldCharType="end"/>
+            </w:r>
             <w:r>
               <w:t>.2</w:t>
             </w:r>
@@ -12140,14 +13313,27 @@
             <w:r>
               <w:t xml:space="preserve"> ( 2.</w:t>
             </w:r>
-            <w:fldSimple w:instr=" SEQ ( \* ARABIC ">
-              <w:r>
-                <w:rPr>
-                  <w:noProof/>
-                </w:rPr>
-                <w:t>1</w:t>
-              </w:r>
-            </w:fldSimple>
+            <w:r>
+              <w:fldChar w:fldCharType="begin"/>
+            </w:r>
+            <w:r>
+              <w:instrText xml:space="preserve"> SEQ ( \* ARABIC </w:instrText>
+            </w:r>
+            <w:r>
+              <w:fldChar w:fldCharType="separate"/>
+            </w:r>
+            <w:r>
+              <w:rPr>
+                <w:noProof/>
+              </w:rPr>
+              <w:t>1</w:t>
+            </w:r>
+            <w:r>
+              <w:rPr>
+                <w:noProof/>
+              </w:rPr>
+              <w:fldChar w:fldCharType="end"/>
+            </w:r>
             <w:r>
               <w:t>.2</w:t>
             </w:r>
@@ -12641,14 +13827,27 @@
             <w:r>
               <w:t>( 2.</w:t>
             </w:r>
-            <w:fldSimple w:instr=" SEQ ( \* ARABIC ">
-              <w:r>
-                <w:rPr>
-                  <w:noProof/>
-                </w:rPr>
-                <w:t>1</w:t>
-              </w:r>
-            </w:fldSimple>
+            <w:r>
+              <w:fldChar w:fldCharType="begin"/>
+            </w:r>
+            <w:r>
+              <w:instrText xml:space="preserve"> SEQ ( \* ARABIC </w:instrText>
+            </w:r>
+            <w:r>
+              <w:fldChar w:fldCharType="separate"/>
+            </w:r>
+            <w:r>
+              <w:rPr>
+                <w:noProof/>
+              </w:rPr>
+              <w:t>1</w:t>
+            </w:r>
+            <w:r>
+              <w:rPr>
+                <w:noProof/>
+              </w:rPr>
+              <w:fldChar w:fldCharType="end"/>
+            </w:r>
             <w:r>
               <w:t>.2</w:t>
             </w:r>
@@ -13194,14 +14393,27 @@
             <w:r>
               <w:t>( 2.</w:t>
             </w:r>
-            <w:fldSimple w:instr=" SEQ ( \* ARABIC ">
-              <w:r>
-                <w:rPr>
-                  <w:noProof/>
-                </w:rPr>
-                <w:t>1</w:t>
-              </w:r>
-            </w:fldSimple>
+            <w:r>
+              <w:fldChar w:fldCharType="begin"/>
+            </w:r>
+            <w:r>
+              <w:instrText xml:space="preserve"> SEQ ( \* ARABIC </w:instrText>
+            </w:r>
+            <w:r>
+              <w:fldChar w:fldCharType="separate"/>
+            </w:r>
+            <w:r>
+              <w:rPr>
+                <w:noProof/>
+              </w:rPr>
+              <w:t>1</w:t>
+            </w:r>
+            <w:r>
+              <w:rPr>
+                <w:noProof/>
+              </w:rPr>
+              <w:fldChar w:fldCharType="end"/>
+            </w:r>
             <w:r>
               <w:t>.2</w:t>
             </w:r>
@@ -13527,6 +14739,7 @@
           <w:szCs w:val="24"/>
           <w:lang w:eastAsia="en-CA"/>
         </w:rPr>
+        <w:lastRenderedPageBreak/>
         <w:t xml:space="preserve">As these solutions are found with the assumption that the wave is propagating in a vacuum, there are no free charges. As such this implies that the polarization is </w:t>
       </w:r>
       <w:r>
@@ -14394,14 +15607,27 @@
             <w:r>
               <w:t xml:space="preserve"> ( 2.</w:t>
             </w:r>
-            <w:fldSimple w:instr=" SEQ ( \* ARABIC ">
-              <w:r>
-                <w:rPr>
-                  <w:noProof/>
-                </w:rPr>
-                <w:t>1</w:t>
-              </w:r>
-            </w:fldSimple>
+            <w:r>
+              <w:fldChar w:fldCharType="begin"/>
+            </w:r>
+            <w:r>
+              <w:instrText xml:space="preserve"> SEQ ( \* ARABIC </w:instrText>
+            </w:r>
+            <w:r>
+              <w:fldChar w:fldCharType="separate"/>
+            </w:r>
+            <w:r>
+              <w:rPr>
+                <w:noProof/>
+              </w:rPr>
+              <w:t>1</w:t>
+            </w:r>
+            <w:r>
+              <w:rPr>
+                <w:noProof/>
+              </w:rPr>
+              <w:fldChar w:fldCharType="end"/>
+            </w:r>
             <w:r>
               <w:t>.2</w:t>
             </w:r>
@@ -14951,14 +16177,27 @@
             <w:r>
               <w:t>( 2.</w:t>
             </w:r>
-            <w:fldSimple w:instr=" SEQ ( \* ARABIC ">
-              <w:r>
-                <w:rPr>
-                  <w:noProof/>
-                </w:rPr>
-                <w:t>1</w:t>
-              </w:r>
-            </w:fldSimple>
+            <w:r>
+              <w:fldChar w:fldCharType="begin"/>
+            </w:r>
+            <w:r>
+              <w:instrText xml:space="preserve"> SEQ ( \* ARABIC </w:instrText>
+            </w:r>
+            <w:r>
+              <w:fldChar w:fldCharType="separate"/>
+            </w:r>
+            <w:r>
+              <w:rPr>
+                <w:noProof/>
+              </w:rPr>
+              <w:t>1</w:t>
+            </w:r>
+            <w:r>
+              <w:rPr>
+                <w:noProof/>
+              </w:rPr>
+              <w:fldChar w:fldCharType="end"/>
+            </w:r>
             <w:r>
               <w:t>.2</w:t>
             </w:r>
@@ -15723,14 +16962,27 @@
             <w:r>
               <w:t>( 2.</w:t>
             </w:r>
-            <w:fldSimple w:instr=" SEQ ( \* ARABIC ">
-              <w:r>
-                <w:rPr>
-                  <w:noProof/>
-                </w:rPr>
-                <w:t>1</w:t>
-              </w:r>
-            </w:fldSimple>
+            <w:r>
+              <w:fldChar w:fldCharType="begin"/>
+            </w:r>
+            <w:r>
+              <w:instrText xml:space="preserve"> SEQ ( \* ARABIC </w:instrText>
+            </w:r>
+            <w:r>
+              <w:fldChar w:fldCharType="separate"/>
+            </w:r>
+            <w:r>
+              <w:rPr>
+                <w:noProof/>
+              </w:rPr>
+              <w:t>1</w:t>
+            </w:r>
+            <w:r>
+              <w:rPr>
+                <w:noProof/>
+              </w:rPr>
+              <w:fldChar w:fldCharType="end"/>
+            </w:r>
             <w:r>
               <w:t>.31)</w:t>
             </w:r>
@@ -15819,29 +17071,7 @@
           <w:szCs w:val="24"/>
           <w:lang w:eastAsia="en-CA"/>
         </w:rPr>
-        <w:t xml:space="preserve"> however, suffice it to consider that these operators obey bosonic commutation relations, </w:t>
-      </w:r>
-      <w:proofErr w:type="spellStart"/>
-      <w:r>
-        <w:rPr>
-          <w:rFonts w:ascii="Times New Roman" w:eastAsia="Times New Roman" w:hAnsi="Times New Roman" w:cs="Times New Roman"/>
-          <w:color w:val="000000"/>
-          <w:sz w:val="24"/>
-          <w:szCs w:val="24"/>
-          <w:lang w:eastAsia="en-CA"/>
-        </w:rPr>
-        <w:t>ie</w:t>
-      </w:r>
-      <w:proofErr w:type="spellEnd"/>
-      <w:r>
-        <w:rPr>
-          <w:rFonts w:ascii="Times New Roman" w:eastAsia="Times New Roman" w:hAnsi="Times New Roman" w:cs="Times New Roman"/>
-          <w:color w:val="000000"/>
-          <w:sz w:val="24"/>
-          <w:szCs w:val="24"/>
-          <w:lang w:eastAsia="en-CA"/>
-        </w:rPr>
-        <w:t>:</w:t>
+        <w:t xml:space="preserve"> however, suffice it to consider that these operators obey bosonic commutation relations, ie:</w:t>
       </w:r>
     </w:p>
     <w:tbl>
@@ -16175,14 +17405,27 @@
             <w:r>
               <w:t>( 2.</w:t>
             </w:r>
-            <w:fldSimple w:instr=" SEQ ( \* ARABIC ">
-              <w:r>
-                <w:rPr>
-                  <w:noProof/>
-                </w:rPr>
-                <w:t>1</w:t>
-              </w:r>
-            </w:fldSimple>
+            <w:r>
+              <w:fldChar w:fldCharType="begin"/>
+            </w:r>
+            <w:r>
+              <w:instrText xml:space="preserve"> SEQ ( \* ARABIC </w:instrText>
+            </w:r>
+            <w:r>
+              <w:fldChar w:fldCharType="separate"/>
+            </w:r>
+            <w:r>
+              <w:rPr>
+                <w:noProof/>
+              </w:rPr>
+              <w:t>1</w:t>
+            </w:r>
+            <w:r>
+              <w:rPr>
+                <w:noProof/>
+              </w:rPr>
+              <w:fldChar w:fldCharType="end"/>
+            </w:r>
             <w:r>
               <w:t>.</w:t>
             </w:r>
@@ -16578,6 +17821,7 @@
           <w:szCs w:val="24"/>
           <w:lang w:eastAsia="en-CA"/>
         </w:rPr>
+        <w:lastRenderedPageBreak/>
         <w:t>We can safely conclude that the photon indeed follows a harmonic oscillator framework, with the careful consideration that ladder operators follow a bosonic commutation relationship.</w:t>
       </w:r>
     </w:p>
@@ -16633,7 +17877,6 @@
           <w:szCs w:val="24"/>
           <w:lang w:eastAsia="en-CA"/>
         </w:rPr>
-        <w:lastRenderedPageBreak/>
         <w:t xml:space="preserve">The electromagnetic wave solutions are found </w:t>
       </w:r>
       <w:r>
@@ -16759,18 +18002,7 @@
           <w:szCs w:val="24"/>
           <w:lang w:eastAsia="en-CA"/>
         </w:rPr>
-        <w:t xml:space="preserve">irst characterized by Glauber and </w:t>
-      </w:r>
-      <w:proofErr w:type="spellStart"/>
-      <w:r>
-        <w:rPr>
-          <w:rFonts w:ascii="Times New Roman" w:eastAsia="Times New Roman" w:hAnsi="Times New Roman" w:cs="Times New Roman"/>
-          <w:color w:val="000000"/>
-          <w:sz w:val="24"/>
-          <w:szCs w:val="24"/>
-          <w:lang w:eastAsia="en-CA"/>
-        </w:rPr>
-        <w:t>Titul</w:t>
+        <w:t>irst characterized by Glauber and Titul</w:t>
       </w:r>
       <w:r>
         <w:rPr>
@@ -16790,18 +18022,7 @@
           <w:szCs w:val="24"/>
           <w:lang w:eastAsia="en-CA"/>
         </w:rPr>
-        <w:t>r</w:t>
-      </w:r>
-      <w:proofErr w:type="spellEnd"/>
-      <w:r>
-        <w:rPr>
-          <w:rFonts w:ascii="Times New Roman" w:eastAsia="Times New Roman" w:hAnsi="Times New Roman" w:cs="Times New Roman"/>
-          <w:color w:val="000000"/>
-          <w:sz w:val="24"/>
-          <w:szCs w:val="24"/>
-          <w:lang w:eastAsia="en-CA"/>
-        </w:rPr>
-        <w:t xml:space="preserve"> in 1966, it seeks to solve the </w:t>
+        <w:t xml:space="preserve">r in 1966, it seeks to solve the </w:t>
       </w:r>
       <w:r>
         <w:rPr>
@@ -16841,51 +18062,7 @@
           <w:szCs w:val="24"/>
           <w:lang w:eastAsia="en-CA"/>
         </w:rPr>
-        <w:t xml:space="preserve"> that hold multiple frequencies. The spectral width, </w:t>
-      </w:r>
-      <w:proofErr w:type="spellStart"/>
-      <w:r>
-        <w:rPr>
-          <w:rFonts w:ascii="Times New Roman" w:eastAsia="Times New Roman" w:hAnsi="Times New Roman" w:cs="Times New Roman"/>
-          <w:color w:val="000000"/>
-          <w:sz w:val="24"/>
-          <w:szCs w:val="24"/>
-          <w:lang w:eastAsia="en-CA"/>
-        </w:rPr>
-        <w:t>i.e</w:t>
-      </w:r>
-      <w:proofErr w:type="spellEnd"/>
-      <w:r>
-        <w:rPr>
-          <w:rFonts w:ascii="Times New Roman" w:eastAsia="Times New Roman" w:hAnsi="Times New Roman" w:cs="Times New Roman"/>
-          <w:color w:val="000000"/>
-          <w:sz w:val="24"/>
-          <w:szCs w:val="24"/>
-          <w:lang w:eastAsia="en-CA"/>
-        </w:rPr>
-        <w:t xml:space="preserve"> the spectrum of frequencies contained by this photon, is roughly the inverse of the duration of the wave packet, thus giving rise to the idea of a </w:t>
-      </w:r>
-      <w:proofErr w:type="spellStart"/>
-      <w:r>
-        <w:rPr>
-          <w:rFonts w:ascii="Times New Roman" w:eastAsia="Times New Roman" w:hAnsi="Times New Roman" w:cs="Times New Roman"/>
-          <w:color w:val="000000"/>
-          <w:sz w:val="24"/>
-          <w:szCs w:val="24"/>
-          <w:lang w:eastAsia="en-CA"/>
-        </w:rPr>
-        <w:t>spatio</w:t>
-      </w:r>
-      <w:proofErr w:type="spellEnd"/>
-      <w:r>
-        <w:rPr>
-          <w:rFonts w:ascii="Times New Roman" w:eastAsia="Times New Roman" w:hAnsi="Times New Roman" w:cs="Times New Roman"/>
-          <w:color w:val="000000"/>
-          <w:sz w:val="24"/>
-          <w:szCs w:val="24"/>
-          <w:lang w:eastAsia="en-CA"/>
-        </w:rPr>
-        <w:t>-temporal wave packet. </w:t>
+        <w:t xml:space="preserve"> that hold multiple frequencies. The spectral width, i.e the spectrum of frequencies contained by this photon, is roughly the inverse of the duration of the wave packet, thus giving rise to the idea of a spatio-temporal wave packet. </w:t>
       </w:r>
       <w:r>
         <w:rPr>
@@ -17748,14 +18925,27 @@
             <w:r>
               <w:t xml:space="preserve"> ( 2.</w:t>
             </w:r>
-            <w:fldSimple w:instr=" SEQ ( \* ARABIC ">
-              <w:r>
-                <w:rPr>
-                  <w:noProof/>
-                </w:rPr>
-                <w:t>1</w:t>
-              </w:r>
-            </w:fldSimple>
+            <w:r>
+              <w:fldChar w:fldCharType="begin"/>
+            </w:r>
+            <w:r>
+              <w:instrText xml:space="preserve"> SEQ ( \* ARABIC </w:instrText>
+            </w:r>
+            <w:r>
+              <w:fldChar w:fldCharType="separate"/>
+            </w:r>
+            <w:r>
+              <w:rPr>
+                <w:noProof/>
+              </w:rPr>
+              <w:t>1</w:t>
+            </w:r>
+            <w:r>
+              <w:rPr>
+                <w:noProof/>
+              </w:rPr>
+              <w:fldChar w:fldCharType="end"/>
+            </w:r>
             <w:r>
               <w:t>.</w:t>
             </w:r>
@@ -18316,14 +19506,27 @@
             <w:r>
               <w:t>( 2.</w:t>
             </w:r>
-            <w:fldSimple w:instr=" SEQ ( \* ARABIC ">
-              <w:r>
-                <w:rPr>
-                  <w:noProof/>
-                </w:rPr>
-                <w:t>1</w:t>
-              </w:r>
-            </w:fldSimple>
+            <w:r>
+              <w:fldChar w:fldCharType="begin"/>
+            </w:r>
+            <w:r>
+              <w:instrText xml:space="preserve"> SEQ ( \* ARABIC </w:instrText>
+            </w:r>
+            <w:r>
+              <w:fldChar w:fldCharType="separate"/>
+            </w:r>
+            <w:r>
+              <w:rPr>
+                <w:noProof/>
+              </w:rPr>
+              <w:t>1</w:t>
+            </w:r>
+            <w:r>
+              <w:rPr>
+                <w:noProof/>
+              </w:rPr>
+              <w:fldChar w:fldCharType="end"/>
+            </w:r>
             <w:r>
               <w:t>.35)</w:t>
             </w:r>
@@ -18604,14 +19807,27 @@
             <w:r>
               <w:t>( 2.</w:t>
             </w:r>
-            <w:fldSimple w:instr=" SEQ ( \* ARABIC ">
-              <w:r>
-                <w:rPr>
-                  <w:noProof/>
-                </w:rPr>
-                <w:t>1</w:t>
-              </w:r>
-            </w:fldSimple>
+            <w:r>
+              <w:fldChar w:fldCharType="begin"/>
+            </w:r>
+            <w:r>
+              <w:instrText xml:space="preserve"> SEQ ( \* ARABIC </w:instrText>
+            </w:r>
+            <w:r>
+              <w:fldChar w:fldCharType="separate"/>
+            </w:r>
+            <w:r>
+              <w:rPr>
+                <w:noProof/>
+              </w:rPr>
+              <w:t>1</w:t>
+            </w:r>
+            <w:r>
+              <w:rPr>
+                <w:noProof/>
+              </w:rPr>
+              <w:fldChar w:fldCharType="end"/>
+            </w:r>
             <w:r>
               <w:t>.3</w:t>
             </w:r>
@@ -18646,6 +19862,7 @@
           <w:szCs w:val="24"/>
           <w:lang w:eastAsia="en-CA"/>
         </w:rPr>
+        <w:lastRenderedPageBreak/>
         <w:t>These operators obey the bosonic commutation relationships</w:t>
       </w:r>
       <w:r>
@@ -18954,14 +20171,27 @@
             <w:r>
               <w:t>( 2.</w:t>
             </w:r>
-            <w:fldSimple w:instr=" SEQ ( \* ARABIC ">
-              <w:r>
-                <w:rPr>
-                  <w:noProof/>
-                </w:rPr>
-                <w:t>1</w:t>
-              </w:r>
-            </w:fldSimple>
+            <w:r>
+              <w:fldChar w:fldCharType="begin"/>
+            </w:r>
+            <w:r>
+              <w:instrText xml:space="preserve"> SEQ ( \* ARABIC </w:instrText>
+            </w:r>
+            <w:r>
+              <w:fldChar w:fldCharType="separate"/>
+            </w:r>
+            <w:r>
+              <w:rPr>
+                <w:noProof/>
+              </w:rPr>
+              <w:t>1</w:t>
+            </w:r>
+            <w:r>
+              <w:rPr>
+                <w:noProof/>
+              </w:rPr>
+              <w:fldChar w:fldCharType="end"/>
+            </w:r>
             <w:r>
               <w:t>.3</w:t>
             </w:r>
@@ -19399,14 +20629,27 @@
             <w:r>
               <w:t>( 2.</w:t>
             </w:r>
-            <w:fldSimple w:instr=" SEQ ( \* ARABIC ">
-              <w:r>
-                <w:rPr>
-                  <w:noProof/>
-                </w:rPr>
-                <w:t>1</w:t>
-              </w:r>
-            </w:fldSimple>
+            <w:r>
+              <w:fldChar w:fldCharType="begin"/>
+            </w:r>
+            <w:r>
+              <w:instrText xml:space="preserve"> SEQ ( \* ARABIC </w:instrText>
+            </w:r>
+            <w:r>
+              <w:fldChar w:fldCharType="separate"/>
+            </w:r>
+            <w:r>
+              <w:rPr>
+                <w:noProof/>
+              </w:rPr>
+              <w:t>1</w:t>
+            </w:r>
+            <w:r>
+              <w:rPr>
+                <w:noProof/>
+              </w:rPr>
+              <w:fldChar w:fldCharType="end"/>
+            </w:r>
             <w:r>
               <w:t>.3</w:t>
             </w:r>
@@ -19697,14 +20940,27 @@
             <w:r>
               <w:t>( 2.</w:t>
             </w:r>
-            <w:fldSimple w:instr=" SEQ ( \* ARABIC ">
-              <w:r>
-                <w:rPr>
-                  <w:noProof/>
-                </w:rPr>
-                <w:t>1</w:t>
-              </w:r>
-            </w:fldSimple>
+            <w:r>
+              <w:fldChar w:fldCharType="begin"/>
+            </w:r>
+            <w:r>
+              <w:instrText xml:space="preserve"> SEQ ( \* ARABIC </w:instrText>
+            </w:r>
+            <w:r>
+              <w:fldChar w:fldCharType="separate"/>
+            </w:r>
+            <w:r>
+              <w:rPr>
+                <w:noProof/>
+              </w:rPr>
+              <w:t>1</w:t>
+            </w:r>
+            <w:r>
+              <w:rPr>
+                <w:noProof/>
+              </w:rPr>
+              <w:fldChar w:fldCharType="end"/>
+            </w:r>
             <w:r>
               <w:t>.3</w:t>
             </w:r>
@@ -20038,14 +21294,27 @@
             <w:r>
               <w:t>( 2.</w:t>
             </w:r>
-            <w:fldSimple w:instr=" SEQ ( \* ARABIC ">
-              <w:r>
-                <w:rPr>
-                  <w:noProof/>
-                </w:rPr>
-                <w:t>1</w:t>
-              </w:r>
-            </w:fldSimple>
+            <w:r>
+              <w:fldChar w:fldCharType="begin"/>
+            </w:r>
+            <w:r>
+              <w:instrText xml:space="preserve"> SEQ ( \* ARABIC </w:instrText>
+            </w:r>
+            <w:r>
+              <w:fldChar w:fldCharType="separate"/>
+            </w:r>
+            <w:r>
+              <w:rPr>
+                <w:noProof/>
+              </w:rPr>
+              <w:t>1</w:t>
+            </w:r>
+            <w:r>
+              <w:rPr>
+                <w:noProof/>
+              </w:rPr>
+              <w:fldChar w:fldCharType="end"/>
+            </w:r>
             <w:r>
               <w:t>.</w:t>
             </w:r>
@@ -20557,14 +21826,27 @@
             <w:r>
               <w:t>( 2.</w:t>
             </w:r>
-            <w:fldSimple w:instr=" SEQ ( \* ARABIC ">
-              <w:r>
-                <w:rPr>
-                  <w:noProof/>
-                </w:rPr>
-                <w:t>1</w:t>
-              </w:r>
-            </w:fldSimple>
+            <w:r>
+              <w:fldChar w:fldCharType="begin"/>
+            </w:r>
+            <w:r>
+              <w:instrText xml:space="preserve"> SEQ ( \* ARABIC </w:instrText>
+            </w:r>
+            <w:r>
+              <w:fldChar w:fldCharType="separate"/>
+            </w:r>
+            <w:r>
+              <w:rPr>
+                <w:noProof/>
+              </w:rPr>
+              <w:t>1</w:t>
+            </w:r>
+            <w:r>
+              <w:rPr>
+                <w:noProof/>
+              </w:rPr>
+              <w:fldChar w:fldCharType="end"/>
+            </w:r>
             <w:r>
               <w:t>.41)</w:t>
             </w:r>
@@ -21102,14 +22384,27 @@
             <w:r>
               <w:t>( 2.</w:t>
             </w:r>
-            <w:fldSimple w:instr=" SEQ ( \* ARABIC ">
-              <w:r>
-                <w:rPr>
-                  <w:noProof/>
-                </w:rPr>
-                <w:t>1</w:t>
-              </w:r>
-            </w:fldSimple>
+            <w:r>
+              <w:fldChar w:fldCharType="begin"/>
+            </w:r>
+            <w:r>
+              <w:instrText xml:space="preserve"> SEQ ( \* ARABIC </w:instrText>
+            </w:r>
+            <w:r>
+              <w:fldChar w:fldCharType="separate"/>
+            </w:r>
+            <w:r>
+              <w:rPr>
+                <w:noProof/>
+              </w:rPr>
+              <w:t>1</w:t>
+            </w:r>
+            <w:r>
+              <w:rPr>
+                <w:noProof/>
+              </w:rPr>
+              <w:fldChar w:fldCharType="end"/>
+            </w:r>
             <w:r>
               <w:t>.4</w:t>
             </w:r>
@@ -21310,29 +22605,7 @@
           <w:szCs w:val="24"/>
           <w:lang w:eastAsia="en-CA"/>
         </w:rPr>
-        <w:t>function defines an idealized wave packet. Called this as it is a ‘packet’ of waves (</w:t>
-      </w:r>
-      <w:proofErr w:type="spellStart"/>
-      <w:r>
-        <w:rPr>
-          <w:rFonts w:ascii="Times New Roman" w:eastAsia="Times New Roman" w:hAnsi="Times New Roman" w:cs="Times New Roman"/>
-          <w:color w:val="000000"/>
-          <w:sz w:val="24"/>
-          <w:szCs w:val="24"/>
-          <w:lang w:eastAsia="en-CA"/>
-        </w:rPr>
-        <w:t>i.e</w:t>
-      </w:r>
-      <w:proofErr w:type="spellEnd"/>
-      <w:r>
-        <w:rPr>
-          <w:rFonts w:ascii="Times New Roman" w:eastAsia="Times New Roman" w:hAnsi="Times New Roman" w:cs="Times New Roman"/>
-          <w:color w:val="000000"/>
-          <w:sz w:val="24"/>
-          <w:szCs w:val="24"/>
-          <w:lang w:eastAsia="en-CA"/>
-        </w:rPr>
-        <w:t xml:space="preserve"> different wave numbers) clustered about a single value</w:t>
+        <w:t>function defines an idealized wave packet. Called this as it is a ‘packet’ of waves (i.e different wave numbers) clustered about a single value</w:t>
       </w:r>
       <w:r>
         <w:rPr>
@@ -21398,6 +22671,7 @@
           <w:szCs w:val="24"/>
           <w:lang w:eastAsia="en-CA"/>
         </w:rPr>
+        <w:lastRenderedPageBreak/>
         <w:t>Include Picture</w:t>
       </w:r>
     </w:p>
@@ -21520,7 +22794,6 @@
           <w:szCs w:val="24"/>
           <w:lang w:eastAsia="en-CA"/>
         </w:rPr>
-        <w:lastRenderedPageBreak/>
         <w:t>In general, photon emissions is due to the excitation and the subsequent de-excitation of a quantum system</w:t>
       </w:r>
     </w:p>
@@ -21680,29 +22953,7 @@
           <w:szCs w:val="24"/>
           <w:lang w:eastAsia="en-CA"/>
         </w:rPr>
-        <w:t xml:space="preserve">2.2 Hong, </w:t>
-      </w:r>
-      <w:proofErr w:type="spellStart"/>
-      <w:r>
-        <w:rPr>
-          <w:rFonts w:ascii="Times New Roman" w:eastAsia="Times New Roman" w:hAnsi="Times New Roman" w:cs="Times New Roman"/>
-          <w:color w:val="000000"/>
-          <w:sz w:val="24"/>
-          <w:szCs w:val="24"/>
-          <w:lang w:eastAsia="en-CA"/>
-        </w:rPr>
-        <w:t>Ou</w:t>
-      </w:r>
-      <w:proofErr w:type="spellEnd"/>
-      <w:r>
-        <w:rPr>
-          <w:rFonts w:ascii="Times New Roman" w:eastAsia="Times New Roman" w:hAnsi="Times New Roman" w:cs="Times New Roman"/>
-          <w:color w:val="000000"/>
-          <w:sz w:val="24"/>
-          <w:szCs w:val="24"/>
-          <w:lang w:eastAsia="en-CA"/>
-        </w:rPr>
-        <w:t>, and Mandel</w:t>
+        <w:t>2.2 Hong, Ou, and Mandel</w:t>
       </w:r>
     </w:p>
     <w:p>
@@ -21748,7 +22999,6 @@
         </w:rPr>
         <w:t>(</w:t>
       </w:r>
-      <w:proofErr w:type="spellStart"/>
       <w:r>
         <w:rPr>
           <w:rFonts w:ascii="Batang" w:eastAsia="Batang" w:hAnsi="Batang" w:cs="Batang" w:hint="eastAsia"/>
@@ -21760,7 +23010,6 @@
         </w:rPr>
         <w:t>홍정기</w:t>
       </w:r>
-      <w:proofErr w:type="spellEnd"/>
       <w:r>
         <w:rPr>
           <w:rFonts w:ascii="Times New Roman" w:eastAsia="Times New Roman" w:hAnsi="Times New Roman" w:cs="Times New Roman"/>
@@ -21780,51 +23029,7 @@
           <w:szCs w:val="24"/>
           <w:lang w:eastAsia="en-CA"/>
         </w:rPr>
-        <w:t xml:space="preserve">, </w:t>
-      </w:r>
-      <w:proofErr w:type="spellStart"/>
-      <w:r>
-        <w:rPr>
-          <w:rFonts w:ascii="Times New Roman" w:eastAsia="Times New Roman" w:hAnsi="Times New Roman" w:cs="Times New Roman"/>
-          <w:color w:val="000000"/>
-          <w:sz w:val="24"/>
-          <w:szCs w:val="24"/>
-          <w:lang w:eastAsia="en-CA"/>
-        </w:rPr>
-        <w:t>Zheyu</w:t>
-      </w:r>
-      <w:proofErr w:type="spellEnd"/>
-      <w:r>
-        <w:rPr>
-          <w:rFonts w:ascii="Times New Roman" w:eastAsia="Times New Roman" w:hAnsi="Times New Roman" w:cs="Times New Roman"/>
-          <w:color w:val="000000"/>
-          <w:sz w:val="24"/>
-          <w:szCs w:val="24"/>
-          <w:lang w:eastAsia="en-CA"/>
-        </w:rPr>
-        <w:t xml:space="preserve"> </w:t>
-      </w:r>
-      <w:proofErr w:type="spellStart"/>
-      <w:r>
-        <w:rPr>
-          <w:rFonts w:ascii="Times New Roman" w:eastAsia="Times New Roman" w:hAnsi="Times New Roman" w:cs="Times New Roman"/>
-          <w:color w:val="000000"/>
-          <w:sz w:val="24"/>
-          <w:szCs w:val="24"/>
-          <w:lang w:eastAsia="en-CA"/>
-        </w:rPr>
-        <w:t>Ou</w:t>
-      </w:r>
-      <w:proofErr w:type="spellEnd"/>
-      <w:r>
-        <w:rPr>
-          <w:rFonts w:ascii="Times New Roman" w:eastAsia="Times New Roman" w:hAnsi="Times New Roman" w:cs="Times New Roman"/>
-          <w:color w:val="000000"/>
-          <w:sz w:val="24"/>
-          <w:szCs w:val="24"/>
-          <w:lang w:eastAsia="en-CA"/>
-        </w:rPr>
-        <w:t xml:space="preserve"> </w:t>
+        <w:t xml:space="preserve">, Zheyu Ou </w:t>
       </w:r>
       <w:r>
         <w:rPr>
@@ -21837,7 +23042,6 @@
         </w:rPr>
         <w:t>(</w:t>
       </w:r>
-      <w:proofErr w:type="spellStart"/>
       <w:r>
         <w:rPr>
           <w:rFonts w:ascii="MS Mincho" w:eastAsia="MS Mincho" w:hAnsi="MS Mincho" w:cs="MS Mincho" w:hint="eastAsia"/>
@@ -21860,7 +23064,6 @@
         </w:rPr>
         <w:t>泽宇</w:t>
       </w:r>
-      <w:proofErr w:type="spellEnd"/>
       <w:r>
         <w:rPr>
           <w:rFonts w:ascii="Times New Roman" w:eastAsia="Times New Roman" w:hAnsi="Times New Roman" w:cs="Times New Roman"/>
@@ -22093,6 +23296,7 @@
           <w:shd w:val="clear" w:color="auto" w:fill="FFFFFF"/>
           <w:lang w:eastAsia="en-CA"/>
         </w:rPr>
+        <w:lastRenderedPageBreak/>
         <w:t>Generally,</w:t>
       </w:r>
       <w:r>
@@ -22189,7 +23393,6 @@
           <w:szCs w:val="24"/>
           <w:lang w:eastAsia="en-CA"/>
         </w:rPr>
-        <w:lastRenderedPageBreak/>
         <w:t xml:space="preserve">Both photons are reflected </w:t>
       </w:r>
     </w:p>
@@ -22697,6 +23900,7 @@
           <w:szCs w:val="24"/>
           <w:lang w:eastAsia="en-CA"/>
         </w:rPr>
+        <w:lastRenderedPageBreak/>
         <w:t>Developed an interferometer that was an improvement on the Michelson stellar interferometer</w:t>
       </w:r>
     </w:p>
@@ -22763,7 +23967,6 @@
           <w:szCs w:val="24"/>
           <w:lang w:eastAsia="en-CA"/>
         </w:rPr>
-        <w:lastRenderedPageBreak/>
         <w:t>If the light from the source has the same frequency, then an interference pattern forms on the focal plane, however this is not the case, the intensities will simply add.</w:t>
       </w:r>
     </w:p>
@@ -23384,7 +24587,6 @@
           <w:szCs w:val="24"/>
           <w:lang w:eastAsia="en-CA"/>
         </w:rPr>
-        <w:lastRenderedPageBreak/>
         <w:t>Now that I’ve established my building blocks, in the next session I wish to use them in such a way that I can put them together to measure the quantum beat.</w:t>
       </w:r>
     </w:p>
@@ -23785,7 +24987,6 @@
           <w:szCs w:val="42"/>
           <w:lang w:eastAsia="en-CA"/>
         </w:rPr>
-        <w:lastRenderedPageBreak/>
         <w:t xml:space="preserve">CHAPTER </w:t>
       </w:r>
       <w:r>
@@ -23848,7 +25049,6 @@
           <w:lang w:eastAsia="en-CA"/>
         </w:rPr>
       </w:pPr>
-      <w:proofErr w:type="spellStart"/>
       <w:r>
         <w:rPr>
           <w:rFonts w:ascii="Times New Roman" w:eastAsia="Times New Roman" w:hAnsi="Times New Roman" w:cs="Times New Roman"/>
@@ -23857,18 +25057,7 @@
           <w:szCs w:val="24"/>
           <w:lang w:eastAsia="en-CA"/>
         </w:rPr>
-        <w:t>Legero</w:t>
-      </w:r>
-      <w:proofErr w:type="spellEnd"/>
-      <w:r>
-        <w:rPr>
-          <w:rFonts w:ascii="Times New Roman" w:eastAsia="Times New Roman" w:hAnsi="Times New Roman" w:cs="Times New Roman"/>
-          <w:color w:val="202122"/>
-          <w:sz w:val="24"/>
-          <w:szCs w:val="24"/>
-          <w:lang w:eastAsia="en-CA"/>
-        </w:rPr>
-        <w:t xml:space="preserve">, Wilk, Kuhn, and Rempe demonstrated the mathematical background for the </w:t>
+        <w:t xml:space="preserve">Legero, Wilk, Kuhn, and Rempe demonstrated the mathematical background for the </w:t>
       </w:r>
       <w:r>
         <w:rPr>
@@ -23936,29 +25125,7 @@
           <w:szCs w:val="24"/>
           <w:lang w:eastAsia="en-CA"/>
         </w:rPr>
-        <w:t>Consider again the Hong-</w:t>
-      </w:r>
-      <w:proofErr w:type="spellStart"/>
-      <w:r>
-        <w:rPr>
-          <w:rFonts w:ascii="Times New Roman" w:eastAsia="Times New Roman" w:hAnsi="Times New Roman" w:cs="Times New Roman"/>
-          <w:color w:val="202122"/>
-          <w:sz w:val="24"/>
-          <w:szCs w:val="24"/>
-          <w:lang w:eastAsia="en-CA"/>
-        </w:rPr>
-        <w:t>Ou</w:t>
-      </w:r>
-      <w:proofErr w:type="spellEnd"/>
-      <w:r>
-        <w:rPr>
-          <w:rFonts w:ascii="Times New Roman" w:eastAsia="Times New Roman" w:hAnsi="Times New Roman" w:cs="Times New Roman"/>
-          <w:color w:val="202122"/>
-          <w:sz w:val="24"/>
-          <w:szCs w:val="24"/>
-          <w:lang w:eastAsia="en-CA"/>
-        </w:rPr>
-        <w:t>-Mandel experiment with two photons in put on a beam splitter, the second order correlation function associated to the two output photons are as follows:</w:t>
+        <w:t>Consider again the Hong-Ou-Mandel experiment with two photons in put on a beam splitter, the second order correlation function associated to the two output photons are as follows:</w:t>
       </w:r>
     </w:p>
     <w:p>
@@ -24016,29 +25183,7 @@
           <w:szCs w:val="24"/>
           <w:lang w:eastAsia="en-CA"/>
         </w:rPr>
-        <w:t xml:space="preserve"> the number operators can be recast as the product of </w:t>
-      </w:r>
-      <w:proofErr w:type="spellStart"/>
-      <w:r>
-        <w:rPr>
-          <w:rFonts w:ascii="Times New Roman" w:eastAsia="Times New Roman" w:hAnsi="Times New Roman" w:cs="Times New Roman"/>
-          <w:color w:val="202122"/>
-          <w:sz w:val="24"/>
-          <w:szCs w:val="24"/>
-          <w:lang w:eastAsia="en-CA"/>
-        </w:rPr>
-        <w:t>adag</w:t>
-      </w:r>
-      <w:proofErr w:type="spellEnd"/>
-      <w:r>
-        <w:rPr>
-          <w:rFonts w:ascii="Times New Roman" w:eastAsia="Times New Roman" w:hAnsi="Times New Roman" w:cs="Times New Roman"/>
-          <w:color w:val="202122"/>
-          <w:sz w:val="24"/>
-          <w:szCs w:val="24"/>
-          <w:lang w:eastAsia="en-CA"/>
-        </w:rPr>
-        <w:t xml:space="preserve"> and a, this then becomes:</w:t>
+        <w:t xml:space="preserve"> the number operators can be recast as the product of adag and a, this then becomes:</w:t>
       </w:r>
     </w:p>
     <w:p>
@@ -24152,29 +25297,7 @@
           <w:szCs w:val="24"/>
           <w:lang w:eastAsia="en-CA"/>
         </w:rPr>
-        <w:t xml:space="preserve">Wherein the </w:t>
-      </w:r>
-      <w:proofErr w:type="spellStart"/>
-      <w:r>
-        <w:rPr>
-          <w:rFonts w:ascii="Times New Roman" w:eastAsia="Times New Roman" w:hAnsi="Times New Roman" w:cs="Times New Roman"/>
-          <w:color w:val="202122"/>
-          <w:sz w:val="24"/>
-          <w:szCs w:val="24"/>
-          <w:lang w:eastAsia="en-CA"/>
-        </w:rPr>
-        <w:t>the</w:t>
-      </w:r>
-      <w:proofErr w:type="spellEnd"/>
-      <w:r>
-        <w:rPr>
-          <w:rFonts w:ascii="Times New Roman" w:eastAsia="Times New Roman" w:hAnsi="Times New Roman" w:cs="Times New Roman"/>
-          <w:color w:val="202122"/>
-          <w:sz w:val="24"/>
-          <w:szCs w:val="24"/>
-          <w:lang w:eastAsia="en-CA"/>
-        </w:rPr>
-        <w:t xml:space="preserve"> creation operators of photon one and two are applied on some ground state. Thus, the output creation operators can be written as a normalized linear combination of the </w:t>
+        <w:t xml:space="preserve">Wherein the the creation operators of photon one and two are applied on some ground state. Thus, the output creation operators can be written as a normalized linear combination of the </w:t>
       </w:r>
       <w:r>
         <w:rPr>
@@ -24222,6 +25345,7 @@
           <w:szCs w:val="24"/>
           <w:lang w:eastAsia="en-CA"/>
         </w:rPr>
+        <w:lastRenderedPageBreak/>
         <w:t xml:space="preserve">Having this we can test different input photons to and determine their correlation functions. We will do this by first considering two idealized Gaussian photons, then a more realistic Lorentzian photon, and finally a stream of </w:t>
       </w:r>
       <w:r>
@@ -24294,7 +25418,6 @@
           <w:szCs w:val="24"/>
           <w:lang w:eastAsia="en-CA"/>
         </w:rPr>
-        <w:lastRenderedPageBreak/>
         <w:t>Consider a Gaussian photon which has the following form:</w:t>
       </w:r>
     </w:p>
@@ -24371,9 +25494,8 @@
           <w:szCs w:val="24"/>
           <w:lang w:eastAsia="en-CA"/>
         </w:rPr>
-        <w:t xml:space="preserve">Suppose we consider the simple case where there is no difference in frequency, </w:t>
-      </w:r>
-      <w:proofErr w:type="spellStart"/>
+        <w:t>Suppose we consider the simple case where there is no difference in frequency, ie delta=0 and</w:t>
+      </w:r>
       <w:r>
         <w:rPr>
           <w:rFonts w:ascii="Times New Roman" w:eastAsia="Times New Roman" w:hAnsi="Times New Roman" w:cs="Times New Roman"/>
@@ -24382,9 +25504,8 @@
           <w:szCs w:val="24"/>
           <w:lang w:eastAsia="en-CA"/>
         </w:rPr>
-        <w:t>ie</w:t>
-      </w:r>
-      <w:proofErr w:type="spellEnd"/>
+        <w:t xml:space="preserve">. We then find the experimental signature of the HOM experiment. That is to say </w:t>
+      </w:r>
       <w:r>
         <w:rPr>
           <w:rFonts w:ascii="Times New Roman" w:eastAsia="Times New Roman" w:hAnsi="Times New Roman" w:cs="Times New Roman"/>
@@ -24393,7 +25514,7 @@
           <w:szCs w:val="24"/>
           <w:lang w:eastAsia="en-CA"/>
         </w:rPr>
-        <w:t xml:space="preserve"> delta=0 and</w:t>
+        <w:t xml:space="preserve">that if there is no delay between the photons (ie. Delta tau=0), then </w:t>
       </w:r>
       <w:r>
         <w:rPr>
@@ -24403,7 +25524,7 @@
           <w:szCs w:val="24"/>
           <w:lang w:eastAsia="en-CA"/>
         </w:rPr>
-        <w:t xml:space="preserve">. We then find the experimental signature of the HOM experiment. That is to say </w:t>
+        <w:t xml:space="preserve">our second order cross correlation function </w:t>
       </w:r>
       <w:r>
         <w:rPr>
@@ -24413,71 +25534,7 @@
           <w:szCs w:val="24"/>
           <w:lang w:eastAsia="en-CA"/>
         </w:rPr>
-        <w:t>that if there is no delay between the photons (</w:t>
-      </w:r>
-      <w:proofErr w:type="spellStart"/>
-      <w:r>
-        <w:rPr>
-          <w:rFonts w:ascii="Times New Roman" w:eastAsia="Times New Roman" w:hAnsi="Times New Roman" w:cs="Times New Roman"/>
-          <w:color w:val="202122"/>
-          <w:sz w:val="24"/>
-          <w:szCs w:val="24"/>
-          <w:lang w:eastAsia="en-CA"/>
-        </w:rPr>
-        <w:t>ie</w:t>
-      </w:r>
-      <w:proofErr w:type="spellEnd"/>
-      <w:r>
-        <w:rPr>
-          <w:rFonts w:ascii="Times New Roman" w:eastAsia="Times New Roman" w:hAnsi="Times New Roman" w:cs="Times New Roman"/>
-          <w:color w:val="202122"/>
-          <w:sz w:val="24"/>
-          <w:szCs w:val="24"/>
-          <w:lang w:eastAsia="en-CA"/>
-        </w:rPr>
-        <w:t xml:space="preserve">. Delta tau=0), then </w:t>
-      </w:r>
-      <w:r>
-        <w:rPr>
-          <w:rFonts w:ascii="Times New Roman" w:eastAsia="Times New Roman" w:hAnsi="Times New Roman" w:cs="Times New Roman"/>
-          <w:color w:val="202122"/>
-          <w:sz w:val="24"/>
-          <w:szCs w:val="24"/>
-          <w:lang w:eastAsia="en-CA"/>
-        </w:rPr>
-        <w:t xml:space="preserve">our second order cross correlation function </w:t>
-      </w:r>
-      <w:r>
-        <w:rPr>
-          <w:rFonts w:ascii="Times New Roman" w:eastAsia="Times New Roman" w:hAnsi="Times New Roman" w:cs="Times New Roman"/>
-          <w:color w:val="202122"/>
-          <w:sz w:val="24"/>
-          <w:szCs w:val="24"/>
-          <w:lang w:eastAsia="en-CA"/>
-        </w:rPr>
-        <w:t xml:space="preserve">suggesting that the light is </w:t>
-      </w:r>
-      <w:proofErr w:type="spellStart"/>
-      <w:r>
-        <w:rPr>
-          <w:rFonts w:ascii="Times New Roman" w:eastAsia="Times New Roman" w:hAnsi="Times New Roman" w:cs="Times New Roman"/>
-          <w:color w:val="202122"/>
-          <w:sz w:val="24"/>
-          <w:szCs w:val="24"/>
-          <w:lang w:eastAsia="en-CA"/>
-        </w:rPr>
-        <w:t>antibunched</w:t>
-      </w:r>
-      <w:proofErr w:type="spellEnd"/>
-      <w:r>
-        <w:rPr>
-          <w:rFonts w:ascii="Times New Roman" w:eastAsia="Times New Roman" w:hAnsi="Times New Roman" w:cs="Times New Roman"/>
-          <w:color w:val="202122"/>
-          <w:sz w:val="24"/>
-          <w:szCs w:val="24"/>
-          <w:lang w:eastAsia="en-CA"/>
-        </w:rPr>
-        <w:t xml:space="preserve">. </w:t>
+        <w:t xml:space="preserve">suggesting that the light is antibunched. </w:t>
       </w:r>
     </w:p>
     <w:p>
@@ -24515,29 +25572,7 @@
           <w:szCs w:val="24"/>
           <w:lang w:eastAsia="en-CA"/>
         </w:rPr>
-        <w:t xml:space="preserve">We can also appropriately change the delay between photons and we still find that no our second order cross correlation function still suggests that the light is </w:t>
-      </w:r>
-      <w:proofErr w:type="spellStart"/>
-      <w:r>
-        <w:rPr>
-          <w:rFonts w:ascii="Times New Roman" w:eastAsia="Times New Roman" w:hAnsi="Times New Roman" w:cs="Times New Roman"/>
-          <w:color w:val="202122"/>
-          <w:sz w:val="24"/>
-          <w:szCs w:val="24"/>
-          <w:lang w:eastAsia="en-CA"/>
-        </w:rPr>
-        <w:t>antibunched</w:t>
-      </w:r>
-      <w:proofErr w:type="spellEnd"/>
-      <w:r>
-        <w:rPr>
-          <w:rFonts w:ascii="Times New Roman" w:eastAsia="Times New Roman" w:hAnsi="Times New Roman" w:cs="Times New Roman"/>
-          <w:color w:val="202122"/>
-          <w:sz w:val="24"/>
-          <w:szCs w:val="24"/>
-          <w:lang w:eastAsia="en-CA"/>
-        </w:rPr>
-        <w:t xml:space="preserve">. This also suggests that any interference is quantum in nature (as antibunching is a uniquely quantum phenomenon). </w:t>
+        <w:t xml:space="preserve">We can also appropriately change the delay between photons and we still find that no our second order cross correlation function still suggests that the light is antibunched. This also suggests that any interference is quantum in nature (as antibunching is a uniquely quantum phenomenon). </w:t>
       </w:r>
     </w:p>
     <w:p>
@@ -24657,12 +25692,12 @@
       </w:r>
     </w:p>
     <w:sectPr>
-      <w:headerReference w:type="even" r:id="rId10"/>
-      <w:headerReference w:type="default" r:id="rId11"/>
-      <w:footerReference w:type="even" r:id="rId12"/>
-      <w:footerReference w:type="default" r:id="rId13"/>
-      <w:headerReference w:type="first" r:id="rId14"/>
-      <w:footerReference w:type="first" r:id="rId15"/>
+      <w:headerReference w:type="even" r:id="rId11"/>
+      <w:headerReference w:type="default" r:id="rId12"/>
+      <w:footerReference w:type="even" r:id="rId13"/>
+      <w:footerReference w:type="default" r:id="rId14"/>
+      <w:headerReference w:type="first" r:id="rId15"/>
+      <w:footerReference w:type="first" r:id="rId16"/>
       <w:pgSz w:w="12240" w:h="15840"/>
       <w:pgMar w:top="1440" w:right="1440" w:bottom="1440" w:left="1440" w:header="720" w:footer="720" w:gutter="0"/>
       <w:cols w:space="720"/>
@@ -24785,6 +25820,119 @@
 <file path=word/numbering.xml><?xml version="1.0" encoding="utf-8"?>
 <w:numbering xmlns:wpc="http://schemas.microsoft.com/office/word/2010/wordprocessingCanvas" xmlns:cx="http://schemas.microsoft.com/office/drawing/2014/chartex" xmlns:cx1="http://schemas.microsoft.com/office/drawing/2015/9/8/chartex" xmlns:cx2="http://schemas.microsoft.com/office/drawing/2015/10/21/chartex" xmlns:cx3="http://schemas.microsoft.com/office/drawing/2016/5/9/chartex" xmlns:cx4="http://schemas.microsoft.com/office/drawing/2016/5/10/chartex" xmlns:cx5="http://schemas.microsoft.com/office/drawing/2016/5/11/chartex" xmlns:cx6="http://schemas.microsoft.com/office/drawing/2016/5/12/chartex" xmlns:cx7="http://schemas.microsoft.com/office/drawing/2016/5/13/chartex" xmlns:cx8="http://schemas.microsoft.com/office/drawing/2016/5/14/chartex" xmlns:mc="http://schemas.openxmlformats.org/markup-compatibility/2006" xmlns:aink="http://schemas.microsoft.com/office/drawing/2016/ink" xmlns:am3d="http://schemas.microsoft.com/office/drawing/2017/model3d" xmlns:o="urn:schemas-microsoft-com:office:office" xmlns:oel="http://schemas.microsoft.com/office/2019/extlst" xmlns:r="http://schemas.openxmlformats.org/officeDocument/2006/relationships" xmlns:m="http://schemas.openxmlformats.org/officeDocument/2006/math" xmlns:v="urn:schemas-microsoft-com:vml" xmlns:wp14="http://schemas.microsoft.com/office/word/2010/wordprocessingDrawing" xmlns:wp="http://schemas.openxmlformats.org/drawingml/2006/wordprocessingDrawing" xmlns:w10="urn:schemas-microsoft-com:office:word" xmlns:w="http://schemas.openxmlformats.org/wordprocessingml/2006/main" xmlns:w14="http://schemas.microsoft.com/office/word/2010/wordml" xmlns:w15="http://schemas.microsoft.com/office/word/2012/wordml" xmlns:w16cex="http://schemas.microsoft.com/office/word/2018/wordml/cex" xmlns:w16cid="http://schemas.microsoft.com/office/word/2016/wordml/cid" xmlns:w16="http://schemas.microsoft.com/office/word/2018/wordml" xmlns:w16sdtdh="http://schemas.microsoft.com/office/word/2020/wordml/sdtdatahash" xmlns:w16se="http://schemas.microsoft.com/office/word/2015/wordml/symex" xmlns:wpg="http://schemas.microsoft.com/office/word/2010/wordprocessingGroup" xmlns:wpi="http://schemas.microsoft.com/office/word/2010/wordprocessingInk" xmlns:wne="http://schemas.microsoft.com/office/word/2006/wordml" xmlns:wps="http://schemas.microsoft.com/office/word/2010/wordprocessingShape" mc:Ignorable="w14 w15 w16se w16cid w16 w16cex w16sdtdh wp14">
   <w:abstractNum w:abstractNumId="0" w15:restartNumberingAfterBreak="0">
+    <w:nsid w:val="0B491B44"/>
+    <w:multiLevelType w:val="hybridMultilevel"/>
+    <w:tmpl w:val="4D5E8BFC"/>
+    <w:lvl w:ilvl="0" w:tplc="10090001">
+      <w:start w:val="1"/>
+      <w:numFmt w:val="bullet"/>
+      <w:lvlText w:val=""/>
+      <w:lvlJc w:val="left"/>
+      <w:pPr>
+        <w:ind w:left="720" w:hanging="360"/>
+      </w:pPr>
+      <w:rPr>
+        <w:rFonts w:ascii="Symbol" w:hAnsi="Symbol" w:hint="default"/>
+      </w:rPr>
+    </w:lvl>
+    <w:lvl w:ilvl="1" w:tplc="10090003" w:tentative="1">
+      <w:start w:val="1"/>
+      <w:numFmt w:val="bullet"/>
+      <w:lvlText w:val="o"/>
+      <w:lvlJc w:val="left"/>
+      <w:pPr>
+        <w:ind w:left="1440" w:hanging="360"/>
+      </w:pPr>
+      <w:rPr>
+        <w:rFonts w:ascii="Courier New" w:hAnsi="Courier New" w:cs="Courier New" w:hint="default"/>
+      </w:rPr>
+    </w:lvl>
+    <w:lvl w:ilvl="2" w:tplc="10090005" w:tentative="1">
+      <w:start w:val="1"/>
+      <w:numFmt w:val="bullet"/>
+      <w:lvlText w:val=""/>
+      <w:lvlJc w:val="left"/>
+      <w:pPr>
+        <w:ind w:left="2160" w:hanging="360"/>
+      </w:pPr>
+      <w:rPr>
+        <w:rFonts w:ascii="Wingdings" w:hAnsi="Wingdings" w:hint="default"/>
+      </w:rPr>
+    </w:lvl>
+    <w:lvl w:ilvl="3" w:tplc="10090001" w:tentative="1">
+      <w:start w:val="1"/>
+      <w:numFmt w:val="bullet"/>
+      <w:lvlText w:val=""/>
+      <w:lvlJc w:val="left"/>
+      <w:pPr>
+        <w:ind w:left="2880" w:hanging="360"/>
+      </w:pPr>
+      <w:rPr>
+        <w:rFonts w:ascii="Symbol" w:hAnsi="Symbol" w:hint="default"/>
+      </w:rPr>
+    </w:lvl>
+    <w:lvl w:ilvl="4" w:tplc="10090003" w:tentative="1">
+      <w:start w:val="1"/>
+      <w:numFmt w:val="bullet"/>
+      <w:lvlText w:val="o"/>
+      <w:lvlJc w:val="left"/>
+      <w:pPr>
+        <w:ind w:left="3600" w:hanging="360"/>
+      </w:pPr>
+      <w:rPr>
+        <w:rFonts w:ascii="Courier New" w:hAnsi="Courier New" w:cs="Courier New" w:hint="default"/>
+      </w:rPr>
+    </w:lvl>
+    <w:lvl w:ilvl="5" w:tplc="10090005" w:tentative="1">
+      <w:start w:val="1"/>
+      <w:numFmt w:val="bullet"/>
+      <w:lvlText w:val=""/>
+      <w:lvlJc w:val="left"/>
+      <w:pPr>
+        <w:ind w:left="4320" w:hanging="360"/>
+      </w:pPr>
+      <w:rPr>
+        <w:rFonts w:ascii="Wingdings" w:hAnsi="Wingdings" w:hint="default"/>
+      </w:rPr>
+    </w:lvl>
+    <w:lvl w:ilvl="6" w:tplc="10090001" w:tentative="1">
+      <w:start w:val="1"/>
+      <w:numFmt w:val="bullet"/>
+      <w:lvlText w:val=""/>
+      <w:lvlJc w:val="left"/>
+      <w:pPr>
+        <w:ind w:left="5040" w:hanging="360"/>
+      </w:pPr>
+      <w:rPr>
+        <w:rFonts w:ascii="Symbol" w:hAnsi="Symbol" w:hint="default"/>
+      </w:rPr>
+    </w:lvl>
+    <w:lvl w:ilvl="7" w:tplc="10090003" w:tentative="1">
+      <w:start w:val="1"/>
+      <w:numFmt w:val="bullet"/>
+      <w:lvlText w:val="o"/>
+      <w:lvlJc w:val="left"/>
+      <w:pPr>
+        <w:ind w:left="5760" w:hanging="360"/>
+      </w:pPr>
+      <w:rPr>
+        <w:rFonts w:ascii="Courier New" w:hAnsi="Courier New" w:cs="Courier New" w:hint="default"/>
+      </w:rPr>
+    </w:lvl>
+    <w:lvl w:ilvl="8" w:tplc="10090005" w:tentative="1">
+      <w:start w:val="1"/>
+      <w:numFmt w:val="bullet"/>
+      <w:lvlText w:val=""/>
+      <w:lvlJc w:val="left"/>
+      <w:pPr>
+        <w:ind w:left="6480" w:hanging="360"/>
+      </w:pPr>
+      <w:rPr>
+        <w:rFonts w:ascii="Wingdings" w:hAnsi="Wingdings" w:hint="default"/>
+      </w:rPr>
+    </w:lvl>
+  </w:abstractNum>
+  <w:abstractNum w:abstractNumId="1" w15:restartNumberingAfterBreak="0">
     <w:nsid w:val="1AEE502A"/>
     <w:multiLevelType w:val="multilevel"/>
     <w:tmpl w:val="3D684496"/>
@@ -24897,7 +26045,7 @@
       </w:pPr>
     </w:lvl>
   </w:abstractNum>
-  <w:abstractNum w:abstractNumId="1" w15:restartNumberingAfterBreak="0">
+  <w:abstractNum w:abstractNumId="2" w15:restartNumberingAfterBreak="0">
     <w:nsid w:val="1C2917E8"/>
     <w:multiLevelType w:val="hybridMultilevel"/>
     <w:tmpl w:val="A566A330"/>
@@ -25010,7 +26158,7 @@
       </w:rPr>
     </w:lvl>
   </w:abstractNum>
-  <w:abstractNum w:abstractNumId="2" w15:restartNumberingAfterBreak="0">
+  <w:abstractNum w:abstractNumId="3" w15:restartNumberingAfterBreak="0">
     <w:nsid w:val="24EF0C66"/>
     <w:multiLevelType w:val="multilevel"/>
     <w:tmpl w:val="9470FBB0"/>
@@ -25159,7 +26307,7 @@
       </w:rPr>
     </w:lvl>
   </w:abstractNum>
-  <w:abstractNum w:abstractNumId="3" w15:restartNumberingAfterBreak="0">
+  <w:abstractNum w:abstractNumId="4" w15:restartNumberingAfterBreak="0">
     <w:nsid w:val="271F1868"/>
     <w:multiLevelType w:val="multilevel"/>
     <w:tmpl w:val="08C60248"/>
@@ -25308,7 +26456,7 @@
       </w:rPr>
     </w:lvl>
   </w:abstractNum>
-  <w:abstractNum w:abstractNumId="4" w15:restartNumberingAfterBreak="0">
+  <w:abstractNum w:abstractNumId="5" w15:restartNumberingAfterBreak="0">
     <w:nsid w:val="277F77B1"/>
     <w:multiLevelType w:val="multilevel"/>
     <w:tmpl w:val="3390666A"/>
@@ -25430,7 +26578,7 @@
       </w:rPr>
     </w:lvl>
   </w:abstractNum>
-  <w:abstractNum w:abstractNumId="5" w15:restartNumberingAfterBreak="0">
+  <w:abstractNum w:abstractNumId="6" w15:restartNumberingAfterBreak="0">
     <w:nsid w:val="2D5B2B8F"/>
     <w:multiLevelType w:val="multilevel"/>
     <w:tmpl w:val="99B2A74A"/>
@@ -25543,7 +26691,7 @@
       </w:pPr>
     </w:lvl>
   </w:abstractNum>
-  <w:abstractNum w:abstractNumId="6" w15:restartNumberingAfterBreak="0">
+  <w:abstractNum w:abstractNumId="7" w15:restartNumberingAfterBreak="0">
     <w:nsid w:val="3C97360A"/>
     <w:multiLevelType w:val="hybridMultilevel"/>
     <w:tmpl w:val="D92AC2A0"/>
@@ -25656,7 +26804,7 @@
       </w:rPr>
     </w:lvl>
   </w:abstractNum>
-  <w:abstractNum w:abstractNumId="7" w15:restartNumberingAfterBreak="0">
+  <w:abstractNum w:abstractNumId="8" w15:restartNumberingAfterBreak="0">
     <w:nsid w:val="416A4062"/>
     <w:multiLevelType w:val="hybridMultilevel"/>
     <w:tmpl w:val="BB589202"/>
@@ -25769,7 +26917,7 @@
       </w:rPr>
     </w:lvl>
   </w:abstractNum>
-  <w:abstractNum w:abstractNumId="8" w15:restartNumberingAfterBreak="0">
+  <w:abstractNum w:abstractNumId="9" w15:restartNumberingAfterBreak="0">
     <w:nsid w:val="49660470"/>
     <w:multiLevelType w:val="multilevel"/>
     <w:tmpl w:val="E66C3D2E"/>
@@ -25882,7 +27030,129 @@
       </w:pPr>
     </w:lvl>
   </w:abstractNum>
-  <w:abstractNum w:abstractNumId="9" w15:restartNumberingAfterBreak="0">
+  <w:abstractNum w:abstractNumId="10" w15:restartNumberingAfterBreak="0">
+    <w:nsid w:val="4C1F7C09"/>
+    <w:multiLevelType w:val="multilevel"/>
+    <w:tmpl w:val="92A89EA0"/>
+    <w:lvl w:ilvl="0">
+      <w:start w:val="2"/>
+      <w:numFmt w:val="decimal"/>
+      <w:lvlText w:val="%1"/>
+      <w:lvlJc w:val="left"/>
+      <w:pPr>
+        <w:ind w:left="360" w:hanging="360"/>
+      </w:pPr>
+      <w:rPr>
+        <w:rFonts w:hint="default"/>
+        <w:color w:val="000000"/>
+      </w:rPr>
+    </w:lvl>
+    <w:lvl w:ilvl="1">
+      <w:start w:val="1"/>
+      <w:numFmt w:val="decimal"/>
+      <w:lvlText w:val="%1.%2"/>
+      <w:lvlJc w:val="left"/>
+      <w:pPr>
+        <w:ind w:left="360" w:hanging="360"/>
+      </w:pPr>
+      <w:rPr>
+        <w:rFonts w:hint="default"/>
+        <w:color w:val="000000"/>
+      </w:rPr>
+    </w:lvl>
+    <w:lvl w:ilvl="2">
+      <w:start w:val="1"/>
+      <w:numFmt w:val="decimal"/>
+      <w:lvlText w:val="%1.%2.%3"/>
+      <w:lvlJc w:val="left"/>
+      <w:pPr>
+        <w:ind w:left="720" w:hanging="720"/>
+      </w:pPr>
+      <w:rPr>
+        <w:rFonts w:hint="default"/>
+        <w:color w:val="000000"/>
+      </w:rPr>
+    </w:lvl>
+    <w:lvl w:ilvl="3">
+      <w:start w:val="1"/>
+      <w:numFmt w:val="decimal"/>
+      <w:lvlText w:val="%1.%2.%3.%4"/>
+      <w:lvlJc w:val="left"/>
+      <w:pPr>
+        <w:ind w:left="720" w:hanging="720"/>
+      </w:pPr>
+      <w:rPr>
+        <w:rFonts w:hint="default"/>
+        <w:color w:val="000000"/>
+      </w:rPr>
+    </w:lvl>
+    <w:lvl w:ilvl="4">
+      <w:start w:val="1"/>
+      <w:numFmt w:val="decimal"/>
+      <w:lvlText w:val="%1.%2.%3.%4.%5"/>
+      <w:lvlJc w:val="left"/>
+      <w:pPr>
+        <w:ind w:left="1080" w:hanging="1080"/>
+      </w:pPr>
+      <w:rPr>
+        <w:rFonts w:hint="default"/>
+        <w:color w:val="000000"/>
+      </w:rPr>
+    </w:lvl>
+    <w:lvl w:ilvl="5">
+      <w:start w:val="1"/>
+      <w:numFmt w:val="decimal"/>
+      <w:lvlText w:val="%1.%2.%3.%4.%5.%6"/>
+      <w:lvlJc w:val="left"/>
+      <w:pPr>
+        <w:ind w:left="1080" w:hanging="1080"/>
+      </w:pPr>
+      <w:rPr>
+        <w:rFonts w:hint="default"/>
+        <w:color w:val="000000"/>
+      </w:rPr>
+    </w:lvl>
+    <w:lvl w:ilvl="6">
+      <w:start w:val="1"/>
+      <w:numFmt w:val="decimal"/>
+      <w:lvlText w:val="%1.%2.%3.%4.%5.%6.%7"/>
+      <w:lvlJc w:val="left"/>
+      <w:pPr>
+        <w:ind w:left="1440" w:hanging="1440"/>
+      </w:pPr>
+      <w:rPr>
+        <w:rFonts w:hint="default"/>
+        <w:color w:val="000000"/>
+      </w:rPr>
+    </w:lvl>
+    <w:lvl w:ilvl="7">
+      <w:start w:val="1"/>
+      <w:numFmt w:val="decimal"/>
+      <w:lvlText w:val="%1.%2.%3.%4.%5.%6.%7.%8"/>
+      <w:lvlJc w:val="left"/>
+      <w:pPr>
+        <w:ind w:left="1440" w:hanging="1440"/>
+      </w:pPr>
+      <w:rPr>
+        <w:rFonts w:hint="default"/>
+        <w:color w:val="000000"/>
+      </w:rPr>
+    </w:lvl>
+    <w:lvl w:ilvl="8">
+      <w:start w:val="1"/>
+      <w:numFmt w:val="decimal"/>
+      <w:lvlText w:val="%1.%2.%3.%4.%5.%6.%7.%8.%9"/>
+      <w:lvlJc w:val="left"/>
+      <w:pPr>
+        <w:ind w:left="1800" w:hanging="1800"/>
+      </w:pPr>
+      <w:rPr>
+        <w:rFonts w:hint="default"/>
+        <w:color w:val="000000"/>
+      </w:rPr>
+    </w:lvl>
+  </w:abstractNum>
+  <w:abstractNum w:abstractNumId="11" w15:restartNumberingAfterBreak="0">
     <w:nsid w:val="4E025887"/>
     <w:multiLevelType w:val="multilevel"/>
     <w:tmpl w:val="E87A157E"/>
@@ -25995,7 +27265,7 @@
       </w:pPr>
     </w:lvl>
   </w:abstractNum>
-  <w:abstractNum w:abstractNumId="10" w15:restartNumberingAfterBreak="0">
+  <w:abstractNum w:abstractNumId="12" w15:restartNumberingAfterBreak="0">
     <w:nsid w:val="4E0E3A23"/>
     <w:multiLevelType w:val="multilevel"/>
     <w:tmpl w:val="1A3CEF4C"/>
@@ -26144,7 +27414,7 @@
       </w:rPr>
     </w:lvl>
   </w:abstractNum>
-  <w:abstractNum w:abstractNumId="11" w15:restartNumberingAfterBreak="0">
+  <w:abstractNum w:abstractNumId="13" w15:restartNumberingAfterBreak="0">
     <w:nsid w:val="51FE3415"/>
     <w:multiLevelType w:val="multilevel"/>
     <w:tmpl w:val="B128FCC4"/>
@@ -26293,7 +27563,7 @@
       </w:rPr>
     </w:lvl>
   </w:abstractNum>
-  <w:abstractNum w:abstractNumId="12" w15:restartNumberingAfterBreak="0">
+  <w:abstractNum w:abstractNumId="14" w15:restartNumberingAfterBreak="0">
     <w:nsid w:val="589B7E14"/>
     <w:multiLevelType w:val="multilevel"/>
     <w:tmpl w:val="1654ECDC"/>
@@ -26415,7 +27685,7 @@
       </w:rPr>
     </w:lvl>
   </w:abstractNum>
-  <w:abstractNum w:abstractNumId="13" w15:restartNumberingAfterBreak="0">
+  <w:abstractNum w:abstractNumId="15" w15:restartNumberingAfterBreak="0">
     <w:nsid w:val="5CA3257B"/>
     <w:multiLevelType w:val="multilevel"/>
     <w:tmpl w:val="0D8AA74E"/>
@@ -26564,7 +27834,7 @@
       </w:rPr>
     </w:lvl>
   </w:abstractNum>
-  <w:abstractNum w:abstractNumId="14" w15:restartNumberingAfterBreak="0">
+  <w:abstractNum w:abstractNumId="16" w15:restartNumberingAfterBreak="0">
     <w:nsid w:val="61292064"/>
     <w:multiLevelType w:val="multilevel"/>
     <w:tmpl w:val="A6B640F2"/>
@@ -26686,7 +27956,7 @@
       </w:rPr>
     </w:lvl>
   </w:abstractNum>
-  <w:abstractNum w:abstractNumId="15" w15:restartNumberingAfterBreak="0">
+  <w:abstractNum w:abstractNumId="17" w15:restartNumberingAfterBreak="0">
     <w:nsid w:val="74A10DCE"/>
     <w:multiLevelType w:val="multilevel"/>
     <w:tmpl w:val="82662502"/>
@@ -26836,16 +28106,16 @@
     </w:lvl>
   </w:abstractNum>
   <w:num w:numId="1" w16cid:durableId="2064790602">
-    <w:abstractNumId w:val="9"/>
+    <w:abstractNumId w:val="11"/>
   </w:num>
   <w:num w:numId="2" w16cid:durableId="924845132">
-    <w:abstractNumId w:val="15"/>
+    <w:abstractNumId w:val="17"/>
   </w:num>
   <w:num w:numId="3" w16cid:durableId="112788905">
-    <w:abstractNumId w:val="0"/>
+    <w:abstractNumId w:val="1"/>
   </w:num>
   <w:num w:numId="4" w16cid:durableId="643849779">
-    <w:abstractNumId w:val="5"/>
+    <w:abstractNumId w:val="6"/>
     <w:lvlOverride w:ilvl="0">
       <w:lvl w:ilvl="0">
         <w:numFmt w:val="decimal"/>
@@ -26855,7 +28125,7 @@
     </w:lvlOverride>
   </w:num>
   <w:num w:numId="5" w16cid:durableId="907763852">
-    <w:abstractNumId w:val="8"/>
+    <w:abstractNumId w:val="9"/>
     <w:lvlOverride w:ilvl="0">
       <w:lvl w:ilvl="0">
         <w:numFmt w:val="decimal"/>
@@ -26865,37 +28135,43 @@
     </w:lvlOverride>
   </w:num>
   <w:num w:numId="6" w16cid:durableId="1397163428">
+    <w:abstractNumId w:val="15"/>
+  </w:num>
+  <w:num w:numId="7" w16cid:durableId="418715725">
+    <w:abstractNumId w:val="3"/>
+  </w:num>
+  <w:num w:numId="8" w16cid:durableId="2038895368">
     <w:abstractNumId w:val="13"/>
   </w:num>
-  <w:num w:numId="7" w16cid:durableId="418715725">
+  <w:num w:numId="9" w16cid:durableId="1315380092">
+    <w:abstractNumId w:val="4"/>
+  </w:num>
+  <w:num w:numId="10" w16cid:durableId="193469369">
+    <w:abstractNumId w:val="12"/>
+  </w:num>
+  <w:num w:numId="11" w16cid:durableId="1321422403">
     <w:abstractNumId w:val="2"/>
   </w:num>
-  <w:num w:numId="8" w16cid:durableId="2038895368">
-    <w:abstractNumId w:val="11"/>
+  <w:num w:numId="12" w16cid:durableId="1217283034">
+    <w:abstractNumId w:val="5"/>
   </w:num>
-  <w:num w:numId="9" w16cid:durableId="1315380092">
-    <w:abstractNumId w:val="3"/>
+  <w:num w:numId="13" w16cid:durableId="1038436086">
+    <w:abstractNumId w:val="14"/>
   </w:num>
-  <w:num w:numId="10" w16cid:durableId="193469369">
+  <w:num w:numId="14" w16cid:durableId="1794328317">
+    <w:abstractNumId w:val="16"/>
+  </w:num>
+  <w:num w:numId="15" w16cid:durableId="622079947">
+    <w:abstractNumId w:val="8"/>
+  </w:num>
+  <w:num w:numId="16" w16cid:durableId="988361192">
+    <w:abstractNumId w:val="7"/>
+  </w:num>
+  <w:num w:numId="17" w16cid:durableId="1837575622">
     <w:abstractNumId w:val="10"/>
   </w:num>
-  <w:num w:numId="11" w16cid:durableId="1321422403">
-    <w:abstractNumId w:val="1"/>
-  </w:num>
-  <w:num w:numId="12" w16cid:durableId="1217283034">
-    <w:abstractNumId w:val="4"/>
-  </w:num>
-  <w:num w:numId="13" w16cid:durableId="1038436086">
-    <w:abstractNumId w:val="12"/>
-  </w:num>
-  <w:num w:numId="14" w16cid:durableId="1794328317">
-    <w:abstractNumId w:val="14"/>
-  </w:num>
-  <w:num w:numId="15" w16cid:durableId="622079947">
-    <w:abstractNumId w:val="7"/>
-  </w:num>
-  <w:num w:numId="16" w16cid:durableId="988361192">
-    <w:abstractNumId w:val="6"/>
+  <w:num w:numId="18" w16cid:durableId="1325935034">
+    <w:abstractNumId w:val="0"/>
   </w:num>
 </w:numbering>
 </file>
@@ -27298,7 +28574,74 @@
   <w:style w:type="paragraph" w:default="1" w:styleId="Normal">
     <w:name w:val="Normal"/>
     <w:qFormat/>
-    <w:rsid w:val="0034290D"/>
+    <w:rsid w:val="005C7E12"/>
+  </w:style>
+  <w:style w:type="paragraph" w:styleId="Heading1">
+    <w:name w:val="heading 1"/>
+    <w:aliases w:val="Chapter Title"/>
+    <w:basedOn w:val="Normal"/>
+    <w:next w:val="Normal"/>
+    <w:link w:val="Heading1Char"/>
+    <w:uiPriority w:val="9"/>
+    <w:qFormat/>
+    <w:rsid w:val="00363852"/>
+    <w:pPr>
+      <w:keepNext/>
+      <w:keepLines/>
+      <w:spacing w:before="240" w:after="0"/>
+      <w:outlineLvl w:val="0"/>
+    </w:pPr>
+    <w:rPr>
+      <w:rFonts w:ascii="Times New Roman" w:eastAsiaTheme="majorEastAsia" w:hAnsi="Times New Roman" w:cstheme="majorBidi"/>
+      <w:color w:val="000000" w:themeColor="text1"/>
+      <w:sz w:val="42"/>
+      <w:szCs w:val="32"/>
+    </w:rPr>
+  </w:style>
+  <w:style w:type="paragraph" w:styleId="Heading2">
+    <w:name w:val="heading 2"/>
+    <w:basedOn w:val="Normal"/>
+    <w:next w:val="Normal"/>
+    <w:link w:val="Heading2Char"/>
+    <w:uiPriority w:val="9"/>
+    <w:unhideWhenUsed/>
+    <w:qFormat/>
+    <w:rsid w:val="004E23B1"/>
+    <w:pPr>
+      <w:keepNext/>
+      <w:keepLines/>
+      <w:spacing w:before="40" w:after="0"/>
+      <w:outlineLvl w:val="1"/>
+    </w:pPr>
+    <w:rPr>
+      <w:rFonts w:ascii="Times New Roman" w:eastAsia="Times New Roman" w:hAnsi="Times New Roman" w:cstheme="majorBidi"/>
+      <w:color w:val="000000" w:themeColor="text1"/>
+      <w:sz w:val="24"/>
+      <w:szCs w:val="26"/>
+      <w:lang w:eastAsia="en-CA"/>
+    </w:rPr>
+  </w:style>
+  <w:style w:type="paragraph" w:styleId="Heading3">
+    <w:name w:val="heading 3"/>
+    <w:basedOn w:val="Normal"/>
+    <w:next w:val="Normal"/>
+    <w:link w:val="Heading3Char"/>
+    <w:uiPriority w:val="9"/>
+    <w:unhideWhenUsed/>
+    <w:qFormat/>
+    <w:rsid w:val="004E23B1"/>
+    <w:pPr>
+      <w:keepNext/>
+      <w:keepLines/>
+      <w:spacing w:before="40" w:after="0"/>
+      <w:outlineLvl w:val="2"/>
+    </w:pPr>
+    <w:rPr>
+      <w:rFonts w:ascii="Times New Roman" w:eastAsiaTheme="majorEastAsia" w:hAnsi="Times New Roman" w:cstheme="majorBidi"/>
+      <w:color w:val="000000" w:themeColor="text1"/>
+      <w:sz w:val="24"/>
+      <w:szCs w:val="24"/>
+    </w:rPr>
   </w:style>
   <w:style w:type="character" w:default="1" w:styleId="DefaultParagraphFont">
     <w:name w:val="Default Paragraph Font"/>
@@ -27458,6 +28801,47 @@
         <w:insideV w:val="single" w:sz="4" w:space="0" w:color="auto"/>
       </w:tblBorders>
     </w:tblPr>
+  </w:style>
+  <w:style w:type="character" w:customStyle="1" w:styleId="Heading1Char">
+    <w:name w:val="Heading 1 Char"/>
+    <w:aliases w:val="Chapter Title Char"/>
+    <w:basedOn w:val="DefaultParagraphFont"/>
+    <w:link w:val="Heading1"/>
+    <w:uiPriority w:val="9"/>
+    <w:rsid w:val="00363852"/>
+    <w:rPr>
+      <w:rFonts w:ascii="Times New Roman" w:eastAsiaTheme="majorEastAsia" w:hAnsi="Times New Roman" w:cstheme="majorBidi"/>
+      <w:color w:val="000000" w:themeColor="text1"/>
+      <w:sz w:val="42"/>
+      <w:szCs w:val="32"/>
+    </w:rPr>
+  </w:style>
+  <w:style w:type="character" w:customStyle="1" w:styleId="Heading2Char">
+    <w:name w:val="Heading 2 Char"/>
+    <w:basedOn w:val="DefaultParagraphFont"/>
+    <w:link w:val="Heading2"/>
+    <w:uiPriority w:val="9"/>
+    <w:rsid w:val="004E23B1"/>
+    <w:rPr>
+      <w:rFonts w:ascii="Times New Roman" w:eastAsia="Times New Roman" w:hAnsi="Times New Roman" w:cstheme="majorBidi"/>
+      <w:color w:val="000000" w:themeColor="text1"/>
+      <w:sz w:val="24"/>
+      <w:szCs w:val="26"/>
+      <w:lang w:eastAsia="en-CA"/>
+    </w:rPr>
+  </w:style>
+  <w:style w:type="character" w:customStyle="1" w:styleId="Heading3Char">
+    <w:name w:val="Heading 3 Char"/>
+    <w:basedOn w:val="DefaultParagraphFont"/>
+    <w:link w:val="Heading3"/>
+    <w:uiPriority w:val="9"/>
+    <w:rsid w:val="004E23B1"/>
+    <w:rPr>
+      <w:rFonts w:ascii="Times New Roman" w:eastAsiaTheme="majorEastAsia" w:hAnsi="Times New Roman" w:cstheme="majorBidi"/>
+      <w:color w:val="000000" w:themeColor="text1"/>
+      <w:sz w:val="24"/>
+      <w:szCs w:val="24"/>
+    </w:rPr>
   </w:style>
 </w:styles>
 </file>

</xml_diff>

<commit_message>
Chapter 2 - Final
Just a quick retouching and sanity check
</commit_message>
<xml_diff>
--- a/PHYS 437 A_Thesis.docx
+++ b/PHYS 437 A_Thesis.docx
@@ -3414,27 +3414,7 @@
           <w:szCs w:val="24"/>
           <w:lang w:eastAsia="en-CA"/>
         </w:rPr>
-        <w:t xml:space="preserve">. The basic unit in classical computation is the bit, which takes on </w:t>
-      </w:r>
-      <w:proofErr w:type="gramStart"/>
-      <w:r>
-        <w:rPr>
-          <w:rFonts w:eastAsia="Times New Roman" w:cs="Times New Roman"/>
-          <w:color w:val="000000"/>
-          <w:szCs w:val="24"/>
-          <w:lang w:eastAsia="en-CA"/>
-        </w:rPr>
-        <w:t>either a</w:t>
-      </w:r>
-      <w:proofErr w:type="gramEnd"/>
-      <w:r>
-        <w:rPr>
-          <w:rFonts w:eastAsia="Times New Roman" w:cs="Times New Roman"/>
-          <w:color w:val="000000"/>
-          <w:szCs w:val="24"/>
-          <w:lang w:eastAsia="en-CA"/>
-        </w:rPr>
-        <w:t xml:space="preserve"> </w:t>
+        <w:t xml:space="preserve">. The basic unit in classical computation is the bit, which takes on either a </w:t>
       </w:r>
       <w:r>
         <w:rPr>
@@ -5922,27 +5902,14 @@
             <w:r>
               <w:t>2.</w:t>
             </w:r>
-            <w:r>
-              <w:fldChar w:fldCharType="begin"/>
-            </w:r>
-            <w:r>
-              <w:instrText xml:space="preserve"> SEQ ( \* ARABIC </w:instrText>
-            </w:r>
-            <w:r>
-              <w:fldChar w:fldCharType="separate"/>
-            </w:r>
-            <w:r>
-              <w:rPr>
-                <w:noProof/>
-              </w:rPr>
-              <w:t>1</w:t>
-            </w:r>
-            <w:r>
-              <w:rPr>
-                <w:noProof/>
-              </w:rPr>
-              <w:fldChar w:fldCharType="end"/>
-            </w:r>
+            <w:fldSimple w:instr=" SEQ ( \* ARABIC ">
+              <w:r>
+                <w:rPr>
+                  <w:noProof/>
+                </w:rPr>
+                <w:t>1</w:t>
+              </w:r>
+            </w:fldSimple>
             <w:r>
               <w:t>.</w:t>
             </w:r>
@@ -6230,27 +6197,14 @@
             <w:r>
               <w:t>2.</w:t>
             </w:r>
-            <w:r>
-              <w:fldChar w:fldCharType="begin"/>
-            </w:r>
-            <w:r>
-              <w:instrText xml:space="preserve"> SEQ ( \* ARABIC </w:instrText>
-            </w:r>
-            <w:r>
-              <w:fldChar w:fldCharType="separate"/>
-            </w:r>
-            <w:r>
-              <w:rPr>
-                <w:noProof/>
-              </w:rPr>
-              <w:t>1</w:t>
-            </w:r>
-            <w:r>
-              <w:rPr>
-                <w:noProof/>
-              </w:rPr>
-              <w:fldChar w:fldCharType="end"/>
-            </w:r>
+            <w:fldSimple w:instr=" SEQ ( \* ARABIC ">
+              <w:r>
+                <w:rPr>
+                  <w:noProof/>
+                </w:rPr>
+                <w:t>1</w:t>
+              </w:r>
+            </w:fldSimple>
             <w:r>
               <w:t>.</w:t>
             </w:r>
@@ -6538,27 +6492,14 @@
             <w:r>
               <w:t>2.</w:t>
             </w:r>
-            <w:r>
-              <w:fldChar w:fldCharType="begin"/>
-            </w:r>
-            <w:r>
-              <w:instrText xml:space="preserve"> SEQ ( \* ARABIC </w:instrText>
-            </w:r>
-            <w:r>
-              <w:fldChar w:fldCharType="separate"/>
-            </w:r>
-            <w:r>
-              <w:rPr>
-                <w:noProof/>
-              </w:rPr>
-              <w:t>1</w:t>
-            </w:r>
-            <w:r>
-              <w:rPr>
-                <w:noProof/>
-              </w:rPr>
-              <w:fldChar w:fldCharType="end"/>
-            </w:r>
+            <w:fldSimple w:instr=" SEQ ( \* ARABIC ">
+              <w:r>
+                <w:rPr>
+                  <w:noProof/>
+                </w:rPr>
+                <w:t>1</w:t>
+              </w:r>
+            </w:fldSimple>
             <w:r>
               <w:t>.</w:t>
             </w:r>
@@ -6846,27 +6787,14 @@
             <w:r>
               <w:t>2.</w:t>
             </w:r>
-            <w:r>
-              <w:fldChar w:fldCharType="begin"/>
-            </w:r>
-            <w:r>
-              <w:instrText xml:space="preserve"> SEQ ( \* ARABIC </w:instrText>
-            </w:r>
-            <w:r>
-              <w:fldChar w:fldCharType="separate"/>
-            </w:r>
-            <w:r>
-              <w:rPr>
-                <w:noProof/>
-              </w:rPr>
-              <w:t>1</w:t>
-            </w:r>
-            <w:r>
-              <w:rPr>
-                <w:noProof/>
-              </w:rPr>
-              <w:fldChar w:fldCharType="end"/>
-            </w:r>
+            <w:fldSimple w:instr=" SEQ ( \* ARABIC ">
+              <w:r>
+                <w:rPr>
+                  <w:noProof/>
+                </w:rPr>
+                <w:t>1</w:t>
+              </w:r>
+            </w:fldSimple>
             <w:r>
               <w:t>.</w:t>
             </w:r>
@@ -7316,25 +7244,7 @@
           <w:lang w:eastAsia="en-CA"/>
         </w:rPr>
         <w:tab/>
-        <w:t>In Dirac notation, these vector states are represented as ‘</w:t>
-      </w:r>
-      <w:proofErr w:type="spellStart"/>
-      <w:r>
-        <w:rPr>
-          <w:rFonts w:cs="Times New Roman"/>
-          <w:szCs w:val="24"/>
-          <w:lang w:eastAsia="en-CA"/>
-        </w:rPr>
-        <w:t>kets</w:t>
-      </w:r>
-      <w:proofErr w:type="spellEnd"/>
-      <w:r>
-        <w:rPr>
-          <w:rFonts w:cs="Times New Roman"/>
-          <w:szCs w:val="24"/>
-          <w:lang w:eastAsia="en-CA"/>
-        </w:rPr>
-        <w:t>.</w:t>
+        <w:t>In Dirac notation, these vector states are represented as ‘kets.</w:t>
       </w:r>
       <w:commentRangeStart w:id="30"/>
       <w:r>
@@ -14239,27 +14149,14 @@
             <w:r>
               <w:t>(2.</w:t>
             </w:r>
-            <w:r>
-              <w:fldChar w:fldCharType="begin"/>
-            </w:r>
-            <w:r>
-              <w:instrText xml:space="preserve"> SEQ ( \* ARABIC </w:instrText>
-            </w:r>
-            <w:r>
-              <w:fldChar w:fldCharType="separate"/>
-            </w:r>
-            <w:r>
-              <w:rPr>
-                <w:noProof/>
-              </w:rPr>
-              <w:t>1</w:t>
-            </w:r>
-            <w:r>
-              <w:rPr>
-                <w:noProof/>
-              </w:rPr>
-              <w:fldChar w:fldCharType="end"/>
-            </w:r>
+            <w:fldSimple w:instr=" SEQ ( \* ARABIC ">
+              <w:r>
+                <w:rPr>
+                  <w:noProof/>
+                </w:rPr>
+                <w:t>1</w:t>
+              </w:r>
+            </w:fldSimple>
             <w:r>
               <w:t>.</w:t>
             </w:r>
@@ -14432,27 +14329,14 @@
             <w:r>
               <w:t>(2.</w:t>
             </w:r>
-            <w:r>
-              <w:fldChar w:fldCharType="begin"/>
-            </w:r>
-            <w:r>
-              <w:instrText xml:space="preserve"> SEQ ( \* ARABIC </w:instrText>
-            </w:r>
-            <w:r>
-              <w:fldChar w:fldCharType="separate"/>
-            </w:r>
-            <w:r>
-              <w:rPr>
-                <w:noProof/>
-              </w:rPr>
-              <w:t>1</w:t>
-            </w:r>
-            <w:r>
-              <w:rPr>
-                <w:noProof/>
-              </w:rPr>
-              <w:fldChar w:fldCharType="end"/>
-            </w:r>
+            <w:fldSimple w:instr=" SEQ ( \* ARABIC ">
+              <w:r>
+                <w:rPr>
+                  <w:noProof/>
+                </w:rPr>
+                <w:t>1</w:t>
+              </w:r>
+            </w:fldSimple>
             <w:r>
               <w:t>.</w:t>
             </w:r>
@@ -14665,27 +14549,14 @@
             <w:r>
               <w:t>(2.</w:t>
             </w:r>
-            <w:r>
-              <w:fldChar w:fldCharType="begin"/>
-            </w:r>
-            <w:r>
-              <w:instrText xml:space="preserve"> SEQ ( \* ARABIC </w:instrText>
-            </w:r>
-            <w:r>
-              <w:fldChar w:fldCharType="separate"/>
-            </w:r>
-            <w:r>
-              <w:rPr>
-                <w:noProof/>
-              </w:rPr>
-              <w:t>1</w:t>
-            </w:r>
-            <w:r>
-              <w:rPr>
-                <w:noProof/>
-              </w:rPr>
-              <w:fldChar w:fldCharType="end"/>
-            </w:r>
+            <w:fldSimple w:instr=" SEQ ( \* ARABIC ">
+              <w:r>
+                <w:rPr>
+                  <w:noProof/>
+                </w:rPr>
+                <w:t>1</w:t>
+              </w:r>
+            </w:fldSimple>
             <w:r>
               <w:t>.</w:t>
             </w:r>
@@ -14947,27 +14818,14 @@
             <w:r>
               <w:t>(2.</w:t>
             </w:r>
-            <w:r>
-              <w:fldChar w:fldCharType="begin"/>
-            </w:r>
-            <w:r>
-              <w:instrText xml:space="preserve"> SEQ ( \* ARABIC </w:instrText>
-            </w:r>
-            <w:r>
-              <w:fldChar w:fldCharType="separate"/>
-            </w:r>
-            <w:r>
-              <w:rPr>
-                <w:noProof/>
-              </w:rPr>
-              <w:t>1</w:t>
-            </w:r>
-            <w:r>
-              <w:rPr>
-                <w:noProof/>
-              </w:rPr>
-              <w:fldChar w:fldCharType="end"/>
-            </w:r>
+            <w:fldSimple w:instr=" SEQ ( \* ARABIC ">
+              <w:r>
+                <w:rPr>
+                  <w:noProof/>
+                </w:rPr>
+                <w:t>1</w:t>
+              </w:r>
+            </w:fldSimple>
             <w:r>
               <w:t>.</w:t>
             </w:r>
@@ -15623,27 +15481,14 @@
             <w:r>
               <w:t>(2.</w:t>
             </w:r>
-            <w:r>
-              <w:fldChar w:fldCharType="begin"/>
-            </w:r>
-            <w:r>
-              <w:instrText xml:space="preserve"> SEQ ( \* ARABIC </w:instrText>
-            </w:r>
-            <w:r>
-              <w:fldChar w:fldCharType="separate"/>
-            </w:r>
-            <w:r>
-              <w:rPr>
-                <w:noProof/>
-              </w:rPr>
-              <w:t>1</w:t>
-            </w:r>
-            <w:r>
-              <w:rPr>
-                <w:noProof/>
-              </w:rPr>
-              <w:fldChar w:fldCharType="end"/>
-            </w:r>
+            <w:fldSimple w:instr=" SEQ ( \* ARABIC ">
+              <w:r>
+                <w:rPr>
+                  <w:noProof/>
+                </w:rPr>
+                <w:t>1</w:t>
+              </w:r>
+            </w:fldSimple>
             <w:r>
               <w:t>.</w:t>
             </w:r>
@@ -15987,27 +15832,14 @@
             <w:r>
               <w:t>(2.</w:t>
             </w:r>
-            <w:r>
-              <w:fldChar w:fldCharType="begin"/>
-            </w:r>
-            <w:r>
-              <w:instrText xml:space="preserve"> SEQ ( \* ARABIC </w:instrText>
-            </w:r>
-            <w:r>
-              <w:fldChar w:fldCharType="separate"/>
-            </w:r>
-            <w:r>
-              <w:rPr>
-                <w:noProof/>
-              </w:rPr>
-              <w:t>1</w:t>
-            </w:r>
-            <w:r>
-              <w:rPr>
-                <w:noProof/>
-              </w:rPr>
-              <w:fldChar w:fldCharType="end"/>
-            </w:r>
+            <w:fldSimple w:instr=" SEQ ( \* ARABIC ">
+              <w:r>
+                <w:rPr>
+                  <w:noProof/>
+                </w:rPr>
+                <w:t>1</w:t>
+              </w:r>
+            </w:fldSimple>
             <w:r>
               <w:t>.</w:t>
             </w:r>
@@ -16789,27 +16621,14 @@
             <w:r>
               <w:t>(2.</w:t>
             </w:r>
-            <w:r>
-              <w:fldChar w:fldCharType="begin"/>
-            </w:r>
-            <w:r>
-              <w:instrText xml:space="preserve"> SEQ ( \* ARABIC </w:instrText>
-            </w:r>
-            <w:r>
-              <w:fldChar w:fldCharType="separate"/>
-            </w:r>
-            <w:r>
-              <w:rPr>
-                <w:noProof/>
-              </w:rPr>
-              <w:t>1</w:t>
-            </w:r>
-            <w:r>
-              <w:rPr>
-                <w:noProof/>
-              </w:rPr>
-              <w:fldChar w:fldCharType="end"/>
-            </w:r>
+            <w:fldSimple w:instr=" SEQ ( \* ARABIC ">
+              <w:r>
+                <w:rPr>
+                  <w:noProof/>
+                </w:rPr>
+                <w:t>1</w:t>
+              </w:r>
+            </w:fldSimple>
             <w:r>
               <w:t>.</w:t>
             </w:r>
@@ -17271,27 +17090,14 @@
             <w:r>
               <w:t>(2.</w:t>
             </w:r>
-            <w:r>
-              <w:fldChar w:fldCharType="begin"/>
-            </w:r>
-            <w:r>
-              <w:instrText xml:space="preserve"> SEQ ( \* ARABIC </w:instrText>
-            </w:r>
-            <w:r>
-              <w:fldChar w:fldCharType="separate"/>
-            </w:r>
-            <w:r>
-              <w:rPr>
-                <w:noProof/>
-              </w:rPr>
-              <w:t>1</w:t>
-            </w:r>
-            <w:r>
-              <w:rPr>
-                <w:noProof/>
-              </w:rPr>
-              <w:fldChar w:fldCharType="end"/>
-            </w:r>
+            <w:fldSimple w:instr=" SEQ ( \* ARABIC ">
+              <w:r>
+                <w:rPr>
+                  <w:noProof/>
+                </w:rPr>
+                <w:t>1</w:t>
+              </w:r>
+            </w:fldSimple>
             <w:r>
               <w:t>.</w:t>
             </w:r>
@@ -17800,27 +17606,14 @@
             <w:r>
               <w:t>(2.</w:t>
             </w:r>
-            <w:r>
-              <w:fldChar w:fldCharType="begin"/>
-            </w:r>
-            <w:r>
-              <w:instrText xml:space="preserve"> SEQ ( \* ARABIC </w:instrText>
-            </w:r>
-            <w:r>
-              <w:fldChar w:fldCharType="separate"/>
-            </w:r>
-            <w:r>
-              <w:rPr>
-                <w:noProof/>
-              </w:rPr>
-              <w:t>1</w:t>
-            </w:r>
-            <w:r>
-              <w:rPr>
-                <w:noProof/>
-              </w:rPr>
-              <w:fldChar w:fldCharType="end"/>
-            </w:r>
+            <w:fldSimple w:instr=" SEQ ( \* ARABIC ">
+              <w:r>
+                <w:rPr>
+                  <w:noProof/>
+                </w:rPr>
+                <w:t>1</w:t>
+              </w:r>
+            </w:fldSimple>
             <w:r>
               <w:t>.</w:t>
             </w:r>
@@ -18945,27 +18738,14 @@
             <w:r>
               <w:t xml:space="preserve"> (2.</w:t>
             </w:r>
-            <w:r>
-              <w:fldChar w:fldCharType="begin"/>
-            </w:r>
-            <w:r>
-              <w:instrText xml:space="preserve"> SEQ ( \* ARABIC </w:instrText>
-            </w:r>
-            <w:r>
-              <w:fldChar w:fldCharType="separate"/>
-            </w:r>
-            <w:r>
-              <w:rPr>
-                <w:noProof/>
-              </w:rPr>
-              <w:t>1</w:t>
-            </w:r>
-            <w:r>
-              <w:rPr>
-                <w:noProof/>
-              </w:rPr>
-              <w:fldChar w:fldCharType="end"/>
-            </w:r>
+            <w:fldSimple w:instr=" SEQ ( \* ARABIC ">
+              <w:r>
+                <w:rPr>
+                  <w:noProof/>
+                </w:rPr>
+                <w:t>1</w:t>
+              </w:r>
+            </w:fldSimple>
             <w:r>
               <w:t>.</w:t>
             </w:r>
@@ -19496,27 +19276,14 @@
             <w:r>
               <w:t>(2.</w:t>
             </w:r>
-            <w:r>
-              <w:fldChar w:fldCharType="begin"/>
-            </w:r>
-            <w:r>
-              <w:instrText xml:space="preserve"> SEQ ( \* ARABIC </w:instrText>
-            </w:r>
-            <w:r>
-              <w:fldChar w:fldCharType="separate"/>
-            </w:r>
-            <w:r>
-              <w:rPr>
-                <w:noProof/>
-              </w:rPr>
-              <w:t>1</w:t>
-            </w:r>
-            <w:r>
-              <w:rPr>
-                <w:noProof/>
-              </w:rPr>
-              <w:fldChar w:fldCharType="end"/>
-            </w:r>
+            <w:fldSimple w:instr=" SEQ ( \* ARABIC ">
+              <w:r>
+                <w:rPr>
+                  <w:noProof/>
+                </w:rPr>
+                <w:t>1</w:t>
+              </w:r>
+            </w:fldSimple>
             <w:r>
               <w:t>.</w:t>
             </w:r>
@@ -19781,27 +19548,14 @@
             <w:r>
               <w:t>(2.</w:t>
             </w:r>
-            <w:r>
-              <w:fldChar w:fldCharType="begin"/>
-            </w:r>
-            <w:r>
-              <w:instrText xml:space="preserve"> SEQ ( \* ARABIC </w:instrText>
-            </w:r>
-            <w:r>
-              <w:fldChar w:fldCharType="separate"/>
-            </w:r>
-            <w:r>
-              <w:rPr>
-                <w:noProof/>
-              </w:rPr>
-              <w:t>1</w:t>
-            </w:r>
-            <w:r>
-              <w:rPr>
-                <w:noProof/>
-              </w:rPr>
-              <w:fldChar w:fldCharType="end"/>
-            </w:r>
+            <w:fldSimple w:instr=" SEQ ( \* ARABIC ">
+              <w:r>
+                <w:rPr>
+                  <w:noProof/>
+                </w:rPr>
+                <w:t>1</w:t>
+              </w:r>
+            </w:fldSimple>
             <w:r>
               <w:t>.</w:t>
             </w:r>
@@ -20561,27 +20315,14 @@
             <w:r>
               <w:t>(2.</w:t>
             </w:r>
-            <w:r>
-              <w:fldChar w:fldCharType="begin"/>
-            </w:r>
-            <w:r>
-              <w:instrText xml:space="preserve"> SEQ ( \* ARABIC </w:instrText>
-            </w:r>
-            <w:r>
-              <w:fldChar w:fldCharType="separate"/>
-            </w:r>
-            <w:r>
-              <w:rPr>
-                <w:noProof/>
-              </w:rPr>
-              <w:t>1</w:t>
-            </w:r>
-            <w:r>
-              <w:rPr>
-                <w:noProof/>
-              </w:rPr>
-              <w:fldChar w:fldCharType="end"/>
-            </w:r>
+            <w:fldSimple w:instr=" SEQ ( \* ARABIC ">
+              <w:r>
+                <w:rPr>
+                  <w:noProof/>
+                </w:rPr>
+                <w:t>1</w:t>
+              </w:r>
+            </w:fldSimple>
             <w:r>
               <w:t>.3</w:t>
             </w:r>
@@ -20731,27 +20472,7 @@
           <w:szCs w:val="24"/>
           <w:lang w:eastAsia="en-CA"/>
         </w:rPr>
-        <w:t xml:space="preserve">hese operators obey bosonic commutation relations, </w:t>
-      </w:r>
-      <w:proofErr w:type="spellStart"/>
-      <w:r>
-        <w:rPr>
-          <w:rFonts w:eastAsia="Times New Roman" w:cs="Times New Roman"/>
-          <w:color w:val="000000"/>
-          <w:szCs w:val="24"/>
-          <w:lang w:eastAsia="en-CA"/>
-        </w:rPr>
-        <w:t>ie</w:t>
-      </w:r>
-      <w:proofErr w:type="spellEnd"/>
-      <w:r>
-        <w:rPr>
-          <w:rFonts w:eastAsia="Times New Roman" w:cs="Times New Roman"/>
-          <w:color w:val="000000"/>
-          <w:szCs w:val="24"/>
-          <w:lang w:eastAsia="en-CA"/>
-        </w:rPr>
-        <w:t>:</w:t>
+        <w:t>hese operators obey bosonic commutation relations, ie:</w:t>
       </w:r>
     </w:p>
     <w:tbl>
@@ -21248,27 +20969,14 @@
             <w:r>
               <w:t>(2.</w:t>
             </w:r>
-            <w:r>
-              <w:fldChar w:fldCharType="begin"/>
-            </w:r>
-            <w:r>
-              <w:instrText xml:space="preserve"> SEQ ( \* ARABIC </w:instrText>
-            </w:r>
-            <w:r>
-              <w:fldChar w:fldCharType="separate"/>
-            </w:r>
-            <w:r>
-              <w:rPr>
-                <w:noProof/>
-              </w:rPr>
-              <w:t>1</w:t>
-            </w:r>
-            <w:r>
-              <w:rPr>
-                <w:noProof/>
-              </w:rPr>
-              <w:fldChar w:fldCharType="end"/>
-            </w:r>
+            <w:fldSimple w:instr=" SEQ ( \* ARABIC ">
+              <w:r>
+                <w:rPr>
+                  <w:noProof/>
+                </w:rPr>
+                <w:t>1</w:t>
+              </w:r>
+            </w:fldSimple>
             <w:r>
               <w:t>.</w:t>
             </w:r>
@@ -23423,27 +23131,14 @@
             <w:r>
               <w:t xml:space="preserve"> (2.</w:t>
             </w:r>
-            <w:r>
-              <w:fldChar w:fldCharType="begin"/>
-            </w:r>
-            <w:r>
-              <w:instrText xml:space="preserve"> SEQ ( \* ARABIC </w:instrText>
-            </w:r>
-            <w:r>
-              <w:fldChar w:fldCharType="separate"/>
-            </w:r>
-            <w:r>
-              <w:rPr>
-                <w:noProof/>
-              </w:rPr>
-              <w:t>1</w:t>
-            </w:r>
-            <w:r>
-              <w:rPr>
-                <w:noProof/>
-              </w:rPr>
-              <w:fldChar w:fldCharType="end"/>
-            </w:r>
+            <w:fldSimple w:instr=" SEQ ( \* ARABIC ">
+              <w:r>
+                <w:rPr>
+                  <w:noProof/>
+                </w:rPr>
+                <w:t>1</w:t>
+              </w:r>
+            </w:fldSimple>
             <w:r>
               <w:t>.</w:t>
             </w:r>
@@ -23981,27 +23676,14 @@
             <w:r>
               <w:t>(2.</w:t>
             </w:r>
-            <w:r>
-              <w:fldChar w:fldCharType="begin"/>
-            </w:r>
-            <w:r>
-              <w:instrText xml:space="preserve"> SEQ ( \* ARABIC </w:instrText>
-            </w:r>
-            <w:r>
-              <w:fldChar w:fldCharType="separate"/>
-            </w:r>
-            <w:r>
-              <w:rPr>
-                <w:noProof/>
-              </w:rPr>
-              <w:t>1</w:t>
-            </w:r>
-            <w:r>
-              <w:rPr>
-                <w:noProof/>
-              </w:rPr>
-              <w:fldChar w:fldCharType="end"/>
-            </w:r>
+            <w:fldSimple w:instr=" SEQ ( \* ARABIC ">
+              <w:r>
+                <w:rPr>
+                  <w:noProof/>
+                </w:rPr>
+                <w:t>1</w:t>
+              </w:r>
+            </w:fldSimple>
             <w:r>
               <w:t>.</w:t>
             </w:r>
@@ -24271,27 +23953,14 @@
             <w:r>
               <w:t>(2.</w:t>
             </w:r>
-            <w:r>
-              <w:fldChar w:fldCharType="begin"/>
-            </w:r>
-            <w:r>
-              <w:instrText xml:space="preserve"> SEQ ( \* ARABIC </w:instrText>
-            </w:r>
-            <w:r>
-              <w:fldChar w:fldCharType="separate"/>
-            </w:r>
-            <w:r>
-              <w:rPr>
-                <w:noProof/>
-              </w:rPr>
-              <w:t>1</w:t>
-            </w:r>
-            <w:r>
-              <w:rPr>
-                <w:noProof/>
-              </w:rPr>
-              <w:fldChar w:fldCharType="end"/>
-            </w:r>
+            <w:fldSimple w:instr=" SEQ ( \* ARABIC ">
+              <w:r>
+                <w:rPr>
+                  <w:noProof/>
+                </w:rPr>
+                <w:t>1</w:t>
+              </w:r>
+            </w:fldSimple>
             <w:r>
               <w:t>.</w:t>
             </w:r>
@@ -24604,27 +24273,14 @@
             <w:r>
               <w:t>(2.</w:t>
             </w:r>
-            <w:r>
-              <w:fldChar w:fldCharType="begin"/>
-            </w:r>
-            <w:r>
-              <w:instrText xml:space="preserve"> SEQ ( \* ARABIC </w:instrText>
-            </w:r>
-            <w:r>
-              <w:fldChar w:fldCharType="separate"/>
-            </w:r>
-            <w:r>
-              <w:rPr>
-                <w:noProof/>
-              </w:rPr>
-              <w:t>1</w:t>
-            </w:r>
-            <w:r>
-              <w:rPr>
-                <w:noProof/>
-              </w:rPr>
-              <w:fldChar w:fldCharType="end"/>
-            </w:r>
+            <w:fldSimple w:instr=" SEQ ( \* ARABIC ">
+              <w:r>
+                <w:rPr>
+                  <w:noProof/>
+                </w:rPr>
+                <w:t>1</w:t>
+              </w:r>
+            </w:fldSimple>
             <w:r>
               <w:t>.</w:t>
             </w:r>
@@ -25023,27 +24679,14 @@
             <w:r>
               <w:t>(2.</w:t>
             </w:r>
-            <w:r>
-              <w:fldChar w:fldCharType="begin"/>
-            </w:r>
-            <w:r>
-              <w:instrText xml:space="preserve"> SEQ ( \* ARABIC </w:instrText>
-            </w:r>
-            <w:r>
-              <w:fldChar w:fldCharType="separate"/>
-            </w:r>
-            <w:r>
-              <w:rPr>
-                <w:noProof/>
-              </w:rPr>
-              <w:t>1</w:t>
-            </w:r>
-            <w:r>
-              <w:rPr>
-                <w:noProof/>
-              </w:rPr>
-              <w:fldChar w:fldCharType="end"/>
-            </w:r>
+            <w:fldSimple w:instr=" SEQ ( \* ARABIC ">
+              <w:r>
+                <w:rPr>
+                  <w:noProof/>
+                </w:rPr>
+                <w:t>1</w:t>
+              </w:r>
+            </w:fldSimple>
             <w:r>
               <w:t>.</w:t>
             </w:r>
@@ -25332,27 +24975,14 @@
             <w:r>
               <w:t>(2.</w:t>
             </w:r>
-            <w:r>
-              <w:fldChar w:fldCharType="begin"/>
-            </w:r>
-            <w:r>
-              <w:instrText xml:space="preserve"> SEQ ( \* ARABIC </w:instrText>
-            </w:r>
-            <w:r>
-              <w:fldChar w:fldCharType="separate"/>
-            </w:r>
-            <w:r>
-              <w:rPr>
-                <w:noProof/>
-              </w:rPr>
-              <w:t>1</w:t>
-            </w:r>
-            <w:r>
-              <w:rPr>
-                <w:noProof/>
-              </w:rPr>
-              <w:fldChar w:fldCharType="end"/>
-            </w:r>
+            <w:fldSimple w:instr=" SEQ ( \* ARABIC ">
+              <w:r>
+                <w:rPr>
+                  <w:noProof/>
+                </w:rPr>
+                <w:t>1</w:t>
+              </w:r>
+            </w:fldSimple>
             <w:r>
               <w:t>.</w:t>
             </w:r>
@@ -25665,27 +25295,14 @@
             <w:r>
               <w:t>(2.</w:t>
             </w:r>
-            <w:r>
-              <w:fldChar w:fldCharType="begin"/>
-            </w:r>
-            <w:r>
-              <w:instrText xml:space="preserve"> SEQ ( \* ARABIC </w:instrText>
-            </w:r>
-            <w:r>
-              <w:fldChar w:fldCharType="separate"/>
-            </w:r>
-            <w:r>
-              <w:rPr>
-                <w:noProof/>
-              </w:rPr>
-              <w:t>1</w:t>
-            </w:r>
-            <w:r>
-              <w:rPr>
-                <w:noProof/>
-              </w:rPr>
-              <w:fldChar w:fldCharType="end"/>
-            </w:r>
+            <w:fldSimple w:instr=" SEQ ( \* ARABIC ">
+              <w:r>
+                <w:rPr>
+                  <w:noProof/>
+                </w:rPr>
+                <w:t>1</w:t>
+              </w:r>
+            </w:fldSimple>
             <w:r>
               <w:t>.</w:t>
             </w:r>
@@ -26178,27 +25795,14 @@
             <w:r>
               <w:t>(2.</w:t>
             </w:r>
-            <w:r>
-              <w:fldChar w:fldCharType="begin"/>
-            </w:r>
-            <w:r>
-              <w:instrText xml:space="preserve"> SEQ ( \* ARABIC </w:instrText>
-            </w:r>
-            <w:r>
-              <w:fldChar w:fldCharType="separate"/>
-            </w:r>
-            <w:r>
-              <w:rPr>
-                <w:noProof/>
-              </w:rPr>
-              <w:t>1</w:t>
-            </w:r>
-            <w:r>
-              <w:rPr>
-                <w:noProof/>
-              </w:rPr>
-              <w:fldChar w:fldCharType="end"/>
-            </w:r>
+            <w:fldSimple w:instr=" SEQ ( \* ARABIC ">
+              <w:r>
+                <w:rPr>
+                  <w:noProof/>
+                </w:rPr>
+                <w:t>1</w:t>
+              </w:r>
+            </w:fldSimple>
             <w:r>
               <w:t>.</w:t>
             </w:r>
@@ -26702,27 +26306,14 @@
             <w:r>
               <w:t>(2.</w:t>
             </w:r>
-            <w:r>
-              <w:fldChar w:fldCharType="begin"/>
-            </w:r>
-            <w:r>
-              <w:instrText xml:space="preserve"> SEQ ( \* ARABIC </w:instrText>
-            </w:r>
-            <w:r>
-              <w:fldChar w:fldCharType="separate"/>
-            </w:r>
-            <w:r>
-              <w:rPr>
-                <w:noProof/>
-              </w:rPr>
-              <w:t>1</w:t>
-            </w:r>
-            <w:r>
-              <w:rPr>
-                <w:noProof/>
-              </w:rPr>
-              <w:fldChar w:fldCharType="end"/>
-            </w:r>
+            <w:fldSimple w:instr=" SEQ ( \* ARABIC ">
+              <w:r>
+                <w:rPr>
+                  <w:noProof/>
+                </w:rPr>
+                <w:t>1</w:t>
+              </w:r>
+            </w:fldSimple>
             <w:r>
               <w:t>.</w:t>
             </w:r>
@@ -27389,27 +26980,14 @@
             <w:r>
               <w:t xml:space="preserve">  (2.</w:t>
             </w:r>
-            <w:r>
-              <w:fldChar w:fldCharType="begin"/>
-            </w:r>
-            <w:r>
-              <w:instrText xml:space="preserve"> SEQ ( \* ARABIC </w:instrText>
-            </w:r>
-            <w:r>
-              <w:fldChar w:fldCharType="separate"/>
-            </w:r>
-            <w:r>
-              <w:rPr>
-                <w:noProof/>
-              </w:rPr>
-              <w:t>1</w:t>
-            </w:r>
-            <w:r>
-              <w:rPr>
-                <w:noProof/>
-              </w:rPr>
-              <w:fldChar w:fldCharType="end"/>
-            </w:r>
+            <w:fldSimple w:instr=" SEQ ( \* ARABIC ">
+              <w:r>
+                <w:rPr>
+                  <w:noProof/>
+                </w:rPr>
+                <w:t>1</w:t>
+              </w:r>
+            </w:fldSimple>
             <w:r>
               <w:t>.</w:t>
             </w:r>
@@ -28498,27 +28076,14 @@
             <w:r>
               <w:t>(2.</w:t>
             </w:r>
-            <w:r>
-              <w:fldChar w:fldCharType="begin"/>
-            </w:r>
-            <w:r>
-              <w:instrText xml:space="preserve"> SEQ ( \* ARABIC </w:instrText>
-            </w:r>
-            <w:r>
-              <w:fldChar w:fldCharType="separate"/>
-            </w:r>
-            <w:r>
-              <w:rPr>
-                <w:noProof/>
-              </w:rPr>
-              <w:t>1</w:t>
-            </w:r>
-            <w:r>
-              <w:rPr>
-                <w:noProof/>
-              </w:rPr>
-              <w:fldChar w:fldCharType="end"/>
-            </w:r>
+            <w:fldSimple w:instr=" SEQ ( \* ARABIC ">
+              <w:r>
+                <w:rPr>
+                  <w:noProof/>
+                </w:rPr>
+                <w:t>1</w:t>
+              </w:r>
+            </w:fldSimple>
             <w:r>
               <w:t>.52)</w:t>
             </w:r>
@@ -29363,7 +28928,6 @@
         </w:rPr>
         <w:t>(</w:t>
       </w:r>
-      <w:proofErr w:type="spellStart"/>
       <w:r>
         <w:rPr>
           <w:rFonts w:ascii="Batang" w:eastAsia="Batang" w:hAnsi="Batang" w:cs="Batang" w:hint="eastAsia"/>
@@ -29374,7 +28938,6 @@
         </w:rPr>
         <w:t>홍정기</w:t>
       </w:r>
-      <w:proofErr w:type="spellEnd"/>
       <w:r>
         <w:rPr>
           <w:rFonts w:eastAsia="Times New Roman" w:cs="Times New Roman"/>
@@ -29392,27 +28955,7 @@
           <w:szCs w:val="24"/>
           <w:lang w:eastAsia="en-CA"/>
         </w:rPr>
-        <w:t xml:space="preserve">, </w:t>
-      </w:r>
-      <w:proofErr w:type="spellStart"/>
-      <w:r>
-        <w:rPr>
-          <w:rFonts w:eastAsia="Times New Roman" w:cs="Times New Roman"/>
-          <w:color w:val="000000"/>
-          <w:szCs w:val="24"/>
-          <w:lang w:eastAsia="en-CA"/>
-        </w:rPr>
-        <w:t>Zheyu</w:t>
-      </w:r>
-      <w:proofErr w:type="spellEnd"/>
-      <w:r>
-        <w:rPr>
-          <w:rFonts w:eastAsia="Times New Roman" w:cs="Times New Roman"/>
-          <w:color w:val="000000"/>
-          <w:szCs w:val="24"/>
-          <w:lang w:eastAsia="en-CA"/>
-        </w:rPr>
-        <w:t xml:space="preserve"> Ou </w:t>
+        <w:t xml:space="preserve">, Zheyu Ou </w:t>
       </w:r>
       <w:r>
         <w:rPr>
@@ -29424,7 +28967,6 @@
         </w:rPr>
         <w:t>(</w:t>
       </w:r>
-      <w:proofErr w:type="spellStart"/>
       <w:r>
         <w:rPr>
           <w:rFonts w:ascii="MS Mincho" w:eastAsia="MS Mincho" w:hAnsi="MS Mincho" w:cs="MS Mincho" w:hint="eastAsia"/>
@@ -29445,7 +28987,6 @@
         </w:rPr>
         <w:t>泽宇</w:t>
       </w:r>
-      <w:proofErr w:type="spellEnd"/>
       <w:r>
         <w:rPr>
           <w:rFonts w:eastAsia="Times New Roman" w:cs="Times New Roman"/>
@@ -29844,16 +29385,7 @@
           <w:szCs w:val="24"/>
           <w:lang w:eastAsia="en-CA"/>
         </w:rPr>
-        <w:t xml:space="preserve"> (this has a multiplicity of 2) – as seen</w:t>
-      </w:r>
-      <w:r>
-        <w:rPr>
-          <w:rFonts w:eastAsia="Times New Roman" w:cs="Times New Roman"/>
-          <w:color w:val="202122"/>
-          <w:szCs w:val="24"/>
-          <w:lang w:eastAsia="en-CA"/>
-        </w:rPr>
-        <w:t xml:space="preserve"> in figure 2.2.1.1, in the image la</w:t>
+        <w:t xml:space="preserve"> (this has a multiplicity of 2) – as seen in figure 2.2.1.1, in the image la</w:t>
       </w:r>
       <w:r>
         <w:rPr>
@@ -30327,15 +29859,7 @@
                           <w:szCs w:val="24"/>
                           <w:lang w:eastAsia="en-CA"/>
                         </w:rPr>
-                        <m:t>0</m:t>
-                      </m:r>
-                      <m:r>
-                        <w:rPr>
-                          <w:rFonts w:ascii="Cambria Math" w:eastAsia="Times New Roman" w:hAnsi="Cambria Math" w:cs="Times New Roman"/>
-                          <w:szCs w:val="24"/>
-                          <w:lang w:eastAsia="en-CA"/>
-                        </w:rPr>
-                        <m:t>0</m:t>
+                        <m:t>00</m:t>
                       </m:r>
                     </m:e>
                   </m:d>
@@ -30439,19 +29963,7 @@
               </w:rPr>
             </w:pPr>
             <w:r>
-              <w:t>(2.</w:t>
-            </w:r>
-            <w:r>
-              <w:t>2</w:t>
-            </w:r>
-            <w:r>
-              <w:t>.</w:t>
-            </w:r>
-            <w:r>
-              <w:t>1</w:t>
-            </w:r>
-            <w:r>
-              <w:t>)</w:t>
+              <w:t>(2.2.1)</w:t>
             </w:r>
           </w:p>
         </w:tc>
@@ -31627,16 +31139,7 @@
                 <w:szCs w:val="16"/>
                 <w:lang w:eastAsia="en-CA"/>
               </w:rPr>
-              <w:t xml:space="preserve">Figure 2.2.1.2 – The </w:t>
-            </w:r>
-            <w:r>
-              <w:rPr>
-                <w:rFonts w:eastAsia="Times New Roman" w:cs="Times New Roman"/>
-                <w:sz w:val="16"/>
-                <w:szCs w:val="16"/>
-                <w:lang w:eastAsia="en-CA"/>
-              </w:rPr>
-              <w:t>HOM Dip</w:t>
+              <w:t>Figure 2.2.1.2 – The HOM Dip</w:t>
             </w:r>
           </w:p>
         </w:tc>
@@ -33403,15 +32906,7 @@
                               <w:szCs w:val="24"/>
                               <w:lang w:eastAsia="en-CA"/>
                             </w:rPr>
-                            <m:t>+</m:t>
-                          </m:r>
-                          <m:r>
-                            <w:rPr>
-                              <w:rFonts w:ascii="Cambria Math" w:eastAsia="Times New Roman" w:hAnsi="Cambria Math" w:cs="Times New Roman"/>
-                              <w:szCs w:val="24"/>
-                              <w:lang w:eastAsia="en-CA"/>
-                            </w:rPr>
-                            <m:t>(</m:t>
+                            <m:t>+(</m:t>
                           </m:r>
                           <m:acc>
                             <m:accPr>
@@ -33599,15 +33094,7 @@
                           <w:szCs w:val="24"/>
                           <w:lang w:eastAsia="en-CA"/>
                         </w:rPr>
-                        <m:t>2</m:t>
-                      </m:r>
-                      <m:r>
-                        <w:rPr>
-                          <w:rFonts w:ascii="Cambria Math" w:eastAsia="Times New Roman" w:hAnsi="Cambria Math" w:cs="Times New Roman"/>
-                          <w:szCs w:val="24"/>
-                          <w:lang w:eastAsia="en-CA"/>
-                        </w:rPr>
-                        <m:t>0</m:t>
+                        <m:t>20</m:t>
                       </m:r>
                     </m:e>
                   </m:d>
@@ -33663,15 +33150,7 @@
                           <w:szCs w:val="24"/>
                           <w:lang w:eastAsia="en-CA"/>
                         </w:rPr>
-                        <m:t>0</m:t>
-                      </m:r>
-                      <m:r>
-                        <w:rPr>
-                          <w:rFonts w:ascii="Cambria Math" w:eastAsia="Times New Roman" w:hAnsi="Cambria Math" w:cs="Times New Roman"/>
-                          <w:szCs w:val="24"/>
-                          <w:lang w:eastAsia="en-CA"/>
-                        </w:rPr>
-                        <m:t>2</m:t>
+                        <m:t>02</m:t>
                       </m:r>
                     </m:e>
                   </m:d>
@@ -34354,14 +33833,7 @@
                     <w:rFonts w:ascii="Cambria Math" w:hAnsi="Cambria Math"/>
                     <w:lang w:eastAsia="en-CA"/>
                   </w:rPr>
-                  <m:t>⟨</m:t>
-                </m:r>
-                <m:r>
-                  <w:rPr>
-                    <w:rFonts w:ascii="Cambria Math" w:hAnsi="Cambria Math"/>
-                    <w:lang w:eastAsia="en-CA"/>
-                  </w:rPr>
-                  <m:t>∆</m:t>
+                  <m:t>⟨∆</m:t>
                 </m:r>
                 <m:sSub>
                   <m:sSubPr>
@@ -34453,21 +33925,7 @@
                     <w:rFonts w:ascii="Cambria Math" w:hAnsi="Cambria Math"/>
                     <w:lang w:eastAsia="en-CA"/>
                   </w:rPr>
-                  <m:t>(t+τ)</m:t>
-                </m:r>
-                <m:r>
-                  <w:rPr>
-                    <w:rFonts w:ascii="Cambria Math" w:hAnsi="Cambria Math"/>
-                    <w:lang w:eastAsia="en-CA"/>
-                  </w:rPr>
-                  <m:t>∝</m:t>
-                </m:r>
-                <m:r>
-                  <w:rPr>
-                    <w:rFonts w:ascii="Cambria Math" w:hAnsi="Cambria Math"/>
-                    <w:lang w:eastAsia="en-CA"/>
-                  </w:rPr>
-                  <m:t>⟨</m:t>
+                  <m:t>(t+τ)∝⟨</m:t>
                 </m:r>
                 <m:sSub>
                   <m:sSubPr>
@@ -34485,14 +33943,7 @@
                         <w:rFonts w:ascii="Cambria Math" w:hAnsi="Cambria Math"/>
                         <w:lang w:eastAsia="en-CA"/>
                       </w:rPr>
-                      <m:t>∆</m:t>
-                    </m:r>
-                    <m:r>
-                      <w:rPr>
-                        <w:rFonts w:ascii="Cambria Math" w:hAnsi="Cambria Math"/>
-                        <w:lang w:eastAsia="en-CA"/>
-                      </w:rPr>
-                      <m:t>I</m:t>
+                      <m:t>∆I</m:t>
                     </m:r>
                   </m:e>
                   <m:sub>
@@ -34541,14 +33992,7 @@
                         <w:rFonts w:ascii="Cambria Math" w:hAnsi="Cambria Math"/>
                         <w:lang w:eastAsia="en-CA"/>
                       </w:rPr>
-                      <m:t>∆</m:t>
-                    </m:r>
-                    <m:r>
-                      <w:rPr>
-                        <w:rFonts w:ascii="Cambria Math" w:hAnsi="Cambria Math"/>
-                        <w:lang w:eastAsia="en-CA"/>
-                      </w:rPr>
-                      <m:t>I</m:t>
+                      <m:t>∆I</m:t>
                     </m:r>
                   </m:e>
                   <m:sub>
@@ -34566,14 +34010,7 @@
                     <w:rFonts w:ascii="Cambria Math" w:hAnsi="Cambria Math"/>
                     <w:lang w:eastAsia="en-CA"/>
                   </w:rPr>
-                  <m:t>(t+τ)</m:t>
-                </m:r>
-                <m:r>
-                  <w:rPr>
-                    <w:rFonts w:ascii="Cambria Math" w:hAnsi="Cambria Math"/>
-                    <w:lang w:eastAsia="en-CA"/>
-                  </w:rPr>
-                  <m:t>⟩</m:t>
+                  <m:t>(t+τ)⟩</m:t>
                 </m:r>
               </m:oMath>
             </m:oMathPara>
@@ -34606,19 +34043,7 @@
               </w:rPr>
             </w:pPr>
             <w:r>
-              <w:t>(2.</w:t>
-            </w:r>
-            <w:r>
-              <w:t>3</w:t>
-            </w:r>
-            <w:r>
-              <w:t>.</w:t>
-            </w:r>
-            <w:r>
-              <w:t>1</w:t>
-            </w:r>
-            <w:r>
-              <w:t>)</w:t>
+              <w:t>(2.3.1)</w:t>
             </w:r>
           </w:p>
         </w:tc>
@@ -34903,14 +34328,7 @@
                         <w:rFonts w:ascii="Cambria Math" w:hAnsi="Cambria Math"/>
                         <w:lang w:eastAsia="en-CA"/>
                       </w:rPr>
-                      <m:t>(t+τ)</m:t>
-                    </m:r>
-                    <m:r>
-                      <w:rPr>
-                        <w:rFonts w:ascii="Cambria Math" w:hAnsi="Cambria Math"/>
-                        <w:lang w:eastAsia="en-CA"/>
-                      </w:rPr>
-                      <m:t>⟩</m:t>
+                      <m:t>(t+τ)⟩</m:t>
                     </m:r>
                   </m:num>
                   <m:den>
@@ -34993,14 +34411,7 @@
                             <w:rFonts w:ascii="Cambria Math" w:hAnsi="Cambria Math"/>
                             <w:lang w:eastAsia="en-CA"/>
                           </w:rPr>
-                          <m:t>⟨</m:t>
-                        </m:r>
-                        <m:r>
-                          <w:rPr>
-                            <w:rFonts w:ascii="Cambria Math" w:hAnsi="Cambria Math"/>
-                            <w:lang w:eastAsia="en-CA"/>
-                          </w:rPr>
-                          <m:t>I</m:t>
+                          <m:t>⟨I</m:t>
                         </m:r>
                       </m:e>
                       <m:sub>
@@ -35018,14 +34429,7 @@
                         <w:rFonts w:ascii="Cambria Math" w:hAnsi="Cambria Math"/>
                         <w:lang w:eastAsia="en-CA"/>
                       </w:rPr>
-                      <m:t>(t+τ)</m:t>
-                    </m:r>
-                    <m:r>
-                      <w:rPr>
-                        <w:rFonts w:ascii="Cambria Math" w:hAnsi="Cambria Math"/>
-                        <w:lang w:eastAsia="en-CA"/>
-                      </w:rPr>
-                      <m:t>⟩</m:t>
+                      <m:t>(t+τ)⟩</m:t>
                     </m:r>
                   </m:den>
                 </m:f>
@@ -35060,13 +34464,7 @@
               </w:rPr>
             </w:pPr>
             <w:r>
-              <w:t>(2.3.</w:t>
-            </w:r>
-            <w:r>
-              <w:t>2</w:t>
-            </w:r>
-            <w:r>
-              <w:t>)</w:t>
+              <w:t>(2.3.2)</w:t>
             </w:r>
           </w:p>
         </w:tc>
@@ -35125,27 +34523,7 @@
           <w:lang w:eastAsia="en-CA"/>
         </w:rPr>
         <w:tab/>
-        <w:t xml:space="preserve">How does this relate to quantum optics? We don’t have photocurrents, or intensities, but rather individual photons instead. As the number of photons increase, the more intense the light source becomes, thus we can draw a proportionality between </w:t>
-      </w:r>
-      <w:proofErr w:type="gramStart"/>
-      <w:r>
-        <w:rPr>
-          <w:rFonts w:eastAsia="Times New Roman" w:cs="Times New Roman"/>
-          <w:color w:val="202122"/>
-          <w:szCs w:val="24"/>
-          <w:lang w:eastAsia="en-CA"/>
-        </w:rPr>
-        <w:t>he</w:t>
-      </w:r>
-      <w:proofErr w:type="gramEnd"/>
-      <w:r>
-        <w:rPr>
-          <w:rFonts w:eastAsia="Times New Roman" w:cs="Times New Roman"/>
-          <w:color w:val="202122"/>
-          <w:szCs w:val="24"/>
-          <w:lang w:eastAsia="en-CA"/>
-        </w:rPr>
-        <w:t xml:space="preserve"> number of photons and intensity. This relationship lends itself to the following redefini</w:t>
+        <w:t>How does this relate to quantum optics? We don’t have photocurrents, or intensities, but rather individual photons instead. As the number of photons increase, the more intense the light source becomes, thus we can draw a proportionality between he number of photons and intensity. This relationship lends itself to the following redefini</w:t>
       </w:r>
       <w:r>
         <w:rPr>
@@ -35427,14 +34805,7 @@
                         <w:rFonts w:ascii="Cambria Math" w:hAnsi="Cambria Math"/>
                         <w:lang w:eastAsia="en-CA"/>
                       </w:rPr>
-                      <m:t>(t+τ)</m:t>
-                    </m:r>
-                    <m:r>
-                      <w:rPr>
-                        <w:rFonts w:ascii="Cambria Math" w:hAnsi="Cambria Math"/>
-                        <w:lang w:eastAsia="en-CA"/>
-                      </w:rPr>
-                      <m:t>⟩</m:t>
+                      <m:t>(t+τ)⟩</m:t>
                     </m:r>
                   </m:num>
                   <m:den>
@@ -35517,14 +34888,7 @@
                             <w:rFonts w:ascii="Cambria Math" w:hAnsi="Cambria Math"/>
                             <w:lang w:eastAsia="en-CA"/>
                           </w:rPr>
-                          <m:t>⟨</m:t>
-                        </m:r>
-                        <m:r>
-                          <w:rPr>
-                            <w:rFonts w:ascii="Cambria Math" w:hAnsi="Cambria Math"/>
-                            <w:lang w:eastAsia="en-CA"/>
-                          </w:rPr>
-                          <m:t>n</m:t>
+                          <m:t>⟨n</m:t>
                         </m:r>
                       </m:e>
                       <m:sub>
@@ -35542,14 +34906,7 @@
                         <w:rFonts w:ascii="Cambria Math" w:hAnsi="Cambria Math"/>
                         <w:lang w:eastAsia="en-CA"/>
                       </w:rPr>
-                      <m:t>(t+τ)</m:t>
-                    </m:r>
-                    <m:r>
-                      <w:rPr>
-                        <w:rFonts w:ascii="Cambria Math" w:hAnsi="Cambria Math"/>
-                        <w:lang w:eastAsia="en-CA"/>
-                      </w:rPr>
-                      <m:t>⟩</m:t>
+                      <m:t>(t+τ)⟩</m:t>
                     </m:r>
                   </m:den>
                 </m:f>
@@ -35584,13 +34941,7 @@
               </w:rPr>
             </w:pPr>
             <w:r>
-              <w:t>(2.3.</w:t>
-            </w:r>
-            <w:r>
-              <w:t>3</w:t>
-            </w:r>
-            <w:r>
-              <w:t>)</w:t>
+              <w:t>(2.3.3)</w:t>
             </w:r>
           </w:p>
         </w:tc>
@@ -35695,7 +35046,25 @@
           <w:szCs w:val="24"/>
           <w:lang w:eastAsia="en-CA"/>
         </w:rPr>
-        <w:t xml:space="preserve"> quantify the results of the experiment. In the next chapter I seek to employ these blocks to build an experiment to determine the distinguishability of the photons emitted from a given source. </w:t>
+        <w:t xml:space="preserve"> quantify the results of the experiment. In the next chapter I seek to employ these blocks to build an experiment </w:t>
+      </w:r>
+      <w:r>
+        <w:rPr>
+          <w:rFonts w:eastAsia="Times New Roman" w:cs="Times New Roman"/>
+          <w:color w:val="202122"/>
+          <w:szCs w:val="24"/>
+          <w:lang w:eastAsia="en-CA"/>
+        </w:rPr>
+        <w:t>that will help me determine the</w:t>
+      </w:r>
+      <w:r>
+        <w:rPr>
+          <w:rFonts w:eastAsia="Times New Roman" w:cs="Times New Roman"/>
+          <w:color w:val="202122"/>
+          <w:szCs w:val="24"/>
+          <w:lang w:eastAsia="en-CA"/>
+        </w:rPr>
+        <w:t xml:space="preserve"> distinguishability of the photons emitted from a given source. </w:t>
       </w:r>
     </w:p>
     <w:p>
@@ -35942,27 +35311,7 @@
           <w:szCs w:val="24"/>
           <w:lang w:eastAsia="en-CA"/>
         </w:rPr>
-        <w:t xml:space="preserve"> the number operators can be recast as the product of </w:t>
-      </w:r>
-      <w:proofErr w:type="spellStart"/>
-      <w:r>
-        <w:rPr>
-          <w:rFonts w:eastAsia="Times New Roman" w:cs="Times New Roman"/>
-          <w:color w:val="202122"/>
-          <w:szCs w:val="24"/>
-          <w:lang w:eastAsia="en-CA"/>
-        </w:rPr>
-        <w:t>adag</w:t>
-      </w:r>
-      <w:proofErr w:type="spellEnd"/>
-      <w:r>
-        <w:rPr>
-          <w:rFonts w:eastAsia="Times New Roman" w:cs="Times New Roman"/>
-          <w:color w:val="202122"/>
-          <w:szCs w:val="24"/>
-          <w:lang w:eastAsia="en-CA"/>
-        </w:rPr>
-        <w:t xml:space="preserve"> and a, this then becomes:</w:t>
+        <w:t xml:space="preserve"> the number operators can be recast as the product of adag and a, this then becomes:</w:t>
       </w:r>
     </w:p>
     <w:p>
@@ -36067,47 +35416,7 @@
           <w:szCs w:val="24"/>
           <w:lang w:eastAsia="en-CA"/>
         </w:rPr>
-        <w:t xml:space="preserve">Wherein the </w:t>
-      </w:r>
-      <w:proofErr w:type="spellStart"/>
-      <w:r>
-        <w:rPr>
-          <w:rFonts w:eastAsia="Times New Roman" w:cs="Times New Roman"/>
-          <w:color w:val="202122"/>
-          <w:szCs w:val="24"/>
-          <w:lang w:eastAsia="en-CA"/>
-        </w:rPr>
-        <w:t>the</w:t>
-      </w:r>
-      <w:proofErr w:type="spellEnd"/>
-      <w:r>
-        <w:rPr>
-          <w:rFonts w:eastAsia="Times New Roman" w:cs="Times New Roman"/>
-          <w:color w:val="202122"/>
-          <w:szCs w:val="24"/>
-          <w:lang w:eastAsia="en-CA"/>
-        </w:rPr>
-        <w:t xml:space="preserve"> creation operators of </w:t>
-      </w:r>
-      <w:proofErr w:type="gramStart"/>
-      <w:r>
-        <w:rPr>
-          <w:rFonts w:eastAsia="Times New Roman" w:cs="Times New Roman"/>
-          <w:color w:val="202122"/>
-          <w:szCs w:val="24"/>
-          <w:lang w:eastAsia="en-CA"/>
-        </w:rPr>
-        <w:t>photon</w:t>
-      </w:r>
-      <w:proofErr w:type="gramEnd"/>
-      <w:r>
-        <w:rPr>
-          <w:rFonts w:eastAsia="Times New Roman" w:cs="Times New Roman"/>
-          <w:color w:val="202122"/>
-          <w:szCs w:val="24"/>
-          <w:lang w:eastAsia="en-CA"/>
-        </w:rPr>
-        <w:t xml:space="preserve"> one and two are applied on some ground state. Thus, the output creation operators can be written as a normalized linear combination of the </w:t>
+        <w:t xml:space="preserve">Wherein the the creation operators of photon one and two are applied on some ground state. Thus, the output creation operators can be written as a normalized linear combination of the </w:t>
       </w:r>
       <w:r>
         <w:rPr>
@@ -36287,9 +35596,8 @@
           <w:szCs w:val="24"/>
           <w:lang w:eastAsia="en-CA"/>
         </w:rPr>
-        <w:t xml:space="preserve">Suppose we consider the simple case where there is no difference in frequency, </w:t>
-      </w:r>
-      <w:proofErr w:type="spellStart"/>
+        <w:t>Suppose we consider the simple case where there is no difference in frequency, ie delta=0 and</w:t>
+      </w:r>
       <w:r>
         <w:rPr>
           <w:rFonts w:eastAsia="Times New Roman" w:cs="Times New Roman"/>
@@ -36297,9 +35605,8 @@
           <w:szCs w:val="24"/>
           <w:lang w:eastAsia="en-CA"/>
         </w:rPr>
-        <w:t>ie</w:t>
-      </w:r>
-      <w:proofErr w:type="spellEnd"/>
+        <w:t xml:space="preserve">. We then find the experimental signature of the HOM experiment. That is to say </w:t>
+      </w:r>
       <w:r>
         <w:rPr>
           <w:rFonts w:eastAsia="Times New Roman" w:cs="Times New Roman"/>
@@ -36307,7 +35614,7 @@
           <w:szCs w:val="24"/>
           <w:lang w:eastAsia="en-CA"/>
         </w:rPr>
-        <w:t xml:space="preserve"> delta=0 and</w:t>
+        <w:t xml:space="preserve">that if there is no delay between the photons (ie. Delta tau=0), then </w:t>
       </w:r>
       <w:r>
         <w:rPr>
@@ -36316,7 +35623,7 @@
           <w:szCs w:val="24"/>
           <w:lang w:eastAsia="en-CA"/>
         </w:rPr>
-        <w:t xml:space="preserve">. We then find the experimental signature of the HOM experiment. That is to say </w:t>
+        <w:t xml:space="preserve">our second order cross correlation function </w:t>
       </w:r>
       <w:r>
         <w:rPr>
@@ -36325,65 +35632,7 @@
           <w:szCs w:val="24"/>
           <w:lang w:eastAsia="en-CA"/>
         </w:rPr>
-        <w:t>that if there is no delay between the photons (</w:t>
-      </w:r>
-      <w:proofErr w:type="spellStart"/>
-      <w:r>
-        <w:rPr>
-          <w:rFonts w:eastAsia="Times New Roman" w:cs="Times New Roman"/>
-          <w:color w:val="202122"/>
-          <w:szCs w:val="24"/>
-          <w:lang w:eastAsia="en-CA"/>
-        </w:rPr>
-        <w:t>ie</w:t>
-      </w:r>
-      <w:proofErr w:type="spellEnd"/>
-      <w:r>
-        <w:rPr>
-          <w:rFonts w:eastAsia="Times New Roman" w:cs="Times New Roman"/>
-          <w:color w:val="202122"/>
-          <w:szCs w:val="24"/>
-          <w:lang w:eastAsia="en-CA"/>
-        </w:rPr>
-        <w:t xml:space="preserve">. Delta tau=0), then </w:t>
-      </w:r>
-      <w:r>
-        <w:rPr>
-          <w:rFonts w:eastAsia="Times New Roman" w:cs="Times New Roman"/>
-          <w:color w:val="202122"/>
-          <w:szCs w:val="24"/>
-          <w:lang w:eastAsia="en-CA"/>
-        </w:rPr>
-        <w:t xml:space="preserve">our second order cross correlation function </w:t>
-      </w:r>
-      <w:r>
-        <w:rPr>
-          <w:rFonts w:eastAsia="Times New Roman" w:cs="Times New Roman"/>
-          <w:color w:val="202122"/>
-          <w:szCs w:val="24"/>
-          <w:lang w:eastAsia="en-CA"/>
-        </w:rPr>
-        <w:t xml:space="preserve">suggesting that the light is </w:t>
-      </w:r>
-      <w:proofErr w:type="spellStart"/>
-      <w:r>
-        <w:rPr>
-          <w:rFonts w:eastAsia="Times New Roman" w:cs="Times New Roman"/>
-          <w:color w:val="202122"/>
-          <w:szCs w:val="24"/>
-          <w:lang w:eastAsia="en-CA"/>
-        </w:rPr>
-        <w:t>antibunched</w:t>
-      </w:r>
-      <w:proofErr w:type="spellEnd"/>
-      <w:r>
-        <w:rPr>
-          <w:rFonts w:eastAsia="Times New Roman" w:cs="Times New Roman"/>
-          <w:color w:val="202122"/>
-          <w:szCs w:val="24"/>
-          <w:lang w:eastAsia="en-CA"/>
-        </w:rPr>
-        <w:t xml:space="preserve">. </w:t>
+        <w:t xml:space="preserve">suggesting that the light is antibunched. </w:t>
       </w:r>
     </w:p>
     <w:p>
@@ -36418,47 +35667,7 @@
           <w:szCs w:val="24"/>
           <w:lang w:eastAsia="en-CA"/>
         </w:rPr>
-        <w:t xml:space="preserve">We can also appropriately change the delay between </w:t>
-      </w:r>
-      <w:proofErr w:type="gramStart"/>
-      <w:r>
-        <w:rPr>
-          <w:rFonts w:eastAsia="Times New Roman" w:cs="Times New Roman"/>
-          <w:color w:val="202122"/>
-          <w:szCs w:val="24"/>
-          <w:lang w:eastAsia="en-CA"/>
-        </w:rPr>
-        <w:t>photons</w:t>
-      </w:r>
-      <w:proofErr w:type="gramEnd"/>
-      <w:r>
-        <w:rPr>
-          <w:rFonts w:eastAsia="Times New Roman" w:cs="Times New Roman"/>
-          <w:color w:val="202122"/>
-          <w:szCs w:val="24"/>
-          <w:lang w:eastAsia="en-CA"/>
-        </w:rPr>
-        <w:t xml:space="preserve"> and we still find that no our second order cross correlation function still suggests that the light is </w:t>
-      </w:r>
-      <w:proofErr w:type="spellStart"/>
-      <w:r>
-        <w:rPr>
-          <w:rFonts w:eastAsia="Times New Roman" w:cs="Times New Roman"/>
-          <w:color w:val="202122"/>
-          <w:szCs w:val="24"/>
-          <w:lang w:eastAsia="en-CA"/>
-        </w:rPr>
-        <w:t>antibunched</w:t>
-      </w:r>
-      <w:proofErr w:type="spellEnd"/>
-      <w:r>
-        <w:rPr>
-          <w:rFonts w:eastAsia="Times New Roman" w:cs="Times New Roman"/>
-          <w:color w:val="202122"/>
-          <w:szCs w:val="24"/>
-          <w:lang w:eastAsia="en-CA"/>
-        </w:rPr>
-        <w:t xml:space="preserve">. This also suggests that any interference is quantum in nature (as antibunching is a uniquely quantum phenomenon). </w:t>
+        <w:t xml:space="preserve">We can also appropriately change the delay between photons and we still find that no our second order cross correlation function still suggests that the light is antibunched. This also suggests that any interference is quantum in nature (as antibunching is a uniquely quantum phenomenon). </w:t>
       </w:r>
     </w:p>
     <w:p>

</xml_diff>

<commit_message>
Chapter 3 - Section 2
Finished the overall format. Now just need to write it up
</commit_message>
<xml_diff>
--- a/PHYS 437 A_Thesis.docx
+++ b/PHYS 437 A_Thesis.docx
@@ -2644,7 +2644,16 @@
           <w:szCs w:val="24"/>
           <w:lang w:eastAsia="en-CA"/>
         </w:rPr>
-        <w:t xml:space="preserve">In this paper I seek to convince the reader that the presence of a quantum beat can be used to determine the distinguishability of photon sources. </w:t>
+        <w:t>It is my intention</w:t>
+      </w:r>
+      <w:r>
+        <w:rPr>
+          <w:rFonts w:eastAsia="Times New Roman" w:cs="Times New Roman"/>
+          <w:color w:val="000000"/>
+          <w:szCs w:val="24"/>
+          <w:lang w:eastAsia="en-CA"/>
+        </w:rPr>
+        <w:t xml:space="preserve"> to convince the reader that the presence of a quantum beat can be used to determine the distinguishability of photon sources. </w:t>
       </w:r>
       <w:commentRangeStart w:id="12"/>
       <w:r>
@@ -26904,15 +26913,7 @@
                                   <w:szCs w:val="24"/>
                                   <w:lang w:eastAsia="en-CA"/>
                                 </w:rPr>
-                                <m:t>t±</m:t>
-                              </m:r>
-                              <m:r>
-                                <w:rPr>
-                                  <w:rFonts w:ascii="Cambria Math" w:eastAsia="Times New Roman" w:hAnsi="Cambria Math" w:cs="Times New Roman"/>
-                                  <w:szCs w:val="24"/>
-                                  <w:lang w:eastAsia="en-CA"/>
-                                </w:rPr>
-                                <m:t>δτ</m:t>
+                                <m:t>t±δτ</m:t>
                               </m:r>
                             </m:e>
                           </m:d>
@@ -28442,15 +28443,7 @@
                 <w:szCs w:val="24"/>
                 <w:lang w:eastAsia="en-CA"/>
               </w:rPr>
-              <m:t>δτ</m:t>
-            </m:r>
-            <m:r>
-              <w:rPr>
-                <w:rFonts w:ascii="Cambria Math" w:eastAsia="Times New Roman" w:hAnsi="Cambria Math" w:cs="Times New Roman"/>
-                <w:szCs w:val="24"/>
-                <w:lang w:eastAsia="en-CA"/>
-              </w:rPr>
-              <m:t xml:space="preserve"> </m:t>
+              <m:t xml:space="preserve">δτ </m:t>
             </m:r>
           </m:num>
           <m:den>
@@ -33291,15 +33284,7 @@
                               <w:szCs w:val="24"/>
                               <w:lang w:eastAsia="en-CA"/>
                             </w:rPr>
-                            <m:t>-</m:t>
-                          </m:r>
-                          <m:r>
-                            <w:rPr>
-                              <w:rFonts w:ascii="Cambria Math" w:eastAsia="Times New Roman" w:hAnsi="Cambria Math" w:cs="Times New Roman"/>
-                              <w:szCs w:val="24"/>
-                              <w:lang w:eastAsia="en-CA"/>
-                            </w:rPr>
-                            <m:t>(</m:t>
+                            <m:t>-(</m:t>
                           </m:r>
                           <m:acc>
                             <m:accPr>
@@ -36132,10 +36117,10 @@
               </w:rPr>
             </w:pPr>
             <w:r>
-              <w:t>(</w:t>
+              <w:t>(3.1</w:t>
             </w:r>
             <w:r>
-              <w:t>3.1</w:t>
+              <w:t>.1</w:t>
             </w:r>
             <w:r>
               <w:t>)</w:t>
@@ -36386,15 +36371,7 @@
           <w:szCs w:val="24"/>
           <w:lang w:eastAsia="en-CA"/>
         </w:rPr>
-        <w:t>]=</w:t>
-      </w:r>
-      <w:r>
-        <w:rPr>
-          <w:rFonts w:eastAsia="Times New Roman" w:cs="Times New Roman"/>
-          <w:szCs w:val="24"/>
-          <w:lang w:eastAsia="en-CA"/>
-        </w:rPr>
-        <w:t>0. This allows us to rewrite what we have in the normal ordering convention, such that the creation operators are written to the left and the annihilation operators are written to the right. This looks as follows:</w:t>
+        <w:t>]=0. This allows us to rewrite what we have in the normal ordering convention, such that the creation operators are written to the left and the annihilation operators are written to the right. This looks as follows:</w:t>
       </w:r>
     </w:p>
     <w:tbl>
@@ -36689,14 +36666,7 @@
                         <w:rFonts w:ascii="Cambria Math" w:hAnsi="Cambria Math"/>
                         <w:lang w:eastAsia="en-CA"/>
                       </w:rPr>
-                      <m:t>(t+τ)</m:t>
-                    </m:r>
-                    <m:r>
-                      <w:rPr>
-                        <w:rFonts w:ascii="Cambria Math" w:hAnsi="Cambria Math"/>
-                        <w:lang w:eastAsia="en-CA"/>
-                      </w:rPr>
-                      <m:t>⟩</m:t>
+                      <m:t>(t+τ)⟩</m:t>
                     </m:r>
                   </m:num>
                   <m:den>
@@ -36788,21 +36758,7 @@
                         <w:rFonts w:ascii="Cambria Math" w:hAnsi="Cambria Math"/>
                         <w:lang w:eastAsia="en-CA"/>
                       </w:rPr>
-                      <m:t>(t)</m:t>
-                    </m:r>
-                    <m:r>
-                      <w:rPr>
-                        <w:rFonts w:ascii="Cambria Math" w:hAnsi="Cambria Math"/>
-                        <w:lang w:eastAsia="en-CA"/>
-                      </w:rPr>
-                      <m:t>⟩</m:t>
-                    </m:r>
-                    <m:r>
-                      <w:rPr>
-                        <w:rFonts w:ascii="Cambria Math" w:hAnsi="Cambria Math"/>
-                        <w:lang w:eastAsia="en-CA"/>
-                      </w:rPr>
-                      <m:t>⟨</m:t>
+                      <m:t>(t)⟩⟨</m:t>
                     </m:r>
                     <m:sSup>
                       <m:sSupPr>
@@ -36884,14 +36840,7 @@
                         <w:rFonts w:ascii="Cambria Math" w:hAnsi="Cambria Math"/>
                         <w:lang w:eastAsia="en-CA"/>
                       </w:rPr>
-                      <m:t>(t+τ)</m:t>
-                    </m:r>
-                    <m:r>
-                      <w:rPr>
-                        <w:rFonts w:ascii="Cambria Math" w:hAnsi="Cambria Math"/>
-                        <w:lang w:eastAsia="en-CA"/>
-                      </w:rPr>
-                      <m:t>⟩</m:t>
+                      <m:t>(t+τ)⟩</m:t>
                     </m:r>
                   </m:den>
                 </m:f>
@@ -36927,6 +36876,9 @@
             </w:pPr>
             <w:r>
               <w:t>(3.</w:t>
+            </w:r>
+            <w:r>
+              <w:t>1.</w:t>
             </w:r>
             <w:r>
               <w:t>2</w:t>
@@ -37113,9 +37065,9 @@
         <w:tblLook w:val="04A0" w:firstRow="1" w:lastRow="0" w:firstColumn="1" w:lastColumn="0" w:noHBand="0" w:noVBand="1"/>
       </w:tblPr>
       <w:tblGrid>
-        <w:gridCol w:w="540"/>
-        <w:gridCol w:w="8244"/>
-        <w:gridCol w:w="566"/>
+        <w:gridCol w:w="504"/>
+        <w:gridCol w:w="8165"/>
+        <w:gridCol w:w="696"/>
       </w:tblGrid>
       <w:tr>
         <w:tc>
@@ -38024,16 +37976,7 @@
                         <w:szCs w:val="13"/>
                         <w:lang w:eastAsia="en-CA"/>
                       </w:rPr>
-                      <m:t>(t+τ)</m:t>
-                    </m:r>
-                    <m:r>
-                      <w:rPr>
-                        <w:rFonts w:ascii="Cambria Math" w:hAnsi="Cambria Math"/>
-                        <w:sz w:val="13"/>
-                        <w:szCs w:val="13"/>
-                        <w:lang w:eastAsia="en-CA"/>
-                      </w:rPr>
-                      <m:t>⟩</m:t>
+                      <m:t>(t+τ)⟩</m:t>
                     </m:r>
                   </m:num>
                   <m:den>
@@ -38136,11 +38079,103 @@
                         <w:szCs w:val="13"/>
                         <w:lang w:eastAsia="en-CA"/>
                       </w:rPr>
+                      <m:t>(t)+</m:t>
+                    </m:r>
+                    <m:sSup>
+                      <m:sSupPr>
+                        <m:ctrlPr>
+                          <w:rPr>
+                            <w:rFonts w:ascii="Cambria Math" w:eastAsia="Times New Roman" w:hAnsi="Cambria Math" w:cs="Times New Roman"/>
+                            <w:i/>
+                            <w:sz w:val="13"/>
+                            <w:szCs w:val="13"/>
+                            <w:lang w:eastAsia="en-CA"/>
+                          </w:rPr>
+                        </m:ctrlPr>
+                      </m:sSupPr>
+                      <m:e>
+                        <m:acc>
+                          <m:accPr>
+                            <m:ctrlPr>
+                              <w:rPr>
+                                <w:rFonts w:ascii="Cambria Math" w:eastAsia="Times New Roman" w:hAnsi="Cambria Math" w:cs="Times New Roman"/>
+                                <w:i/>
+                                <w:sz w:val="13"/>
+                                <w:szCs w:val="13"/>
+                                <w:lang w:eastAsia="en-CA"/>
+                              </w:rPr>
+                            </m:ctrlPr>
+                          </m:accPr>
+                          <m:e>
+                            <m:r>
+                              <w:rPr>
+                                <w:rFonts w:ascii="Cambria Math" w:eastAsia="Times New Roman" w:hAnsi="Cambria Math" w:cs="Times New Roman"/>
+                                <w:sz w:val="13"/>
+                                <w:szCs w:val="13"/>
+                                <w:lang w:eastAsia="en-CA"/>
+                              </w:rPr>
+                              <m:t>b</m:t>
+                            </m:r>
+                          </m:e>
+                        </m:acc>
+                      </m:e>
+                      <m:sup>
+                        <m:r>
+                          <w:rPr>
+                            <w:rFonts w:ascii="Cambria Math" w:eastAsia="Times New Roman" w:hAnsi="Cambria Math" w:cs="Times New Roman"/>
+                            <w:sz w:val="13"/>
+                            <w:szCs w:val="13"/>
+                            <w:lang w:eastAsia="en-CA"/>
+                          </w:rPr>
+                          <m:t>†</m:t>
+                        </m:r>
+                      </m:sup>
+                    </m:sSup>
+                    <m:r>
+                      <w:rPr>
+                        <w:rFonts w:ascii="Cambria Math" w:eastAsia="Times New Roman" w:hAnsi="Cambria Math" w:cs="Times New Roman"/>
+                        <w:sz w:val="13"/>
+                        <w:szCs w:val="13"/>
+                        <w:lang w:eastAsia="en-CA"/>
+                      </w:rPr>
+                      <m:t>(t)</m:t>
+                    </m:r>
+                    <m:acc>
+                      <m:accPr>
+                        <m:ctrlPr>
+                          <w:rPr>
+                            <w:rFonts w:ascii="Cambria Math" w:eastAsia="Times New Roman" w:hAnsi="Cambria Math" w:cs="Times New Roman"/>
+                            <w:i/>
+                            <w:sz w:val="13"/>
+                            <w:szCs w:val="13"/>
+                            <w:lang w:eastAsia="en-CA"/>
+                          </w:rPr>
+                        </m:ctrlPr>
+                      </m:accPr>
+                      <m:e>
+                        <m:r>
+                          <w:rPr>
+                            <w:rFonts w:ascii="Cambria Math" w:eastAsia="Times New Roman" w:hAnsi="Cambria Math" w:cs="Times New Roman"/>
+                            <w:sz w:val="13"/>
+                            <w:szCs w:val="13"/>
+                            <w:lang w:eastAsia="en-CA"/>
+                          </w:rPr>
+                          <m:t>b</m:t>
+                        </m:r>
+                      </m:e>
+                    </m:acc>
+                    <m:r>
+                      <w:rPr>
+                        <w:rFonts w:ascii="Cambria Math" w:eastAsia="Times New Roman" w:hAnsi="Cambria Math" w:cs="Times New Roman"/>
+                        <w:sz w:val="13"/>
+                        <w:szCs w:val="13"/>
+                        <w:lang w:eastAsia="en-CA"/>
+                      </w:rPr>
                       <m:t>(t)</m:t>
                     </m:r>
                     <m:r>
                       <w:rPr>
-                        <w:rFonts w:ascii="Cambria Math" w:eastAsia="Times New Roman" w:hAnsi="Cambria Math" w:cs="Times New Roman"/>
+                        <w:rFonts w:ascii="Cambria Math" w:hAnsi="Cambria Math"/>
                         <w:sz w:val="13"/>
                         <w:szCs w:val="13"/>
                         <w:lang w:eastAsia="en-CA"/>
@@ -38226,6 +38261,98 @@
                             <w:szCs w:val="13"/>
                             <w:lang w:eastAsia="en-CA"/>
                           </w:rPr>
+                          <m:t>a</m:t>
+                        </m:r>
+                      </m:e>
+                    </m:acc>
+                    <m:r>
+                      <w:rPr>
+                        <w:rFonts w:ascii="Cambria Math" w:eastAsia="Times New Roman" w:hAnsi="Cambria Math" w:cs="Times New Roman"/>
+                        <w:sz w:val="13"/>
+                        <w:szCs w:val="13"/>
+                        <w:lang w:eastAsia="en-CA"/>
+                      </w:rPr>
+                      <m:t>(t)+</m:t>
+                    </m:r>
+                    <m:sSup>
+                      <m:sSupPr>
+                        <m:ctrlPr>
+                          <w:rPr>
+                            <w:rFonts w:ascii="Cambria Math" w:eastAsia="Times New Roman" w:hAnsi="Cambria Math" w:cs="Times New Roman"/>
+                            <w:i/>
+                            <w:sz w:val="13"/>
+                            <w:szCs w:val="13"/>
+                            <w:lang w:eastAsia="en-CA"/>
+                          </w:rPr>
+                        </m:ctrlPr>
+                      </m:sSupPr>
+                      <m:e>
+                        <m:acc>
+                          <m:accPr>
+                            <m:ctrlPr>
+                              <w:rPr>
+                                <w:rFonts w:ascii="Cambria Math" w:eastAsia="Times New Roman" w:hAnsi="Cambria Math" w:cs="Times New Roman"/>
+                                <w:i/>
+                                <w:sz w:val="13"/>
+                                <w:szCs w:val="13"/>
+                                <w:lang w:eastAsia="en-CA"/>
+                              </w:rPr>
+                            </m:ctrlPr>
+                          </m:accPr>
+                          <m:e>
+                            <m:r>
+                              <w:rPr>
+                                <w:rFonts w:ascii="Cambria Math" w:eastAsia="Times New Roman" w:hAnsi="Cambria Math" w:cs="Times New Roman"/>
+                                <w:sz w:val="13"/>
+                                <w:szCs w:val="13"/>
+                                <w:lang w:eastAsia="en-CA"/>
+                              </w:rPr>
+                              <m:t>a</m:t>
+                            </m:r>
+                          </m:e>
+                        </m:acc>
+                      </m:e>
+                      <m:sup>
+                        <m:r>
+                          <w:rPr>
+                            <w:rFonts w:ascii="Cambria Math" w:eastAsia="Times New Roman" w:hAnsi="Cambria Math" w:cs="Times New Roman"/>
+                            <w:sz w:val="13"/>
+                            <w:szCs w:val="13"/>
+                            <w:lang w:eastAsia="en-CA"/>
+                          </w:rPr>
+                          <m:t>†</m:t>
+                        </m:r>
+                      </m:sup>
+                    </m:sSup>
+                    <m:r>
+                      <w:rPr>
+                        <w:rFonts w:ascii="Cambria Math" w:eastAsia="Times New Roman" w:hAnsi="Cambria Math" w:cs="Times New Roman"/>
+                        <w:sz w:val="13"/>
+                        <w:szCs w:val="13"/>
+                        <w:lang w:eastAsia="en-CA"/>
+                      </w:rPr>
+                      <m:t>(t)</m:t>
+                    </m:r>
+                    <m:acc>
+                      <m:accPr>
+                        <m:ctrlPr>
+                          <w:rPr>
+                            <w:rFonts w:ascii="Cambria Math" w:eastAsia="Times New Roman" w:hAnsi="Cambria Math" w:cs="Times New Roman"/>
+                            <w:i/>
+                            <w:sz w:val="13"/>
+                            <w:szCs w:val="13"/>
+                            <w:lang w:eastAsia="en-CA"/>
+                          </w:rPr>
+                        </m:ctrlPr>
+                      </m:accPr>
+                      <m:e>
+                        <m:r>
+                          <w:rPr>
+                            <w:rFonts w:ascii="Cambria Math" w:eastAsia="Times New Roman" w:hAnsi="Cambria Math" w:cs="Times New Roman"/>
+                            <w:sz w:val="13"/>
+                            <w:szCs w:val="13"/>
+                            <w:lang w:eastAsia="en-CA"/>
+                          </w:rPr>
                           <m:t>b</m:t>
                         </m:r>
                       </m:e>
@@ -38242,6 +38369,107 @@
                     <m:r>
                       <w:rPr>
                         <w:rFonts w:ascii="Cambria Math" w:hAnsi="Cambria Math"/>
+                        <w:sz w:val="13"/>
+                        <w:szCs w:val="13"/>
+                        <w:lang w:eastAsia="en-CA"/>
+                      </w:rPr>
+                      <m:t>⟩⟨</m:t>
+                    </m:r>
+                    <m:sSup>
+                      <m:sSupPr>
+                        <m:ctrlPr>
+                          <w:rPr>
+                            <w:rFonts w:ascii="Cambria Math" w:eastAsia="Times New Roman" w:hAnsi="Cambria Math" w:cs="Times New Roman"/>
+                            <w:i/>
+                            <w:sz w:val="13"/>
+                            <w:szCs w:val="13"/>
+                            <w:lang w:eastAsia="en-CA"/>
+                          </w:rPr>
+                        </m:ctrlPr>
+                      </m:sSupPr>
+                      <m:e>
+                        <m:acc>
+                          <m:accPr>
+                            <m:ctrlPr>
+                              <w:rPr>
+                                <w:rFonts w:ascii="Cambria Math" w:eastAsia="Times New Roman" w:hAnsi="Cambria Math" w:cs="Times New Roman"/>
+                                <w:i/>
+                                <w:sz w:val="13"/>
+                                <w:szCs w:val="13"/>
+                                <w:lang w:eastAsia="en-CA"/>
+                              </w:rPr>
+                            </m:ctrlPr>
+                          </m:accPr>
+                          <m:e>
+                            <m:r>
+                              <w:rPr>
+                                <w:rFonts w:ascii="Cambria Math" w:eastAsia="Times New Roman" w:hAnsi="Cambria Math" w:cs="Times New Roman"/>
+                                <w:sz w:val="13"/>
+                                <w:szCs w:val="13"/>
+                                <w:lang w:eastAsia="en-CA"/>
+                              </w:rPr>
+                              <m:t>a</m:t>
+                            </m:r>
+                          </m:e>
+                        </m:acc>
+                      </m:e>
+                      <m:sup>
+                        <m:r>
+                          <w:rPr>
+                            <w:rFonts w:ascii="Cambria Math" w:eastAsia="Times New Roman" w:hAnsi="Cambria Math" w:cs="Times New Roman"/>
+                            <w:sz w:val="13"/>
+                            <w:szCs w:val="13"/>
+                            <w:lang w:eastAsia="en-CA"/>
+                          </w:rPr>
+                          <m:t>†</m:t>
+                        </m:r>
+                      </m:sup>
+                    </m:sSup>
+                    <m:r>
+                      <w:rPr>
+                        <w:rFonts w:ascii="Cambria Math" w:hAnsi="Cambria Math"/>
+                        <w:sz w:val="13"/>
+                        <w:szCs w:val="13"/>
+                        <w:lang w:eastAsia="en-CA"/>
+                      </w:rPr>
+                      <m:t>(t+τ)</m:t>
+                    </m:r>
+                    <m:acc>
+                      <m:accPr>
+                        <m:ctrlPr>
+                          <w:rPr>
+                            <w:rFonts w:ascii="Cambria Math" w:eastAsia="Times New Roman" w:hAnsi="Cambria Math" w:cs="Times New Roman"/>
+                            <w:i/>
+                            <w:sz w:val="13"/>
+                            <w:szCs w:val="13"/>
+                            <w:lang w:eastAsia="en-CA"/>
+                          </w:rPr>
+                        </m:ctrlPr>
+                      </m:accPr>
+                      <m:e>
+                        <m:r>
+                          <w:rPr>
+                            <w:rFonts w:ascii="Cambria Math" w:eastAsia="Times New Roman" w:hAnsi="Cambria Math" w:cs="Times New Roman"/>
+                            <w:sz w:val="13"/>
+                            <w:szCs w:val="13"/>
+                            <w:lang w:eastAsia="en-CA"/>
+                          </w:rPr>
+                          <m:t>a</m:t>
+                        </m:r>
+                      </m:e>
+                    </m:acc>
+                    <m:r>
+                      <w:rPr>
+                        <w:rFonts w:ascii="Cambria Math" w:hAnsi="Cambria Math"/>
+                        <w:sz w:val="13"/>
+                        <w:szCs w:val="13"/>
+                        <w:lang w:eastAsia="en-CA"/>
+                      </w:rPr>
+                      <m:t>(t+τ)</m:t>
+                    </m:r>
+                    <m:r>
+                      <w:rPr>
+                        <w:rFonts w:ascii="Cambria Math" w:eastAsia="Times New Roman" w:hAnsi="Cambria Math" w:cs="Times New Roman"/>
                         <w:sz w:val="13"/>
                         <w:szCs w:val="13"/>
                         <w:lang w:eastAsia="en-CA"/>
@@ -38300,12 +38528,104 @@
                     </m:sSup>
                     <m:r>
                       <w:rPr>
-                        <w:rFonts w:ascii="Cambria Math" w:eastAsia="Times New Roman" w:hAnsi="Cambria Math" w:cs="Times New Roman"/>
+                        <w:rFonts w:ascii="Cambria Math" w:hAnsi="Cambria Math"/>
                         <w:sz w:val="13"/>
                         <w:szCs w:val="13"/>
                         <w:lang w:eastAsia="en-CA"/>
                       </w:rPr>
-                      <m:t>(t)</m:t>
+                      <m:t>(t+τ)</m:t>
+                    </m:r>
+                    <m:acc>
+                      <m:accPr>
+                        <m:ctrlPr>
+                          <w:rPr>
+                            <w:rFonts w:ascii="Cambria Math" w:eastAsia="Times New Roman" w:hAnsi="Cambria Math" w:cs="Times New Roman"/>
+                            <w:i/>
+                            <w:sz w:val="13"/>
+                            <w:szCs w:val="13"/>
+                            <w:lang w:eastAsia="en-CA"/>
+                          </w:rPr>
+                        </m:ctrlPr>
+                      </m:accPr>
+                      <m:e>
+                        <m:r>
+                          <w:rPr>
+                            <w:rFonts w:ascii="Cambria Math" w:eastAsia="Times New Roman" w:hAnsi="Cambria Math" w:cs="Times New Roman"/>
+                            <w:sz w:val="13"/>
+                            <w:szCs w:val="13"/>
+                            <w:lang w:eastAsia="en-CA"/>
+                          </w:rPr>
+                          <m:t>b</m:t>
+                        </m:r>
+                      </m:e>
+                    </m:acc>
+                    <m:r>
+                      <w:rPr>
+                        <w:rFonts w:ascii="Cambria Math" w:hAnsi="Cambria Math"/>
+                        <w:sz w:val="13"/>
+                        <w:szCs w:val="13"/>
+                        <w:lang w:eastAsia="en-CA"/>
+                      </w:rPr>
+                      <m:t>(t+τ)+</m:t>
+                    </m:r>
+                    <m:sSup>
+                      <m:sSupPr>
+                        <m:ctrlPr>
+                          <w:rPr>
+                            <w:rFonts w:ascii="Cambria Math" w:eastAsia="Times New Roman" w:hAnsi="Cambria Math" w:cs="Times New Roman"/>
+                            <w:i/>
+                            <w:sz w:val="13"/>
+                            <w:szCs w:val="13"/>
+                            <w:lang w:eastAsia="en-CA"/>
+                          </w:rPr>
+                        </m:ctrlPr>
+                      </m:sSupPr>
+                      <m:e>
+                        <m:acc>
+                          <m:accPr>
+                            <m:ctrlPr>
+                              <w:rPr>
+                                <w:rFonts w:ascii="Cambria Math" w:eastAsia="Times New Roman" w:hAnsi="Cambria Math" w:cs="Times New Roman"/>
+                                <w:i/>
+                                <w:sz w:val="13"/>
+                                <w:szCs w:val="13"/>
+                                <w:lang w:eastAsia="en-CA"/>
+                              </w:rPr>
+                            </m:ctrlPr>
+                          </m:accPr>
+                          <m:e>
+                            <m:r>
+                              <w:rPr>
+                                <w:rFonts w:ascii="Cambria Math" w:eastAsia="Times New Roman" w:hAnsi="Cambria Math" w:cs="Times New Roman"/>
+                                <w:sz w:val="13"/>
+                                <w:szCs w:val="13"/>
+                                <w:lang w:eastAsia="en-CA"/>
+                              </w:rPr>
+                              <m:t>b</m:t>
+                            </m:r>
+                          </m:e>
+                        </m:acc>
+                      </m:e>
+                      <m:sup>
+                        <m:r>
+                          <w:rPr>
+                            <w:rFonts w:ascii="Cambria Math" w:eastAsia="Times New Roman" w:hAnsi="Cambria Math" w:cs="Times New Roman"/>
+                            <w:sz w:val="13"/>
+                            <w:szCs w:val="13"/>
+                            <w:lang w:eastAsia="en-CA"/>
+                          </w:rPr>
+                          <m:t>†</m:t>
+                        </m:r>
+                      </m:sup>
+                    </m:sSup>
+                    <m:r>
+                      <w:rPr>
+                        <w:rFonts w:ascii="Cambria Math" w:hAnsi="Cambria Math"/>
+                        <w:sz w:val="13"/>
+                        <w:szCs w:val="13"/>
+                        <w:lang w:eastAsia="en-CA"/>
+                      </w:rPr>
+                      <m:t>(t+τ)</m:t>
                     </m:r>
                     <m:acc>
                       <m:accPr>
@@ -38333,12 +38653,12 @@
                     </m:acc>
                     <m:r>
                       <w:rPr>
-                        <w:rFonts w:ascii="Cambria Math" w:eastAsia="Times New Roman" w:hAnsi="Cambria Math" w:cs="Times New Roman"/>
+                        <w:rFonts w:ascii="Cambria Math" w:hAnsi="Cambria Math"/>
                         <w:sz w:val="13"/>
                         <w:szCs w:val="13"/>
                         <w:lang w:eastAsia="en-CA"/>
                       </w:rPr>
-                      <m:t>(t)</m:t>
+                      <m:t>(t+τ)</m:t>
                     </m:r>
                     <m:r>
                       <w:rPr>
@@ -38401,208 +38721,6 @@
                     </m:sSup>
                     <m:r>
                       <w:rPr>
-                        <w:rFonts w:ascii="Cambria Math" w:eastAsia="Times New Roman" w:hAnsi="Cambria Math" w:cs="Times New Roman"/>
-                        <w:sz w:val="13"/>
-                        <w:szCs w:val="13"/>
-                        <w:lang w:eastAsia="en-CA"/>
-                      </w:rPr>
-                      <m:t>(t)</m:t>
-                    </m:r>
-                    <m:acc>
-                      <m:accPr>
-                        <m:ctrlPr>
-                          <w:rPr>
-                            <w:rFonts w:ascii="Cambria Math" w:eastAsia="Times New Roman" w:hAnsi="Cambria Math" w:cs="Times New Roman"/>
-                            <w:i/>
-                            <w:sz w:val="13"/>
-                            <w:szCs w:val="13"/>
-                            <w:lang w:eastAsia="en-CA"/>
-                          </w:rPr>
-                        </m:ctrlPr>
-                      </m:accPr>
-                      <m:e>
-                        <m:r>
-                          <w:rPr>
-                            <w:rFonts w:ascii="Cambria Math" w:eastAsia="Times New Roman" w:hAnsi="Cambria Math" w:cs="Times New Roman"/>
-                            <w:sz w:val="13"/>
-                            <w:szCs w:val="13"/>
-                            <w:lang w:eastAsia="en-CA"/>
-                          </w:rPr>
-                          <m:t>b</m:t>
-                        </m:r>
-                      </m:e>
-                    </m:acc>
-                    <m:r>
-                      <w:rPr>
-                        <w:rFonts w:ascii="Cambria Math" w:eastAsia="Times New Roman" w:hAnsi="Cambria Math" w:cs="Times New Roman"/>
-                        <w:sz w:val="13"/>
-                        <w:szCs w:val="13"/>
-                        <w:lang w:eastAsia="en-CA"/>
-                      </w:rPr>
-                      <m:t>(t)</m:t>
-                    </m:r>
-                    <m:r>
-                      <w:rPr>
-                        <w:rFonts w:ascii="Cambria Math" w:hAnsi="Cambria Math"/>
-                        <w:sz w:val="13"/>
-                        <w:szCs w:val="13"/>
-                        <w:lang w:eastAsia="en-CA"/>
-                      </w:rPr>
-                      <m:t>⟩⟨</m:t>
-                    </m:r>
-                    <m:sSup>
-                      <m:sSupPr>
-                        <m:ctrlPr>
-                          <w:rPr>
-                            <w:rFonts w:ascii="Cambria Math" w:eastAsia="Times New Roman" w:hAnsi="Cambria Math" w:cs="Times New Roman"/>
-                            <w:i/>
-                            <w:sz w:val="13"/>
-                            <w:szCs w:val="13"/>
-                            <w:lang w:eastAsia="en-CA"/>
-                          </w:rPr>
-                        </m:ctrlPr>
-                      </m:sSupPr>
-                      <m:e>
-                        <m:acc>
-                          <m:accPr>
-                            <m:ctrlPr>
-                              <w:rPr>
-                                <w:rFonts w:ascii="Cambria Math" w:eastAsia="Times New Roman" w:hAnsi="Cambria Math" w:cs="Times New Roman"/>
-                                <w:i/>
-                                <w:sz w:val="13"/>
-                                <w:szCs w:val="13"/>
-                                <w:lang w:eastAsia="en-CA"/>
-                              </w:rPr>
-                            </m:ctrlPr>
-                          </m:accPr>
-                          <m:e>
-                            <m:r>
-                              <w:rPr>
-                                <w:rFonts w:ascii="Cambria Math" w:eastAsia="Times New Roman" w:hAnsi="Cambria Math" w:cs="Times New Roman"/>
-                                <w:sz w:val="13"/>
-                                <w:szCs w:val="13"/>
-                                <w:lang w:eastAsia="en-CA"/>
-                              </w:rPr>
-                              <m:t>a</m:t>
-                            </m:r>
-                          </m:e>
-                        </m:acc>
-                      </m:e>
-                      <m:sup>
-                        <m:r>
-                          <w:rPr>
-                            <w:rFonts w:ascii="Cambria Math" w:eastAsia="Times New Roman" w:hAnsi="Cambria Math" w:cs="Times New Roman"/>
-                            <w:sz w:val="13"/>
-                            <w:szCs w:val="13"/>
-                            <w:lang w:eastAsia="en-CA"/>
-                          </w:rPr>
-                          <m:t>†</m:t>
-                        </m:r>
-                      </m:sup>
-                    </m:sSup>
-                    <m:r>
-                      <w:rPr>
-                        <w:rFonts w:ascii="Cambria Math" w:hAnsi="Cambria Math"/>
-                        <w:sz w:val="13"/>
-                        <w:szCs w:val="13"/>
-                        <w:lang w:eastAsia="en-CA"/>
-                      </w:rPr>
-                      <m:t>(t+τ)</m:t>
-                    </m:r>
-                    <m:acc>
-                      <m:accPr>
-                        <m:ctrlPr>
-                          <w:rPr>
-                            <w:rFonts w:ascii="Cambria Math" w:eastAsia="Times New Roman" w:hAnsi="Cambria Math" w:cs="Times New Roman"/>
-                            <w:i/>
-                            <w:sz w:val="13"/>
-                            <w:szCs w:val="13"/>
-                            <w:lang w:eastAsia="en-CA"/>
-                          </w:rPr>
-                        </m:ctrlPr>
-                      </m:accPr>
-                      <m:e>
-                        <m:r>
-                          <w:rPr>
-                            <w:rFonts w:ascii="Cambria Math" w:eastAsia="Times New Roman" w:hAnsi="Cambria Math" w:cs="Times New Roman"/>
-                            <w:sz w:val="13"/>
-                            <w:szCs w:val="13"/>
-                            <w:lang w:eastAsia="en-CA"/>
-                          </w:rPr>
-                          <m:t>a</m:t>
-                        </m:r>
-                      </m:e>
-                    </m:acc>
-                    <m:r>
-                      <w:rPr>
-                        <w:rFonts w:ascii="Cambria Math" w:hAnsi="Cambria Math"/>
-                        <w:sz w:val="13"/>
-                        <w:szCs w:val="13"/>
-                        <w:lang w:eastAsia="en-CA"/>
-                      </w:rPr>
-                      <m:t>(t+τ)</m:t>
-                    </m:r>
-                    <m:r>
-                      <w:rPr>
-                        <w:rFonts w:ascii="Cambria Math" w:eastAsia="Times New Roman" w:hAnsi="Cambria Math" w:cs="Times New Roman"/>
-                        <w:sz w:val="13"/>
-                        <w:szCs w:val="13"/>
-                        <w:lang w:eastAsia="en-CA"/>
-                      </w:rPr>
-                      <m:t>+</m:t>
-                    </m:r>
-                    <m:sSup>
-                      <m:sSupPr>
-                        <m:ctrlPr>
-                          <w:rPr>
-                            <w:rFonts w:ascii="Cambria Math" w:eastAsia="Times New Roman" w:hAnsi="Cambria Math" w:cs="Times New Roman"/>
-                            <w:i/>
-                            <w:sz w:val="13"/>
-                            <w:szCs w:val="13"/>
-                            <w:lang w:eastAsia="en-CA"/>
-                          </w:rPr>
-                        </m:ctrlPr>
-                      </m:sSupPr>
-                      <m:e>
-                        <m:acc>
-                          <m:accPr>
-                            <m:ctrlPr>
-                              <w:rPr>
-                                <w:rFonts w:ascii="Cambria Math" w:eastAsia="Times New Roman" w:hAnsi="Cambria Math" w:cs="Times New Roman"/>
-                                <w:i/>
-                                <w:sz w:val="13"/>
-                                <w:szCs w:val="13"/>
-                                <w:lang w:eastAsia="en-CA"/>
-                              </w:rPr>
-                            </m:ctrlPr>
-                          </m:accPr>
-                          <m:e>
-                            <m:r>
-                              <w:rPr>
-                                <w:rFonts w:ascii="Cambria Math" w:eastAsia="Times New Roman" w:hAnsi="Cambria Math" w:cs="Times New Roman"/>
-                                <w:sz w:val="13"/>
-                                <w:szCs w:val="13"/>
-                                <w:lang w:eastAsia="en-CA"/>
-                              </w:rPr>
-                              <m:t>b</m:t>
-                            </m:r>
-                          </m:e>
-                        </m:acc>
-                      </m:e>
-                      <m:sup>
-                        <m:r>
-                          <w:rPr>
-                            <w:rFonts w:ascii="Cambria Math" w:eastAsia="Times New Roman" w:hAnsi="Cambria Math" w:cs="Times New Roman"/>
-                            <w:sz w:val="13"/>
-                            <w:szCs w:val="13"/>
-                            <w:lang w:eastAsia="en-CA"/>
-                          </w:rPr>
-                          <m:t>†</m:t>
-                        </m:r>
-                      </m:sup>
-                    </m:sSup>
-                    <m:r>
-                      <w:rPr>
                         <w:rFonts w:ascii="Cambria Math" w:hAnsi="Cambria Math"/>
                         <w:sz w:val="13"/>
                         <w:szCs w:val="13"/>
@@ -38641,218 +38759,7 @@
                         <w:szCs w:val="13"/>
                         <w:lang w:eastAsia="en-CA"/>
                       </w:rPr>
-                      <m:t>(t+τ)</m:t>
-                    </m:r>
-                    <m:r>
-                      <w:rPr>
-                        <w:rFonts w:ascii="Cambria Math" w:hAnsi="Cambria Math"/>
-                        <w:sz w:val="13"/>
-                        <w:szCs w:val="13"/>
-                        <w:lang w:eastAsia="en-CA"/>
-                      </w:rPr>
-                      <m:t>+</m:t>
-                    </m:r>
-                    <m:sSup>
-                      <m:sSupPr>
-                        <m:ctrlPr>
-                          <w:rPr>
-                            <w:rFonts w:ascii="Cambria Math" w:eastAsia="Times New Roman" w:hAnsi="Cambria Math" w:cs="Times New Roman"/>
-                            <w:i/>
-                            <w:sz w:val="13"/>
-                            <w:szCs w:val="13"/>
-                            <w:lang w:eastAsia="en-CA"/>
-                          </w:rPr>
-                        </m:ctrlPr>
-                      </m:sSupPr>
-                      <m:e>
-                        <m:acc>
-                          <m:accPr>
-                            <m:ctrlPr>
-                              <w:rPr>
-                                <w:rFonts w:ascii="Cambria Math" w:eastAsia="Times New Roman" w:hAnsi="Cambria Math" w:cs="Times New Roman"/>
-                                <w:i/>
-                                <w:sz w:val="13"/>
-                                <w:szCs w:val="13"/>
-                                <w:lang w:eastAsia="en-CA"/>
-                              </w:rPr>
-                            </m:ctrlPr>
-                          </m:accPr>
-                          <m:e>
-                            <m:r>
-                              <w:rPr>
-                                <w:rFonts w:ascii="Cambria Math" w:eastAsia="Times New Roman" w:hAnsi="Cambria Math" w:cs="Times New Roman"/>
-                                <w:sz w:val="13"/>
-                                <w:szCs w:val="13"/>
-                                <w:lang w:eastAsia="en-CA"/>
-                              </w:rPr>
-                              <m:t>b</m:t>
-                            </m:r>
-                          </m:e>
-                        </m:acc>
-                      </m:e>
-                      <m:sup>
-                        <m:r>
-                          <w:rPr>
-                            <w:rFonts w:ascii="Cambria Math" w:eastAsia="Times New Roman" w:hAnsi="Cambria Math" w:cs="Times New Roman"/>
-                            <w:sz w:val="13"/>
-                            <w:szCs w:val="13"/>
-                            <w:lang w:eastAsia="en-CA"/>
-                          </w:rPr>
-                          <m:t>†</m:t>
-                        </m:r>
-                      </m:sup>
-                    </m:sSup>
-                    <m:r>
-                      <w:rPr>
-                        <w:rFonts w:ascii="Cambria Math" w:hAnsi="Cambria Math"/>
-                        <w:sz w:val="13"/>
-                        <w:szCs w:val="13"/>
-                        <w:lang w:eastAsia="en-CA"/>
-                      </w:rPr>
-                      <m:t>(t+τ)</m:t>
-                    </m:r>
-                    <m:acc>
-                      <m:accPr>
-                        <m:ctrlPr>
-                          <w:rPr>
-                            <w:rFonts w:ascii="Cambria Math" w:eastAsia="Times New Roman" w:hAnsi="Cambria Math" w:cs="Times New Roman"/>
-                            <w:i/>
-                            <w:sz w:val="13"/>
-                            <w:szCs w:val="13"/>
-                            <w:lang w:eastAsia="en-CA"/>
-                          </w:rPr>
-                        </m:ctrlPr>
-                      </m:accPr>
-                      <m:e>
-                        <m:r>
-                          <w:rPr>
-                            <w:rFonts w:ascii="Cambria Math" w:eastAsia="Times New Roman" w:hAnsi="Cambria Math" w:cs="Times New Roman"/>
-                            <w:sz w:val="13"/>
-                            <w:szCs w:val="13"/>
-                            <w:lang w:eastAsia="en-CA"/>
-                          </w:rPr>
-                          <m:t>a</m:t>
-                        </m:r>
-                      </m:e>
-                    </m:acc>
-                    <m:r>
-                      <w:rPr>
-                        <w:rFonts w:ascii="Cambria Math" w:hAnsi="Cambria Math"/>
-                        <w:sz w:val="13"/>
-                        <w:szCs w:val="13"/>
-                        <w:lang w:eastAsia="en-CA"/>
-                      </w:rPr>
-                      <m:t>(t+τ)</m:t>
-                    </m:r>
-                    <m:r>
-                      <w:rPr>
-                        <w:rFonts w:ascii="Cambria Math" w:eastAsia="Times New Roman" w:hAnsi="Cambria Math" w:cs="Times New Roman"/>
-                        <w:sz w:val="13"/>
-                        <w:szCs w:val="13"/>
-                        <w:lang w:eastAsia="en-CA"/>
-                      </w:rPr>
-                      <m:t>+</m:t>
-                    </m:r>
-                    <m:sSup>
-                      <m:sSupPr>
-                        <m:ctrlPr>
-                          <w:rPr>
-                            <w:rFonts w:ascii="Cambria Math" w:eastAsia="Times New Roman" w:hAnsi="Cambria Math" w:cs="Times New Roman"/>
-                            <w:i/>
-                            <w:sz w:val="13"/>
-                            <w:szCs w:val="13"/>
-                            <w:lang w:eastAsia="en-CA"/>
-                          </w:rPr>
-                        </m:ctrlPr>
-                      </m:sSupPr>
-                      <m:e>
-                        <m:acc>
-                          <m:accPr>
-                            <m:ctrlPr>
-                              <w:rPr>
-                                <w:rFonts w:ascii="Cambria Math" w:eastAsia="Times New Roman" w:hAnsi="Cambria Math" w:cs="Times New Roman"/>
-                                <w:i/>
-                                <w:sz w:val="13"/>
-                                <w:szCs w:val="13"/>
-                                <w:lang w:eastAsia="en-CA"/>
-                              </w:rPr>
-                            </m:ctrlPr>
-                          </m:accPr>
-                          <m:e>
-                            <m:r>
-                              <w:rPr>
-                                <w:rFonts w:ascii="Cambria Math" w:eastAsia="Times New Roman" w:hAnsi="Cambria Math" w:cs="Times New Roman"/>
-                                <w:sz w:val="13"/>
-                                <w:szCs w:val="13"/>
-                                <w:lang w:eastAsia="en-CA"/>
-                              </w:rPr>
-                              <m:t>a</m:t>
-                            </m:r>
-                          </m:e>
-                        </m:acc>
-                      </m:e>
-                      <m:sup>
-                        <m:r>
-                          <w:rPr>
-                            <w:rFonts w:ascii="Cambria Math" w:eastAsia="Times New Roman" w:hAnsi="Cambria Math" w:cs="Times New Roman"/>
-                            <w:sz w:val="13"/>
-                            <w:szCs w:val="13"/>
-                            <w:lang w:eastAsia="en-CA"/>
-                          </w:rPr>
-                          <m:t>†</m:t>
-                        </m:r>
-                      </m:sup>
-                    </m:sSup>
-                    <m:r>
-                      <w:rPr>
-                        <w:rFonts w:ascii="Cambria Math" w:hAnsi="Cambria Math"/>
-                        <w:sz w:val="13"/>
-                        <w:szCs w:val="13"/>
-                        <w:lang w:eastAsia="en-CA"/>
-                      </w:rPr>
-                      <m:t>(t+τ)</m:t>
-                    </m:r>
-                    <m:acc>
-                      <m:accPr>
-                        <m:ctrlPr>
-                          <w:rPr>
-                            <w:rFonts w:ascii="Cambria Math" w:eastAsia="Times New Roman" w:hAnsi="Cambria Math" w:cs="Times New Roman"/>
-                            <w:i/>
-                            <w:sz w:val="13"/>
-                            <w:szCs w:val="13"/>
-                            <w:lang w:eastAsia="en-CA"/>
-                          </w:rPr>
-                        </m:ctrlPr>
-                      </m:accPr>
-                      <m:e>
-                        <m:r>
-                          <w:rPr>
-                            <w:rFonts w:ascii="Cambria Math" w:eastAsia="Times New Roman" w:hAnsi="Cambria Math" w:cs="Times New Roman"/>
-                            <w:sz w:val="13"/>
-                            <w:szCs w:val="13"/>
-                            <w:lang w:eastAsia="en-CA"/>
-                          </w:rPr>
-                          <m:t>b</m:t>
-                        </m:r>
-                      </m:e>
-                    </m:acc>
-                    <m:r>
-                      <w:rPr>
-                        <w:rFonts w:ascii="Cambria Math" w:hAnsi="Cambria Math"/>
-                        <w:sz w:val="13"/>
-                        <w:szCs w:val="13"/>
-                        <w:lang w:eastAsia="en-CA"/>
-                      </w:rPr>
-                      <m:t>(t+τ)</m:t>
-                    </m:r>
-                    <m:r>
-                      <w:rPr>
-                        <w:rFonts w:ascii="Cambria Math" w:hAnsi="Cambria Math"/>
-                        <w:sz w:val="13"/>
-                        <w:szCs w:val="13"/>
-                        <w:lang w:eastAsia="en-CA"/>
-                      </w:rPr>
-                      <m:t>⟩</m:t>
+                      <m:t>(t+τ)⟩</m:t>
                     </m:r>
                   </m:den>
                 </m:f>
@@ -38886,6 +38793,9 @@
             </w:pPr>
             <w:r>
               <w:t>(3.</w:t>
+            </w:r>
+            <w:r>
+              <w:t>1.</w:t>
             </w:r>
             <w:r>
               <w:t>3</w:t>
@@ -39301,7 +39211,13 @@
               </w:rPr>
             </w:pPr>
             <w:r>
-              <w:t>(3.</w:t>
+              <w:t>(3</w:t>
+            </w:r>
+            <w:r>
+              <w:t>.1</w:t>
+            </w:r>
+            <w:r>
+              <w:t>.</w:t>
             </w:r>
             <w:r>
               <w:t>4</w:t>
@@ -39676,13 +39592,16 @@
               </w:rPr>
             </w:pPr>
             <w:r>
-              <w:t>(</w:t>
+              <w:t>(3</w:t>
             </w:r>
             <w:r>
-              <w:t>3.</w:t>
+              <w:t>.1</w:t>
             </w:r>
             <w:r>
-              <w:t>4</w:t>
+              <w:t>.</w:t>
+            </w:r>
+            <w:r>
+              <w:t>5</w:t>
             </w:r>
             <w:r>
               <w:t>)</w:t>
@@ -40227,7 +40146,13 @@
               </w:rPr>
             </w:pPr>
             <w:r>
-              <w:t>(3.2)</w:t>
+              <w:t>(3.</w:t>
+            </w:r>
+            <w:r>
+              <w:t>1.6</w:t>
+            </w:r>
+            <w:r>
+              <w:t>)</w:t>
             </w:r>
           </w:p>
         </w:tc>
@@ -40326,16 +40251,7 @@
       </w:pPr>
       <w:r>
         <w:lastRenderedPageBreak/>
-        <w:t>3.</w:t>
-      </w:r>
-      <w:r>
-        <w:t>2</w:t>
-      </w:r>
-      <w:r>
-        <w:t xml:space="preserve">    </w:t>
-      </w:r>
-      <w:r>
-        <w:t xml:space="preserve">Probability Distribution </w:t>
+        <w:t xml:space="preserve">3.2    Probability Distribution </w:t>
       </w:r>
     </w:p>
     <w:p>
@@ -40370,7 +40286,162 @@
           <w:szCs w:val="24"/>
           <w:lang w:eastAsia="en-CA"/>
         </w:rPr>
-        <w:t>Case 1: The Gaussian Photon</w:t>
+        <w:tab/>
+        <w:t xml:space="preserve">Now that we have established the correlation function associated to the HOM experiment. In this section, I seek to use it for two different photon distributions - The Gaussian and the Lorentzian. </w:t>
+      </w:r>
+      <w:r>
+        <w:rPr>
+          <w:rFonts w:eastAsia="Times New Roman" w:cs="Times New Roman"/>
+          <w:color w:val="202122"/>
+          <w:szCs w:val="24"/>
+          <w:lang w:eastAsia="en-CA"/>
+        </w:rPr>
+        <w:t xml:space="preserve">However, it is not sufficient to have the </w:t>
+      </w:r>
+      <m:oMath>
+        <m:sSup>
+          <m:sSupPr>
+            <m:ctrlPr>
+              <w:rPr>
+                <w:rFonts w:ascii="Cambria Math" w:hAnsi="Cambria Math"/>
+                <w:i/>
+                <w:szCs w:val="24"/>
+                <w:lang w:eastAsia="en-CA"/>
+              </w:rPr>
+            </m:ctrlPr>
+          </m:sSupPr>
+          <m:e>
+            <m:r>
+              <w:rPr>
+                <w:rFonts w:ascii="Cambria Math" w:hAnsi="Cambria Math"/>
+                <w:szCs w:val="24"/>
+                <w:lang w:eastAsia="en-CA"/>
+              </w:rPr>
+              <m:t>g</m:t>
+            </m:r>
+          </m:e>
+          <m:sup>
+            <m:r>
+              <w:rPr>
+                <w:rFonts w:ascii="Cambria Math" w:hAnsi="Cambria Math"/>
+                <w:szCs w:val="24"/>
+                <w:lang w:eastAsia="en-CA"/>
+              </w:rPr>
+              <m:t>2</m:t>
+            </m:r>
+          </m:sup>
+        </m:sSup>
+        <m:d>
+          <m:dPr>
+            <m:ctrlPr>
+              <w:rPr>
+                <w:rFonts w:ascii="Cambria Math" w:hAnsi="Cambria Math"/>
+                <w:i/>
+                <w:szCs w:val="24"/>
+                <w:lang w:eastAsia="en-CA"/>
+              </w:rPr>
+            </m:ctrlPr>
+          </m:dPr>
+          <m:e>
+            <m:r>
+              <w:rPr>
+                <w:rFonts w:ascii="Cambria Math" w:hAnsi="Cambria Math"/>
+                <w:szCs w:val="24"/>
+                <w:lang w:eastAsia="en-CA"/>
+              </w:rPr>
+              <m:t>t</m:t>
+            </m:r>
+          </m:e>
+        </m:d>
+      </m:oMath>
+      <w:r>
+        <w:rPr>
+          <w:rFonts w:eastAsia="Times New Roman" w:cs="Times New Roman"/>
+          <w:szCs w:val="24"/>
+          <w:lang w:eastAsia="en-CA"/>
+        </w:rPr>
+        <w:t xml:space="preserve"> for these photon distributions </w:t>
+      </w:r>
+      <w:r>
+        <w:rPr>
+          <w:rFonts w:eastAsia="Times New Roman" w:cs="Times New Roman"/>
+          <w:szCs w:val="24"/>
+          <w:lang w:eastAsia="en-CA"/>
+        </w:rPr>
+        <w:t xml:space="preserve">to detect the quantum beat. The </w:t>
+      </w:r>
+      <m:oMath>
+        <m:sSup>
+          <m:sSupPr>
+            <m:ctrlPr>
+              <w:rPr>
+                <w:rFonts w:ascii="Cambria Math" w:hAnsi="Cambria Math"/>
+                <w:i/>
+                <w:szCs w:val="24"/>
+                <w:lang w:eastAsia="en-CA"/>
+              </w:rPr>
+            </m:ctrlPr>
+          </m:sSupPr>
+          <m:e>
+            <m:r>
+              <w:rPr>
+                <w:rFonts w:ascii="Cambria Math" w:hAnsi="Cambria Math"/>
+                <w:szCs w:val="24"/>
+                <w:lang w:eastAsia="en-CA"/>
+              </w:rPr>
+              <m:t>g</m:t>
+            </m:r>
+          </m:e>
+          <m:sup>
+            <m:r>
+              <w:rPr>
+                <w:rFonts w:ascii="Cambria Math" w:hAnsi="Cambria Math"/>
+                <w:szCs w:val="24"/>
+                <w:lang w:eastAsia="en-CA"/>
+              </w:rPr>
+              <m:t>2</m:t>
+            </m:r>
+          </m:sup>
+        </m:sSup>
+        <m:d>
+          <m:dPr>
+            <m:ctrlPr>
+              <w:rPr>
+                <w:rFonts w:ascii="Cambria Math" w:hAnsi="Cambria Math"/>
+                <w:i/>
+                <w:szCs w:val="24"/>
+                <w:lang w:eastAsia="en-CA"/>
+              </w:rPr>
+            </m:ctrlPr>
+          </m:dPr>
+          <m:e>
+            <m:r>
+              <w:rPr>
+                <w:rFonts w:ascii="Cambria Math" w:hAnsi="Cambria Math"/>
+                <w:szCs w:val="24"/>
+                <w:lang w:eastAsia="en-CA"/>
+              </w:rPr>
+              <m:t>t</m:t>
+            </m:r>
+          </m:e>
+        </m:d>
+      </m:oMath>
+      <w:r>
+        <w:rPr>
+          <w:rFonts w:eastAsia="Times New Roman" w:cs="Times New Roman"/>
+          <w:szCs w:val="24"/>
+          <w:lang w:eastAsia="en-CA"/>
+        </w:rPr>
+        <w:t>, much like an expectation value, only gives me the average detection time</w:t>
+      </w:r>
+      <w:r>
+        <w:rPr>
+          <w:rFonts w:eastAsia="Times New Roman" w:cs="Times New Roman"/>
+          <w:color w:val="202122"/>
+          <w:szCs w:val="24"/>
+          <w:lang w:eastAsia="en-CA"/>
+        </w:rPr>
+        <w:t>. If I want to determine if a given detection time has a certain probability of occurrence, I must consider the entire distribution, not just the mean. In order to do this, I will integrate the second-order correlation function over all possible detection times. This serves to give me a distribution, and thus the likelihood of simultaneously detecting photons in both output photodetectors. Finally, using this, I can vary the frequency between photon a and b, to determine if I can detect the presence of the quantum beat.</w:t>
       </w:r>
     </w:p>
     <w:p>
@@ -40385,14 +40456,28 @@
           <w:lang w:eastAsia="en-CA"/>
         </w:rPr>
       </w:pPr>
-      <w:r>
-        <w:rPr>
-          <w:rFonts w:eastAsia="Times New Roman" w:cs="Times New Roman"/>
-          <w:color w:val="202122"/>
-          <w:szCs w:val="24"/>
-          <w:lang w:eastAsia="en-CA"/>
-        </w:rPr>
-        <w:t>Consider a Gaussian photon which has the following form:</w:t>
+    </w:p>
+    <w:p>
+      <w:pPr>
+        <w:pStyle w:val="Heading3"/>
+        <w:rPr>
+          <w:rFonts w:eastAsia="Times New Roman"/>
+          <w:lang w:eastAsia="en-CA"/>
+        </w:rPr>
+      </w:pPr>
+      <w:r>
+        <w:rPr>
+          <w:rFonts w:eastAsia="Times New Roman"/>
+          <w:lang w:eastAsia="en-CA"/>
+        </w:rPr>
+        <w:t xml:space="preserve">3.2.1    </w:t>
+      </w:r>
+      <w:r>
+        <w:rPr>
+          <w:rFonts w:eastAsia="Times New Roman"/>
+          <w:lang w:eastAsia="en-CA"/>
+        </w:rPr>
+        <w:t>The Gaussian Photon</w:t>
       </w:r>
     </w:p>
     <w:p>
@@ -40427,8 +40512,37 @@
           <w:szCs w:val="24"/>
           <w:lang w:eastAsia="en-CA"/>
         </w:rPr>
-        <w:t>Its correlation function is then:</w:t>
-      </w:r>
+        <w:t>Consider a Gaussian photon which has the following form</w:t>
+      </w:r>
+      <w:r>
+        <w:rPr>
+          <w:rFonts w:eastAsia="Times New Roman" w:cs="Times New Roman"/>
+          <w:color w:val="202122"/>
+          <w:szCs w:val="24"/>
+          <w:lang w:eastAsia="en-CA"/>
+        </w:rPr>
+        <w:t xml:space="preserve">, as described in chapter 2 </w:t>
+      </w:r>
+      <w:proofErr w:type="gramStart"/>
+      <w:r>
+        <w:rPr>
+          <w:rFonts w:eastAsia="Times New Roman" w:cs="Times New Roman"/>
+          <w:color w:val="202122"/>
+          <w:szCs w:val="24"/>
+          <w:lang w:eastAsia="en-CA"/>
+        </w:rPr>
+        <w:t xml:space="preserve">equation </w:t>
+      </w:r>
+      <w:r>
+        <w:rPr>
+          <w:rFonts w:eastAsia="Times New Roman" w:cs="Times New Roman"/>
+          <w:color w:val="202122"/>
+          <w:szCs w:val="24"/>
+          <w:lang w:eastAsia="en-CA"/>
+        </w:rPr>
+        <w:t>:</w:t>
+      </w:r>
+      <w:proofErr w:type="gramEnd"/>
     </w:p>
     <w:p>
       <w:pPr>
@@ -40462,103 +40576,7 @@
           <w:szCs w:val="24"/>
           <w:lang w:eastAsia="en-CA"/>
         </w:rPr>
-        <w:t xml:space="preserve">Suppose we consider the simple case where there is no difference in frequency, </w:t>
-      </w:r>
-      <w:proofErr w:type="spellStart"/>
-      <w:r>
-        <w:rPr>
-          <w:rFonts w:eastAsia="Times New Roman" w:cs="Times New Roman"/>
-          <w:color w:val="202122"/>
-          <w:szCs w:val="24"/>
-          <w:lang w:eastAsia="en-CA"/>
-        </w:rPr>
-        <w:t>ie</w:t>
-      </w:r>
-      <w:proofErr w:type="spellEnd"/>
-      <w:r>
-        <w:rPr>
-          <w:rFonts w:eastAsia="Times New Roman" w:cs="Times New Roman"/>
-          <w:color w:val="202122"/>
-          <w:szCs w:val="24"/>
-          <w:lang w:eastAsia="en-CA"/>
-        </w:rPr>
-        <w:t xml:space="preserve"> delta=0 and</w:t>
-      </w:r>
-      <w:r>
-        <w:rPr>
-          <w:rFonts w:eastAsia="Times New Roman" w:cs="Times New Roman"/>
-          <w:color w:val="202122"/>
-          <w:szCs w:val="24"/>
-          <w:lang w:eastAsia="en-CA"/>
-        </w:rPr>
-        <w:t xml:space="preserve">. We then find the experimental signature of the HOM experiment. That is to say </w:t>
-      </w:r>
-      <w:r>
-        <w:rPr>
-          <w:rFonts w:eastAsia="Times New Roman" w:cs="Times New Roman"/>
-          <w:color w:val="202122"/>
-          <w:szCs w:val="24"/>
-          <w:lang w:eastAsia="en-CA"/>
-        </w:rPr>
-        <w:t>that if there is no delay between the photons (</w:t>
-      </w:r>
-      <w:proofErr w:type="spellStart"/>
-      <w:r>
-        <w:rPr>
-          <w:rFonts w:eastAsia="Times New Roman" w:cs="Times New Roman"/>
-          <w:color w:val="202122"/>
-          <w:szCs w:val="24"/>
-          <w:lang w:eastAsia="en-CA"/>
-        </w:rPr>
-        <w:t>ie</w:t>
-      </w:r>
-      <w:proofErr w:type="spellEnd"/>
-      <w:r>
-        <w:rPr>
-          <w:rFonts w:eastAsia="Times New Roman" w:cs="Times New Roman"/>
-          <w:color w:val="202122"/>
-          <w:szCs w:val="24"/>
-          <w:lang w:eastAsia="en-CA"/>
-        </w:rPr>
-        <w:t xml:space="preserve">. Delta tau=0), then </w:t>
-      </w:r>
-      <w:r>
-        <w:rPr>
-          <w:rFonts w:eastAsia="Times New Roman" w:cs="Times New Roman"/>
-          <w:color w:val="202122"/>
-          <w:szCs w:val="24"/>
-          <w:lang w:eastAsia="en-CA"/>
-        </w:rPr>
-        <w:t xml:space="preserve">our second order cross correlation function </w:t>
-      </w:r>
-      <w:r>
-        <w:rPr>
-          <w:rFonts w:eastAsia="Times New Roman" w:cs="Times New Roman"/>
-          <w:color w:val="202122"/>
-          <w:szCs w:val="24"/>
-          <w:lang w:eastAsia="en-CA"/>
-        </w:rPr>
-        <w:t xml:space="preserve">suggesting that the light is </w:t>
-      </w:r>
-      <w:proofErr w:type="spellStart"/>
-      <w:r>
-        <w:rPr>
-          <w:rFonts w:eastAsia="Times New Roman" w:cs="Times New Roman"/>
-          <w:color w:val="202122"/>
-          <w:szCs w:val="24"/>
-          <w:lang w:eastAsia="en-CA"/>
-        </w:rPr>
-        <w:t>antibunched</w:t>
-      </w:r>
-      <w:proofErr w:type="spellEnd"/>
-      <w:r>
-        <w:rPr>
-          <w:rFonts w:eastAsia="Times New Roman" w:cs="Times New Roman"/>
-          <w:color w:val="202122"/>
-          <w:szCs w:val="24"/>
-          <w:lang w:eastAsia="en-CA"/>
-        </w:rPr>
-        <w:t xml:space="preserve">. </w:t>
+        <w:t>Its correlation function is then:</w:t>
       </w:r>
     </w:p>
     <w:p>
@@ -40593,9 +40611,9 @@
           <w:szCs w:val="24"/>
           <w:lang w:eastAsia="en-CA"/>
         </w:rPr>
-        <w:t xml:space="preserve">We can also appropriately change the delay between </w:t>
-      </w:r>
-      <w:proofErr w:type="gramStart"/>
+        <w:t xml:space="preserve">Suppose we consider the simple case where there is no difference in frequency, </w:t>
+      </w:r>
+      <w:proofErr w:type="spellStart"/>
       <w:r>
         <w:rPr>
           <w:rFonts w:eastAsia="Times New Roman" w:cs="Times New Roman"/>
@@ -40603,9 +40621,9 @@
           <w:szCs w:val="24"/>
           <w:lang w:eastAsia="en-CA"/>
         </w:rPr>
-        <w:t>photons</w:t>
-      </w:r>
-      <w:proofErr w:type="gramEnd"/>
+        <w:t>ie</w:t>
+      </w:r>
+      <w:proofErr w:type="spellEnd"/>
       <w:r>
         <w:rPr>
           <w:rFonts w:eastAsia="Times New Roman" w:cs="Times New Roman"/>
@@ -40613,7 +40631,25 @@
           <w:szCs w:val="24"/>
           <w:lang w:eastAsia="en-CA"/>
         </w:rPr>
-        <w:t xml:space="preserve"> and we still find that no our second order cross correlation function still suggests that the light is </w:t>
+        <w:t xml:space="preserve"> delta=0 and</w:t>
+      </w:r>
+      <w:r>
+        <w:rPr>
+          <w:rFonts w:eastAsia="Times New Roman" w:cs="Times New Roman"/>
+          <w:color w:val="202122"/>
+          <w:szCs w:val="24"/>
+          <w:lang w:eastAsia="en-CA"/>
+        </w:rPr>
+        <w:t xml:space="preserve">. We then find the experimental signature of the HOM experiment. That is to say </w:t>
+      </w:r>
+      <w:r>
+        <w:rPr>
+          <w:rFonts w:eastAsia="Times New Roman" w:cs="Times New Roman"/>
+          <w:color w:val="202122"/>
+          <w:szCs w:val="24"/>
+          <w:lang w:eastAsia="en-CA"/>
+        </w:rPr>
+        <w:t>that if there is no delay between the photons (</w:t>
       </w:r>
       <w:proofErr w:type="spellStart"/>
       <w:r>
@@ -40623,6 +40659,44 @@
           <w:szCs w:val="24"/>
           <w:lang w:eastAsia="en-CA"/>
         </w:rPr>
+        <w:t>ie</w:t>
+      </w:r>
+      <w:proofErr w:type="spellEnd"/>
+      <w:r>
+        <w:rPr>
+          <w:rFonts w:eastAsia="Times New Roman" w:cs="Times New Roman"/>
+          <w:color w:val="202122"/>
+          <w:szCs w:val="24"/>
+          <w:lang w:eastAsia="en-CA"/>
+        </w:rPr>
+        <w:t xml:space="preserve">. Delta tau=0), then </w:t>
+      </w:r>
+      <w:r>
+        <w:rPr>
+          <w:rFonts w:eastAsia="Times New Roman" w:cs="Times New Roman"/>
+          <w:color w:val="202122"/>
+          <w:szCs w:val="24"/>
+          <w:lang w:eastAsia="en-CA"/>
+        </w:rPr>
+        <w:t xml:space="preserve">our second order cross correlation function </w:t>
+      </w:r>
+      <w:r>
+        <w:rPr>
+          <w:rFonts w:eastAsia="Times New Roman" w:cs="Times New Roman"/>
+          <w:color w:val="202122"/>
+          <w:szCs w:val="24"/>
+          <w:lang w:eastAsia="en-CA"/>
+        </w:rPr>
+        <w:t xml:space="preserve">suggesting that the light is </w:t>
+      </w:r>
+      <w:proofErr w:type="spellStart"/>
+      <w:r>
+        <w:rPr>
+          <w:rFonts w:eastAsia="Times New Roman" w:cs="Times New Roman"/>
+          <w:color w:val="202122"/>
+          <w:szCs w:val="24"/>
+          <w:lang w:eastAsia="en-CA"/>
+        </w:rPr>
         <w:t>antibunched</w:t>
       </w:r>
       <w:proofErr w:type="spellEnd"/>
@@ -40633,7 +40707,7 @@
           <w:szCs w:val="24"/>
           <w:lang w:eastAsia="en-CA"/>
         </w:rPr>
-        <w:t xml:space="preserve">. This also suggests that any interference is quantum in nature (as antibunching is a uniquely quantum phenomenon). </w:t>
+        <w:t xml:space="preserve">. </w:t>
       </w:r>
     </w:p>
     <w:p>
@@ -40668,6 +40742,81 @@
           <w:szCs w:val="24"/>
           <w:lang w:eastAsia="en-CA"/>
         </w:rPr>
+        <w:t xml:space="preserve">We can also appropriately change the delay between </w:t>
+      </w:r>
+      <w:proofErr w:type="gramStart"/>
+      <w:r>
+        <w:rPr>
+          <w:rFonts w:eastAsia="Times New Roman" w:cs="Times New Roman"/>
+          <w:color w:val="202122"/>
+          <w:szCs w:val="24"/>
+          <w:lang w:eastAsia="en-CA"/>
+        </w:rPr>
+        <w:t>photons</w:t>
+      </w:r>
+      <w:proofErr w:type="gramEnd"/>
+      <w:r>
+        <w:rPr>
+          <w:rFonts w:eastAsia="Times New Roman" w:cs="Times New Roman"/>
+          <w:color w:val="202122"/>
+          <w:szCs w:val="24"/>
+          <w:lang w:eastAsia="en-CA"/>
+        </w:rPr>
+        <w:t xml:space="preserve"> and we still find that no our second order cross correlation function still suggests that the light is </w:t>
+      </w:r>
+      <w:proofErr w:type="spellStart"/>
+      <w:r>
+        <w:rPr>
+          <w:rFonts w:eastAsia="Times New Roman" w:cs="Times New Roman"/>
+          <w:color w:val="202122"/>
+          <w:szCs w:val="24"/>
+          <w:lang w:eastAsia="en-CA"/>
+        </w:rPr>
+        <w:t>antibunched</w:t>
+      </w:r>
+      <w:proofErr w:type="spellEnd"/>
+      <w:r>
+        <w:rPr>
+          <w:rFonts w:eastAsia="Times New Roman" w:cs="Times New Roman"/>
+          <w:color w:val="202122"/>
+          <w:szCs w:val="24"/>
+          <w:lang w:eastAsia="en-CA"/>
+        </w:rPr>
+        <w:t xml:space="preserve">. This also suggests that any interference is quantum in nature (as antibunching is a uniquely quantum phenomenon). </w:t>
+      </w:r>
+    </w:p>
+    <w:p>
+      <w:pPr>
+        <w:spacing w:before="30" w:after="30" w:line="360" w:lineRule="auto"/>
+        <w:jc w:val="both"/>
+        <w:textAlignment w:val="baseline"/>
+        <w:rPr>
+          <w:rFonts w:eastAsia="Times New Roman" w:cs="Times New Roman"/>
+          <w:color w:val="202122"/>
+          <w:szCs w:val="24"/>
+          <w:lang w:eastAsia="en-CA"/>
+        </w:rPr>
+      </w:pPr>
+    </w:p>
+    <w:p>
+      <w:pPr>
+        <w:spacing w:before="30" w:after="30" w:line="360" w:lineRule="auto"/>
+        <w:jc w:val="both"/>
+        <w:textAlignment w:val="baseline"/>
+        <w:rPr>
+          <w:rFonts w:eastAsia="Times New Roman" w:cs="Times New Roman"/>
+          <w:color w:val="202122"/>
+          <w:szCs w:val="24"/>
+          <w:lang w:eastAsia="en-CA"/>
+        </w:rPr>
+      </w:pPr>
+      <w:r>
+        <w:rPr>
+          <w:rFonts w:eastAsia="Times New Roman" w:cs="Times New Roman"/>
+          <w:color w:val="202122"/>
+          <w:szCs w:val="24"/>
+          <w:lang w:eastAsia="en-CA"/>
+        </w:rPr>
         <w:t>Suppose instead we include a frequency difference</w:t>
       </w:r>
       <w:r>
@@ -40687,6 +40836,37 @@
           <w:lang w:eastAsia="en-CA"/>
         </w:rPr>
         <w:t xml:space="preserve">coincident detections (tau=0), however, the second order correlation function oscillates with respect to detection time difference tau. </w:t>
+      </w:r>
+    </w:p>
+    <w:p>
+      <w:pPr>
+        <w:pStyle w:val="Heading3"/>
+        <w:rPr>
+          <w:rFonts w:eastAsia="Times New Roman"/>
+          <w:lang w:eastAsia="en-CA"/>
+        </w:rPr>
+      </w:pPr>
+      <w:r>
+        <w:rPr>
+          <w:rFonts w:eastAsia="Times New Roman"/>
+          <w:lang w:eastAsia="en-CA"/>
+        </w:rPr>
+        <w:lastRenderedPageBreak/>
+        <w:t>3.2.</w:t>
+      </w:r>
+      <w:r>
+        <w:rPr>
+          <w:rFonts w:eastAsia="Times New Roman"/>
+          <w:lang w:eastAsia="en-CA"/>
+        </w:rPr>
+        <w:t>2</w:t>
+      </w:r>
+      <w:r>
+        <w:rPr>
+          <w:rFonts w:eastAsia="Times New Roman"/>
+          <w:lang w:eastAsia="en-CA"/>
+        </w:rPr>
+        <w:t xml:space="preserve">    The Gaussian Photon</w:t>
       </w:r>
     </w:p>
     <w:p>
@@ -41660,7 +41840,7 @@
   <w15:commentEx w15:paraId="0F72640B" w15:done="0"/>
   <w15:commentEx w15:paraId="1BDA13D9" w15:done="0"/>
   <w15:commentEx w15:paraId="0EF5D61D" w15:done="0"/>
-  <w15:commentEx w15:paraId="783C1759" w15:done="0"/>
+  <w15:commentEx w15:paraId="783C1759" w15:done="1"/>
   <w15:commentEx w15:paraId="3A42F002" w15:done="0"/>
   <w15:commentEx w15:paraId="04362244" w15:done="0"/>
   <w15:commentEx w15:paraId="36FD26D1" w15:done="1"/>
@@ -44410,9 +44590,9 @@
   </w:abstractNum>
   <w:abstractNum w:abstractNumId="20" w15:restartNumberingAfterBreak="0">
     <w:nsid w:val="695C3F6B"/>
-    <w:multiLevelType w:val="hybridMultilevel"/>
-    <w:tmpl w:val="5038DA56"/>
-    <w:lvl w:ilvl="0" w:tplc="1009000F">
+    <w:multiLevelType w:val="multilevel"/>
+    <w:tmpl w:val="DFA0BAA8"/>
+    <w:lvl w:ilvl="0">
       <w:start w:val="1"/>
       <w:numFmt w:val="decimal"/>
       <w:lvlText w:val="%1."/>
@@ -44421,77 +44601,109 @@
         <w:ind w:left="780" w:hanging="360"/>
       </w:pPr>
     </w:lvl>
-    <w:lvl w:ilvl="1" w:tplc="10090019" w:tentative="1">
-      <w:start w:val="1"/>
-      <w:numFmt w:val="lowerLetter"/>
-      <w:lvlText w:val="%2."/>
+    <w:lvl w:ilvl="1">
+      <w:start w:val="2"/>
+      <w:numFmt w:val="decimal"/>
+      <w:isLgl/>
+      <w:lvlText w:val="%1.%2"/>
       <w:lvlJc w:val="left"/>
       <w:pPr>
-        <w:ind w:left="1500" w:hanging="360"/>
-      </w:pPr>
+        <w:ind w:left="1140" w:hanging="720"/>
+      </w:pPr>
+      <w:rPr>
+        <w:rFonts w:hint="default"/>
+      </w:rPr>
     </w:lvl>
-    <w:lvl w:ilvl="2" w:tplc="1009001B" w:tentative="1">
-      <w:start w:val="1"/>
-      <w:numFmt w:val="lowerRoman"/>
-      <w:lvlText w:val="%3."/>
-      <w:lvlJc w:val="right"/>
-      <w:pPr>
-        <w:ind w:left="2220" w:hanging="180"/>
-      </w:pPr>
-    </w:lvl>
-    <w:lvl w:ilvl="3" w:tplc="1009000F" w:tentative="1">
+    <w:lvl w:ilvl="2">
       <w:start w:val="1"/>
       <w:numFmt w:val="decimal"/>
-      <w:lvlText w:val="%4."/>
+      <w:isLgl/>
+      <w:lvlText w:val="%1.%2.%3"/>
       <w:lvlJc w:val="left"/>
       <w:pPr>
-        <w:ind w:left="2940" w:hanging="360"/>
-      </w:pPr>
+        <w:ind w:left="1140" w:hanging="720"/>
+      </w:pPr>
+      <w:rPr>
+        <w:rFonts w:hint="default"/>
+      </w:rPr>
     </w:lvl>
-    <w:lvl w:ilvl="4" w:tplc="10090019" w:tentative="1">
-      <w:start w:val="1"/>
-      <w:numFmt w:val="lowerLetter"/>
-      <w:lvlText w:val="%5."/>
-      <w:lvlJc w:val="left"/>
-      <w:pPr>
-        <w:ind w:left="3660" w:hanging="360"/>
-      </w:pPr>
-    </w:lvl>
-    <w:lvl w:ilvl="5" w:tplc="1009001B" w:tentative="1">
-      <w:start w:val="1"/>
-      <w:numFmt w:val="lowerRoman"/>
-      <w:lvlText w:val="%6."/>
-      <w:lvlJc w:val="right"/>
-      <w:pPr>
-        <w:ind w:left="4380" w:hanging="180"/>
-      </w:pPr>
-    </w:lvl>
-    <w:lvl w:ilvl="6" w:tplc="1009000F" w:tentative="1">
+    <w:lvl w:ilvl="3">
       <w:start w:val="1"/>
       <w:numFmt w:val="decimal"/>
-      <w:lvlText w:val="%7."/>
+      <w:isLgl/>
+      <w:lvlText w:val="%1.%2.%3.%4"/>
       <w:lvlJc w:val="left"/>
       <w:pPr>
-        <w:ind w:left="5100" w:hanging="360"/>
-      </w:pPr>
+        <w:ind w:left="1140" w:hanging="720"/>
+      </w:pPr>
+      <w:rPr>
+        <w:rFonts w:hint="default"/>
+      </w:rPr>
     </w:lvl>
-    <w:lvl w:ilvl="7" w:tplc="10090019" w:tentative="1">
+    <w:lvl w:ilvl="4">
       <w:start w:val="1"/>
-      <w:numFmt w:val="lowerLetter"/>
-      <w:lvlText w:val="%8."/>
+      <w:numFmt w:val="decimal"/>
+      <w:isLgl/>
+      <w:lvlText w:val="%1.%2.%3.%4.%5"/>
       <w:lvlJc w:val="left"/>
       <w:pPr>
-        <w:ind w:left="5820" w:hanging="360"/>
-      </w:pPr>
+        <w:ind w:left="1500" w:hanging="1080"/>
+      </w:pPr>
+      <w:rPr>
+        <w:rFonts w:hint="default"/>
+      </w:rPr>
     </w:lvl>
-    <w:lvl w:ilvl="8" w:tplc="1009001B" w:tentative="1">
+    <w:lvl w:ilvl="5">
       <w:start w:val="1"/>
-      <w:numFmt w:val="lowerRoman"/>
-      <w:lvlText w:val="%9."/>
-      <w:lvlJc w:val="right"/>
-      <w:pPr>
-        <w:ind w:left="6540" w:hanging="180"/>
-      </w:pPr>
+      <w:numFmt w:val="decimal"/>
+      <w:isLgl/>
+      <w:lvlText w:val="%1.%2.%3.%4.%5.%6"/>
+      <w:lvlJc w:val="left"/>
+      <w:pPr>
+        <w:ind w:left="1500" w:hanging="1080"/>
+      </w:pPr>
+      <w:rPr>
+        <w:rFonts w:hint="default"/>
+      </w:rPr>
+    </w:lvl>
+    <w:lvl w:ilvl="6">
+      <w:start w:val="1"/>
+      <w:numFmt w:val="decimal"/>
+      <w:isLgl/>
+      <w:lvlText w:val="%1.%2.%3.%4.%5.%6.%7"/>
+      <w:lvlJc w:val="left"/>
+      <w:pPr>
+        <w:ind w:left="1860" w:hanging="1440"/>
+      </w:pPr>
+      <w:rPr>
+        <w:rFonts w:hint="default"/>
+      </w:rPr>
+    </w:lvl>
+    <w:lvl w:ilvl="7">
+      <w:start w:val="1"/>
+      <w:numFmt w:val="decimal"/>
+      <w:isLgl/>
+      <w:lvlText w:val="%1.%2.%3.%4.%5.%6.%7.%8"/>
+      <w:lvlJc w:val="left"/>
+      <w:pPr>
+        <w:ind w:left="1860" w:hanging="1440"/>
+      </w:pPr>
+      <w:rPr>
+        <w:rFonts w:hint="default"/>
+      </w:rPr>
+    </w:lvl>
+    <w:lvl w:ilvl="8">
+      <w:start w:val="1"/>
+      <w:numFmt w:val="decimal"/>
+      <w:isLgl/>
+      <w:lvlText w:val="%1.%2.%3.%4.%5.%6.%7.%8.%9"/>
+      <w:lvlJc w:val="left"/>
+      <w:pPr>
+        <w:ind w:left="2220" w:hanging="1800"/>
+      </w:pPr>
+      <w:rPr>
+        <w:rFonts w:hint="default"/>
+      </w:rPr>
     </w:lvl>
   </w:abstractNum>
   <w:abstractNum w:abstractNumId="21" w15:restartNumberingAfterBreak="0">

</xml_diff>